<commit_message>
CD4 Figure and legend
</commit_message>
<xml_diff>
--- a/Manuscript/manuscript_draft.docx
+++ b/Manuscript/manuscript_draft.docx
@@ -557,7 +557,16 @@
           <w:sz w:val="22"/>
           <w:szCs w:val="22"/>
         </w:rPr>
-        <w:t xml:space="preserve"> Department of Urology, University of Iowa Hospitals and Clinics, Iowa City, IA</w:t>
+        <w:t xml:space="preserve"> </w:t>
+      </w:r>
+      <w:r>
+        <w:rPr>
+          <w:rFonts w:ascii="Arial" w:hAnsi="Arial" w:cs="Arial"/>
+          <w:color w:val="000000"/>
+          <w:sz w:val="22"/>
+          <w:szCs w:val="22"/>
+        </w:rPr>
+        <w:t>Department of Urology, University of Iowa Hospitals and Clinics, Iowa City, IA</w:t>
       </w:r>
     </w:p>
     <w:p>
@@ -584,7 +593,15 @@
           <w:sz w:val="22"/>
           <w:szCs w:val="22"/>
         </w:rPr>
-        <w:t xml:space="preserve"> Department of Pathology, Immunology, and Laboratory Medicine, University of Florida,</w:t>
+        <w:t xml:space="preserve"> </w:t>
+      </w:r>
+      <w:r>
+        <w:rPr>
+          <w:rFonts w:ascii="Arial" w:hAnsi="Arial" w:cs="Arial"/>
+          <w:sz w:val="22"/>
+          <w:szCs w:val="22"/>
+        </w:rPr>
+        <w:t>Department of Pathology, Immunology, and Laboratory Medicine, University of Florida,</w:t>
       </w:r>
       <w:r>
         <w:rPr>
@@ -4018,7 +4035,23 @@
           <w:sz w:val="22"/>
           <w:szCs w:val="22"/>
         </w:rPr>
-        <w:t xml:space="preserve">from ccRCC patients; Patient 1 (n=10,694), Patient 2 (n=5,174) and Patient 3 (n=9805) were processed and integrated with the above samples </w:t>
+        <w:t>from ccRCC patients; Patient 1 (n=10,694), Patient 2 (n=5,174) and Patient 3 (n=9</w:t>
+      </w:r>
+      <w:r>
+        <w:rPr>
+          <w:rFonts w:ascii="Arial" w:hAnsi="Arial" w:cs="Arial"/>
+          <w:sz w:val="22"/>
+          <w:szCs w:val="22"/>
+        </w:rPr>
+        <w:t>,</w:t>
+      </w:r>
+      <w:r>
+        <w:rPr>
+          <w:rFonts w:ascii="Arial" w:hAnsi="Arial" w:cs="Arial"/>
+          <w:sz w:val="22"/>
+          <w:szCs w:val="22"/>
+        </w:rPr>
+        <w:t xml:space="preserve">805) were processed and integrated with the above samples </w:t>
       </w:r>
       <w:r>
         <w:rPr>
@@ -5157,7 +5190,7 @@
           <w:sz w:val="22"/>
           <w:szCs w:val="22"/>
         </w:rPr>
-        <w:instrText>ADDIN CSL_CITATION {"citationItems":[{"id":"ITEM-1","itemData":{"DOI":"10.1186/s12864-018-4772-0","ISSN":"14712164","PMID":"29914354","abstract":"Background: Single-cell transcriptomics allows researchers to investigate complex communities of heterogeneous cells. It can be applied to stem cells and their descendants in order to chart the progression from multipotent progenitors to fully differentiated cells. While a variety of statistical and computational methods have been proposed for inferring cell lineages, the problem of accurately characterizing multiple branching lineages remains difficult to solve. Results: We introduce Slingshot, a novel method for inferring cell lineages and pseudotimes from single-cell gene expression data. In previously published datasets, Slingshot correctly identifies the biological signal for one to three branching trajectories. Additionally, our simulation study shows that Slingshot infers more accurate pseudotimes than other leading methods. Conclusions: Slingshot is a uniquely robust and flexible tool which combines the highly stable techniques necessary for noisy single-cell data with the ability to identify multiple trajectories. Accurate lineage inference is a critical step in the identification of dynamic temporal gene expression.","author":[{"dropping-particle":"","family":"Street","given":"Kelly","non-dropping-particle":"","parse-names":false,"suffix":""},{"dropping-particle":"","family":"Risso","given":"Davide","non-dropping-particle":"","parse-names":false,"suffix":""},{"dropping-particle":"","family":"Fletcher","given":"Russell B.","non-dropping-particle":"","parse-names":false,"suffix":""},{"dropping-particle":"","family":"Das","given":"Diya","non-dropping-particle":"","parse-names":false,"suffix":""},{"dropping-particle":"","family":"Ngai","given":"John","non-dropping-particle":"","parse-names":false,"suffix":""},{"dropping-particle":"","family":"Yosef","given":"Nir","non-dropping-particle":"","parse-names":false,"suffix":""},{"dropping-particle":"","family":"Purdom","given":"Elizabeth","non-dropping-particle":"","parse-names":false,"suffix":""},{"dropping-particle":"","family":"Dudoit","given":"Sandrine","non-dropping-particle":"","parse-names":false,"suffix":""}],"container-title":"BMC Genomics","id":"ITEM-1","issued":{"date-parts":[["2018"]]},"title":"Slingshot: Cell lineage and pseudotime inference for single-cell transcriptomics","type":"article-journal"},"uris":["http://www.mendeley.com/documents/?uuid=91f3ef9f-e067-4c00-a014-8c4e43e06f6d"]}],"mendeley":{"formattedCitation":"(37)","plainTextFormattedCitation":"(37)"},"properties":{"noteIndex":0},"schema":"https://github.com/citation-style-language/schema/raw/master/csl-citation.json"}</w:instrText>
+        <w:instrText>ADDIN CSL_CITATION {"citationItems":[{"id":"ITEM-1","itemData":{"DOI":"10.1186/s12864-018-4772-0","ISSN":"14712164","PMID":"29914354","abstract":"Background: Single-cell transcriptomics allows researchers to investigate complex communities of heterogeneous cells. It can be applied to stem cells and their descendants in order to chart the progression from multipotent progenitors to fully differentiated cells. While a variety of statistical and computational methods have been proposed for inferring cell lineages, the problem of accurately characterizing multiple branching lineages remains difficult to solve. Results: We introduce Slingshot, a novel method for inferring cell lineages and pseudotimes from single-cell gene expression data. In previously published datasets, Slingshot correctly identifies the biological signal for one to three branching trajectories. Additionally, our simulation study shows that Slingshot infers more accurate pseudotimes than other leading methods. Conclusions: Slingshot is a uniquely robust and flexible tool which combines the highly stable techniques necessary for noisy single-cell data with the ability to identify multiple trajectories. Accurate lineage inference is a critical step in the identification of dynamic temporal gene expression.","author":[{"dropping-particle":"","family":"Street","given":"Kelly","non-dropping-particle":"","parse-names":false,"suffix":""},{"dropping-particle":"","family":"Risso","given":"Davide","non-dropping-particle":"","parse-names":false,"suffix":""},{"dropping-particle":"","family":"Fletcher","given":"Russell B.","non-dropping-particle":"","parse-names":false,"suffix":""},{"dropping-particle":"","family":"Das","given":"Diya","non-dropping-particle":"","parse-names":false,"suffix":""},{"dropping-particle":"","family":"Ngai","given":"John","non-dropping-particle":"","parse-names":false,"suffix":""},{"dropping-particle":"","family":"Yosef","given":"Nir","non-dropping-particle":"","parse-names":false,"suffix":""},{"dropping-particle":"","family":"Purdom","given":"Elizabeth","non-dropping-particle":"","parse-names":false,"suffix":""},{"dropping-particle":"","family":"Dudoit","given":"Sandrine","non-dropping-particle":"","parse-names":false,"suffix":""}],"container-title":"BMC Genomics","id":"ITEM-1","issued":{"date-parts":[["2018"]]},"title":"Slingshot: Cell lineage and pseudotime inference for single-cell transcriptomics","type":"article-journal"},"uris":["http://www.mendeley.com/documents/?uuid=91f3ef9f-e067-4c00-a014-8c4e43e06f6d"]}],"mendeley":{"formattedCitation":"(37)","plainTextFormattedCitation":"(37)","previouslyFormattedCitation":"(37)"},"properties":{"noteIndex":0},"schema":"https://github.com/citation-style-language/schema/raw/master/csl-citation.json"}</w:instrText>
       </w:r>
       <w:r>
         <w:rPr>
@@ -5237,8 +5270,6 @@
         </w:rPr>
         <w:t>+</w:t>
       </w:r>
-      <w:bookmarkStart w:id="0" w:name="_GoBack"/>
-      <w:bookmarkEnd w:id="0"/>
       <w:r>
         <w:rPr>
           <w:rFonts w:ascii="Arial" w:hAnsi="Arial" w:cs="Arial"/>
@@ -6593,43 +6624,7 @@
           <w:sz w:val="22"/>
         </w:rPr>
         <w:tab/>
-        <w:t xml:space="preserve">Saad AM, Gad MM, Al-Husseini MJ, Ruhban IA, Sonbol MB, Ho TH. Trends in Renal-Cell Carcinoma Incidence and Mortality in the United States in the Last 2 Decades: A SEER-Based Study. </w:t>
-      </w:r>
-      <w:r>
-        <w:rPr>
-          <w:rFonts w:ascii="Arial" w:hAnsi="Arial" w:cs="Arial"/>
-          <w:i/>
-          <w:iCs/>
-          <w:noProof/>
-          <w:sz w:val="22"/>
-        </w:rPr>
-        <w:t>Clin Genitourin Cancer</w:t>
-      </w:r>
-      <w:r>
-        <w:rPr>
-          <w:rFonts w:ascii="Arial" w:hAnsi="Arial" w:cs="Arial"/>
-          <w:noProof/>
-          <w:sz w:val="22"/>
-        </w:rPr>
-        <w:t xml:space="preserve"> (2019) </w:t>
-      </w:r>
-      <w:r>
-        <w:rPr>
-          <w:rFonts w:ascii="Arial" w:hAnsi="Arial" w:cs="Arial"/>
-          <w:b/>
-          <w:bCs/>
-          <w:noProof/>
-          <w:sz w:val="22"/>
-        </w:rPr>
-        <w:t>17</w:t>
-      </w:r>
-      <w:r>
-        <w:rPr>
-          <w:rFonts w:ascii="Arial" w:hAnsi="Arial" w:cs="Arial"/>
-          <w:noProof/>
-          <w:sz w:val="22"/>
-        </w:rPr>
-        <w:t>:46–75. doi:10.1016/j.clgc.2018.10.002</w:t>
+        <w:t xml:space="preserve">Saad AM, Gad MM, Al-Husseini MJ, Ruhban IA, Sonbol MB, Ho TH. Trends in Renal-Cell Carcinoma Incidence and Mortality in the United States in the Last 2 Decades: A SEER-Based Study. Clin Genitourin Cancer. 2019;17:46–75. </w:t>
       </w:r>
     </w:p>
     <w:p>
@@ -6661,43 +6656,7 @@
           <w:sz w:val="22"/>
         </w:rPr>
         <w:tab/>
-        <w:t xml:space="preserve">Koneru R, Hotte SJ. Role of cytokine therapy for renal cell carcinoma in the era of targeted agents. </w:t>
-      </w:r>
-      <w:r>
-        <w:rPr>
-          <w:rFonts w:ascii="Arial" w:hAnsi="Arial" w:cs="Arial"/>
-          <w:i/>
-          <w:iCs/>
-          <w:noProof/>
-          <w:sz w:val="22"/>
-        </w:rPr>
-        <w:t>Curr Oncol</w:t>
-      </w:r>
-      <w:r>
-        <w:rPr>
-          <w:rFonts w:ascii="Arial" w:hAnsi="Arial" w:cs="Arial"/>
-          <w:noProof/>
-          <w:sz w:val="22"/>
-        </w:rPr>
-        <w:t xml:space="preserve"> (2009) </w:t>
-      </w:r>
-      <w:r>
-        <w:rPr>
-          <w:rFonts w:ascii="Arial" w:hAnsi="Arial" w:cs="Arial"/>
-          <w:b/>
-          <w:bCs/>
-          <w:noProof/>
-          <w:sz w:val="22"/>
-        </w:rPr>
-        <w:t>16</w:t>
-      </w:r>
-      <w:r>
-        <w:rPr>
-          <w:rFonts w:ascii="Arial" w:hAnsi="Arial" w:cs="Arial"/>
-          <w:noProof/>
-          <w:sz w:val="22"/>
-        </w:rPr>
-        <w:t>:S40.</w:t>
+        <w:t xml:space="preserve">Koneru R, Hotte SJ. Role of cytokine therapy for renal cell carcinoma in the era of targeted agents. Curr Oncol. Multimed Inc.; 2009;16:S40. </w:t>
       </w:r>
     </w:p>
     <w:p>
@@ -6729,43 +6688,7 @@
           <w:sz w:val="22"/>
         </w:rPr>
         <w:tab/>
-        <w:t xml:space="preserve">Motzer RJ, Penkov K, Haanen J, Rini B, Albiges L, Campbell MT, Venugopal B, Kollmannsberger C, Negrier S, Uemura M, et al. Avelumab plus axitinib versus sunitinib for advanced renal-cell carcinoma. </w:t>
-      </w:r>
-      <w:r>
-        <w:rPr>
-          <w:rFonts w:ascii="Arial" w:hAnsi="Arial" w:cs="Arial"/>
-          <w:i/>
-          <w:iCs/>
-          <w:noProof/>
-          <w:sz w:val="22"/>
-        </w:rPr>
-        <w:t>N Engl J Med</w:t>
-      </w:r>
-      <w:r>
-        <w:rPr>
-          <w:rFonts w:ascii="Arial" w:hAnsi="Arial" w:cs="Arial"/>
-          <w:noProof/>
-          <w:sz w:val="22"/>
-        </w:rPr>
-        <w:t xml:space="preserve"> (2019) </w:t>
-      </w:r>
-      <w:r>
-        <w:rPr>
-          <w:rFonts w:ascii="Arial" w:hAnsi="Arial" w:cs="Arial"/>
-          <w:b/>
-          <w:bCs/>
-          <w:noProof/>
-          <w:sz w:val="22"/>
-        </w:rPr>
-        <w:t>380</w:t>
-      </w:r>
-      <w:r>
-        <w:rPr>
-          <w:rFonts w:ascii="Arial" w:hAnsi="Arial" w:cs="Arial"/>
-          <w:noProof/>
-          <w:sz w:val="22"/>
-        </w:rPr>
-        <w:t>:1103–1115. doi:10.1056/NEJMoa1816047</w:t>
+        <w:t xml:space="preserve">Motzer RJ, Penkov K, Haanen J, Rini B, Albiges L, Campbell MT, et al. Avelumab plus axitinib versus sunitinib for advanced renal-cell carcinoma. N Engl J Med. 2019;380:1103–15. </w:t>
       </w:r>
     </w:p>
     <w:p>
@@ -6797,43 +6720,7 @@
           <w:sz w:val="22"/>
         </w:rPr>
         <w:tab/>
-        <w:t xml:space="preserve">Dudani S, Graham J, Wells C, Pal SK, Dizman N, Donskov F, Bjarnason GA, Hansen AR, Iafolla MAJ, Vaishampayan UN. First-line (1L) immuno-oncology (IO) combination therapies in metastatic renal cell carcinoma (mRCC): Preliminary results from the International Metastatic Renal Cell Carcinoma Database Consortium (IMDC). </w:t>
-      </w:r>
-      <w:r>
-        <w:rPr>
-          <w:rFonts w:ascii="Arial" w:hAnsi="Arial" w:cs="Arial"/>
-          <w:i/>
-          <w:iCs/>
-          <w:noProof/>
-          <w:sz w:val="22"/>
-        </w:rPr>
-        <w:t>J Clin Oncol</w:t>
-      </w:r>
-      <w:r>
-        <w:rPr>
-          <w:rFonts w:ascii="Arial" w:hAnsi="Arial" w:cs="Arial"/>
-          <w:noProof/>
-          <w:sz w:val="22"/>
-        </w:rPr>
-        <w:t xml:space="preserve"> (2019) </w:t>
-      </w:r>
-      <w:r>
-        <w:rPr>
-          <w:rFonts w:ascii="Arial" w:hAnsi="Arial" w:cs="Arial"/>
-          <w:b/>
-          <w:bCs/>
-          <w:noProof/>
-          <w:sz w:val="22"/>
-        </w:rPr>
-        <w:t>37</w:t>
-      </w:r>
-      <w:r>
-        <w:rPr>
-          <w:rFonts w:ascii="Arial" w:hAnsi="Arial" w:cs="Arial"/>
-          <w:noProof/>
-          <w:sz w:val="22"/>
-        </w:rPr>
-        <w:t>:584–584.</w:t>
+        <w:t xml:space="preserve">Dudani S, Graham J, Wells C, Pal SK, Dizman N, Donskov F, et al. First-line (1L) immuno-oncology (IO) combination therapies in metastatic renal cell carcinoma (mRCC): Preliminary results from the International Metastatic Renal Cell Carcinoma Database Consortium (IMDC). J Clin Oncol. American Society of Clinical Oncology; 2019;37:584–584. </w:t>
       </w:r>
     </w:p>
     <w:p>
@@ -6865,25 +6752,7 @@
           <w:sz w:val="22"/>
         </w:rPr>
         <w:tab/>
-        <w:t xml:space="preserve">Sharma P, Allison JP. Immune checkpoint targeting in cancer therapy: Toward combination strategies with curative potential. </w:t>
-      </w:r>
-      <w:r>
-        <w:rPr>
-          <w:rFonts w:ascii="Arial" w:hAnsi="Arial" w:cs="Arial"/>
-          <w:i/>
-          <w:iCs/>
-          <w:noProof/>
-          <w:sz w:val="22"/>
-        </w:rPr>
-        <w:t>Cell</w:t>
-      </w:r>
-      <w:r>
-        <w:rPr>
-          <w:rFonts w:ascii="Arial" w:hAnsi="Arial" w:cs="Arial"/>
-          <w:noProof/>
-          <w:sz w:val="22"/>
-        </w:rPr>
-        <w:t xml:space="preserve"> (2015) doi:10.1016/j.cell.2015.03.030</w:t>
+        <w:t xml:space="preserve">Sharma P, Allison JP. Immune checkpoint targeting in cancer therapy: Toward combination strategies with curative potential. Cell. 2015. </w:t>
       </w:r>
     </w:p>
     <w:p>
@@ -6915,25 +6784,7 @@
           <w:sz w:val="22"/>
         </w:rPr>
         <w:tab/>
-        <w:t xml:space="preserve">Giraldo NA, Becht E, Pagès F, Skliris G, Verkarre V, Vano Y, Mejean A, Saint-Aubert N, Lacroix L, Natario I, et al. Orchestration and prognostic significance of immune checkpoints in the microenvironment of primary and metastatic renal cell cancer. </w:t>
-      </w:r>
-      <w:r>
-        <w:rPr>
-          <w:rFonts w:ascii="Arial" w:hAnsi="Arial" w:cs="Arial"/>
-          <w:i/>
-          <w:iCs/>
-          <w:noProof/>
-          <w:sz w:val="22"/>
-        </w:rPr>
-        <w:t>Clin Cancer Res</w:t>
-      </w:r>
-      <w:r>
-        <w:rPr>
-          <w:rFonts w:ascii="Arial" w:hAnsi="Arial" w:cs="Arial"/>
-          <w:noProof/>
-          <w:sz w:val="22"/>
-        </w:rPr>
-        <w:t xml:space="preserve"> (2015) doi:10.1158/1078-0432.CCR-14-2926</w:t>
+        <w:t xml:space="preserve">Giraldo NA, Becht E, Pagès F, Skliris G, Verkarre V, Vano Y, et al. Orchestration and prognostic significance of immune checkpoints in the microenvironment of primary and metastatic renal cell cancer. Clin Cancer Res. 2015; </w:t>
       </w:r>
     </w:p>
     <w:p>
@@ -6956,7 +6807,6 @@
           <w:noProof/>
           <w:sz w:val="22"/>
         </w:rPr>
-        <w:lastRenderedPageBreak/>
         <w:t xml:space="preserve">7. </w:t>
       </w:r>
       <w:r>
@@ -6966,25 +6816,7 @@
           <w:sz w:val="22"/>
         </w:rPr>
         <w:tab/>
-        <w:t xml:space="preserve">Tumeh PC, Harview CL, Yearley JH, Shintaku IP, Taylor EJM, Robert L, Chmielowski B, Spasic M, Henry G, Ciobanu V, et al. PD-1 blockade induces responses by inhibiting adaptive immune resistance. </w:t>
-      </w:r>
-      <w:r>
-        <w:rPr>
-          <w:rFonts w:ascii="Arial" w:hAnsi="Arial" w:cs="Arial"/>
-          <w:i/>
-          <w:iCs/>
-          <w:noProof/>
-          <w:sz w:val="22"/>
-        </w:rPr>
-        <w:t>Nature</w:t>
-      </w:r>
-      <w:r>
-        <w:rPr>
-          <w:rFonts w:ascii="Arial" w:hAnsi="Arial" w:cs="Arial"/>
-          <w:noProof/>
-          <w:sz w:val="22"/>
-        </w:rPr>
-        <w:t xml:space="preserve"> (2014) doi:10.1038/nature13954</w:t>
+        <w:t xml:space="preserve">Tumeh PC, Harview CL, Yearley JH, Shintaku IP, Taylor EJM, Robert L, et al. PD-1 blockade induces responses by inhibiting adaptive immune resistance. Nature. 2014; </w:t>
       </w:r>
     </w:p>
     <w:p>
@@ -7007,6 +6839,7 @@
           <w:noProof/>
           <w:sz w:val="22"/>
         </w:rPr>
+        <w:lastRenderedPageBreak/>
         <w:t xml:space="preserve">8. </w:t>
       </w:r>
       <w:r>
@@ -7016,25 +6849,7 @@
           <w:sz w:val="22"/>
         </w:rPr>
         <w:tab/>
-        <w:t xml:space="preserve">Galon J, Fox BA, Bifulco CB, Masucci G, Rau T, Botti G, Marincola FM, Ciliberto G, Pages F, Ascierto PA, et al. Immunoscore and Immunoprofiling in cancer: An update from the melanoma and immunotherapy bridge 2015. </w:t>
-      </w:r>
-      <w:r>
-        <w:rPr>
-          <w:rFonts w:ascii="Arial" w:hAnsi="Arial" w:cs="Arial"/>
-          <w:i/>
-          <w:iCs/>
-          <w:noProof/>
-          <w:sz w:val="22"/>
-        </w:rPr>
-        <w:t>J Transl Med</w:t>
-      </w:r>
-      <w:r>
-        <w:rPr>
-          <w:rFonts w:ascii="Arial" w:hAnsi="Arial" w:cs="Arial"/>
-          <w:noProof/>
-          <w:sz w:val="22"/>
-        </w:rPr>
-        <w:t xml:space="preserve"> (2016) doi:10.1186/s12967-016-1029-z</w:t>
+        <w:t xml:space="preserve">Galon J, Fox BA, Bifulco CB, Masucci G, Rau T, Botti G, et al. Immunoscore and Immunoprofiling in cancer: An update from the melanoma and immunotherapy bridge 2015. J Transl Med. 2016; </w:t>
       </w:r>
     </w:p>
     <w:p>
@@ -7066,25 +6881,7 @@
           <w:sz w:val="22"/>
         </w:rPr>
         <w:tab/>
-        <w:t xml:space="preserve">Ziai J, Gilbert HN, Foreman O, Eastham-Anderson J, Chu F, Huseni M, Kim JM. CD8+ T cell infiltration in breast and colon cancer: A histologic and statistical analysis. </w:t>
-      </w:r>
-      <w:r>
-        <w:rPr>
-          <w:rFonts w:ascii="Arial" w:hAnsi="Arial" w:cs="Arial"/>
-          <w:i/>
-          <w:iCs/>
-          <w:noProof/>
-          <w:sz w:val="22"/>
-        </w:rPr>
-        <w:t>PLoS One</w:t>
-      </w:r>
-      <w:r>
-        <w:rPr>
-          <w:rFonts w:ascii="Arial" w:hAnsi="Arial" w:cs="Arial"/>
-          <w:noProof/>
-          <w:sz w:val="22"/>
-        </w:rPr>
-        <w:t xml:space="preserve"> (2018) doi:10.1371/journal.pone.0190158</w:t>
+        <w:t xml:space="preserve">Ziai J, Gilbert HN, Foreman O, Eastham-Anderson J, Chu F, Huseni M, et al. CD8+ T cell infiltration in breast and colon cancer: A histologic and statistical analysis. PLoS One. 2018. </w:t>
       </w:r>
     </w:p>
     <w:p>
@@ -7116,25 +6913,7 @@
           <w:sz w:val="22"/>
         </w:rPr>
         <w:tab/>
-        <w:t xml:space="preserve">Shimizu S, Hiratsuka H, Koike K, Tsuchihashi K, Sonoda T, Ogi K, Miyakawa A, Kobayashi J, Kaneko T, Igarashi T, et al. Tumor-infiltrating CD8+ T-cell density is an independent prognostic marker for oral squamous cell carcinoma. </w:t>
-      </w:r>
-      <w:r>
-        <w:rPr>
-          <w:rFonts w:ascii="Arial" w:hAnsi="Arial" w:cs="Arial"/>
-          <w:i/>
-          <w:iCs/>
-          <w:noProof/>
-          <w:sz w:val="22"/>
-        </w:rPr>
-        <w:t>Cancer Med</w:t>
-      </w:r>
-      <w:r>
-        <w:rPr>
-          <w:rFonts w:ascii="Arial" w:hAnsi="Arial" w:cs="Arial"/>
-          <w:noProof/>
-          <w:sz w:val="22"/>
-        </w:rPr>
-        <w:t xml:space="preserve"> (2019) doi:10.1002/cam4.1889</w:t>
+        <w:t xml:space="preserve">Shimizu S, Hiratsuka H, Koike K, Tsuchihashi K, Sonoda T, Ogi K, et al. Tumor-infiltrating CD8+ T-cell density is an independent prognostic marker for oral squamous cell carcinoma. Cancer Med. 2019; </w:t>
       </w:r>
     </w:p>
     <w:p>
@@ -7166,25 +6945,7 @@
           <w:sz w:val="22"/>
         </w:rPr>
         <w:tab/>
-        <w:t xml:space="preserve">Patel HD, Puligandla M, Shuch BM, Leibovich BC, Kapoor A, Master VA, Drake CG, Heng DYC, Lara PN, Choueiri TK, et al. The future of perioperative therapy in advanced renal cell carcinoma: How can we PROSPER? </w:t>
-      </w:r>
-      <w:r>
-        <w:rPr>
-          <w:rFonts w:ascii="Arial" w:hAnsi="Arial" w:cs="Arial"/>
-          <w:i/>
-          <w:iCs/>
-          <w:noProof/>
-          <w:sz w:val="22"/>
-        </w:rPr>
-        <w:t>Futur Oncol</w:t>
-      </w:r>
-      <w:r>
-        <w:rPr>
-          <w:rFonts w:ascii="Arial" w:hAnsi="Arial" w:cs="Arial"/>
-          <w:noProof/>
-          <w:sz w:val="22"/>
-        </w:rPr>
-        <w:t xml:space="preserve"> (2019) doi:10.2217/fon-2018-0951</w:t>
+        <w:t xml:space="preserve">Patel HD, Puligandla M, Shuch BM, Leibovich BC, Kapoor A, Master VA, et al. The future of perioperative therapy in advanced renal cell carcinoma: How can we PROSPER? Futur Oncol. 2019; </w:t>
       </w:r>
     </w:p>
     <w:p>
@@ -7216,25 +6977,7 @@
           <w:sz w:val="22"/>
         </w:rPr>
         <w:tab/>
-        <w:t xml:space="preserve">Nakano O, Naito Y, Nagura H, Ohtani H, Nakano O, Sato M, Suzuki K, Orikasa S, Aizawa M, Suzuki Y, et al. Proliferative activity of intratumoral CD8+ T-lymphocytes as a prognostic factor in human renal cell carcinoma: Clinicopathologic demonstration of antitumor immunity. </w:t>
-      </w:r>
-      <w:r>
-        <w:rPr>
-          <w:rFonts w:ascii="Arial" w:hAnsi="Arial" w:cs="Arial"/>
-          <w:i/>
-          <w:iCs/>
-          <w:noProof/>
-          <w:sz w:val="22"/>
-        </w:rPr>
-        <w:t>Cancer Res</w:t>
-      </w:r>
-      <w:r>
-        <w:rPr>
-          <w:rFonts w:ascii="Arial" w:hAnsi="Arial" w:cs="Arial"/>
-          <w:noProof/>
-          <w:sz w:val="22"/>
-        </w:rPr>
-        <w:t xml:space="preserve"> (2001)</w:t>
+        <w:t xml:space="preserve">Nakano O, Naito Y, Nagura H, Ohtani H, Nakano O, Sato M, et al. Proliferative activity of intratumoral CD8+ T-lymphocytes as a prognostic factor in human renal cell carcinoma: Clinicopathologic demonstration of antitumor immunity. Cancer Res. 2001; </w:t>
       </w:r>
     </w:p>
     <w:p>
@@ -7266,25 +7009,7 @@
           <w:sz w:val="22"/>
         </w:rPr>
         <w:tab/>
-        <w:t xml:space="preserve">Baine MK, Turcu G, Zito CR, Adeniran AJ, Camp RL, Chen L, Kluger HM, Jilaveanu LB. Characterization of tumor infiltrating lymphocytes in paired primary and metastatic renal cell carcinoma specimens. </w:t>
-      </w:r>
-      <w:r>
-        <w:rPr>
-          <w:rFonts w:ascii="Arial" w:hAnsi="Arial" w:cs="Arial"/>
-          <w:i/>
-          <w:iCs/>
-          <w:noProof/>
-          <w:sz w:val="22"/>
-        </w:rPr>
-        <w:t>Oncotarget</w:t>
-      </w:r>
-      <w:r>
-        <w:rPr>
-          <w:rFonts w:ascii="Arial" w:hAnsi="Arial" w:cs="Arial"/>
-          <w:noProof/>
-          <w:sz w:val="22"/>
-        </w:rPr>
-        <w:t xml:space="preserve"> (2015) doi:10.18632/oncotarget.4572</w:t>
+        <w:t xml:space="preserve">Baine MK, Turcu G, Zito CR, Adeniran AJ, Camp RL, Chen L, et al. Characterization of tumor infiltrating lymphocytes in paired primary and metastatic renal cell carcinoma specimens. Oncotarget. 2015; </w:t>
       </w:r>
     </w:p>
     <w:p>
@@ -7316,34 +7041,7 @@
           <w:sz w:val="22"/>
         </w:rPr>
         <w:tab/>
-        <w:t xml:space="preserve">Choueiri TK, Albiges L, Haanen JBAG, Larkin JMG, Uemura M, Pal SK, Gravis G, </w:t>
-      </w:r>
-      <w:r>
-        <w:rPr>
-          <w:rFonts w:ascii="Arial" w:hAnsi="Arial" w:cs="Arial"/>
-          <w:noProof/>
-          <w:sz w:val="22"/>
-        </w:rPr>
-        <w:lastRenderedPageBreak/>
-        <w:t xml:space="preserve">Campbell MT, Penkov K, Lee J-L, et al. Biomarker analyses from JAVELIN Renal 101: Avelumab + axitinib (A+Ax) versus sunitinib (S) in advanced renal cell carcinoma (aRCC). </w:t>
-      </w:r>
-      <w:r>
-        <w:rPr>
-          <w:rFonts w:ascii="Arial" w:hAnsi="Arial" w:cs="Arial"/>
-          <w:i/>
-          <w:iCs/>
-          <w:noProof/>
-          <w:sz w:val="22"/>
-        </w:rPr>
-        <w:t>J Clin Oncol</w:t>
-      </w:r>
-      <w:r>
-        <w:rPr>
-          <w:rFonts w:ascii="Arial" w:hAnsi="Arial" w:cs="Arial"/>
-          <w:noProof/>
-          <w:sz w:val="22"/>
-        </w:rPr>
-        <w:t xml:space="preserve"> (2019) doi:10.1200/jco.2019.37.15_suppl.101</w:t>
+        <w:t xml:space="preserve">Choueiri TK, Albiges L, Haanen JBAG, Larkin JMG, Uemura M, Pal SK, et al. Biomarker analyses from JAVELIN Renal 101: Avelumab + axitinib (A+Ax) versus sunitinib (S) in advanced renal cell carcinoma (aRCC). J Clin Oncol. 2019; </w:t>
       </w:r>
     </w:p>
     <w:p>
@@ -7375,25 +7073,7 @@
           <w:sz w:val="22"/>
         </w:rPr>
         <w:tab/>
-        <w:t xml:space="preserve">Choueiri TK, Larkin J, Oya M, Thistlethwaite F, Martignoni M, Nathan P, Powles T, McDermott D, Robbins PB, Chism DD, et al. Preliminary results for avelumab plus axitinib as first-line therapy in patients with advanced clear-cell renal-cell carcinoma (JAVELIN Renal 100): an open-label, dose-finding and dose-expansion, phase 1b trial. </w:t>
-      </w:r>
-      <w:r>
-        <w:rPr>
-          <w:rFonts w:ascii="Arial" w:hAnsi="Arial" w:cs="Arial"/>
-          <w:i/>
-          <w:iCs/>
-          <w:noProof/>
-          <w:sz w:val="22"/>
-        </w:rPr>
-        <w:t>Lancet Oncol</w:t>
-      </w:r>
-      <w:r>
-        <w:rPr>
-          <w:rFonts w:ascii="Arial" w:hAnsi="Arial" w:cs="Arial"/>
-          <w:noProof/>
-          <w:sz w:val="22"/>
-        </w:rPr>
-        <w:t xml:space="preserve"> (2018) doi:10.1016/S1470-2045(18)30107-4</w:t>
+        <w:t xml:space="preserve">Choueiri TK, Larkin J, Oya M, Thistlethwaite F, Martignoni M, Nathan P, et al. Preliminary results for avelumab plus axitinib as first-line therapy in patients with advanced clear-cell renal-cell carcinoma (JAVELIN Renal 100): an open-label, dose-finding and dose-expansion, phase 1b trial. Lancet Oncol. 2018; </w:t>
       </w:r>
     </w:p>
     <w:p>
@@ -7425,25 +7105,16 @@
           <w:sz w:val="22"/>
         </w:rPr>
         <w:tab/>
-        <w:t xml:space="preserve">Chevrier S, Levine JH, Zanotelli VRT, Silina K, Schulz D, Bacac M, Ries CH, Ailles L, Jewett MAS, Moch H, et al. An Immune Atlas of Clear Cell Renal Cell Carcinoma. </w:t>
-      </w:r>
-      <w:r>
-        <w:rPr>
-          <w:rFonts w:ascii="Arial" w:hAnsi="Arial" w:cs="Arial"/>
-          <w:i/>
-          <w:iCs/>
-          <w:noProof/>
-          <w:sz w:val="22"/>
-        </w:rPr>
-        <w:t>Cell</w:t>
-      </w:r>
-      <w:r>
-        <w:rPr>
-          <w:rFonts w:ascii="Arial" w:hAnsi="Arial" w:cs="Arial"/>
-          <w:noProof/>
-          <w:sz w:val="22"/>
-        </w:rPr>
-        <w:t xml:space="preserve"> (2017) doi:10.1016/j.cell.2017.04.016</w:t>
+        <w:t xml:space="preserve">Chevrier S, Levine JH, Zanotelli VRT, Silina K, Schulz D, Bacac M, et al. An Immune </w:t>
+      </w:r>
+      <w:r>
+        <w:rPr>
+          <w:rFonts w:ascii="Arial" w:hAnsi="Arial" w:cs="Arial"/>
+          <w:noProof/>
+          <w:sz w:val="22"/>
+        </w:rPr>
+        <w:lastRenderedPageBreak/>
+        <w:t xml:space="preserve">Atlas of Clear Cell Renal Cell Carcinoma. Cell. 2017; </w:t>
       </w:r>
     </w:p>
     <w:p>
@@ -7475,25 +7146,7 @@
           <w:sz w:val="22"/>
         </w:rPr>
         <w:tab/>
-        <w:t xml:space="preserve">Creighton CJ, Morgan M, Gunaratne PH, Wheeler DA, Gibbs RA, Robertson G, Chu A, Beroukhim R, Cibulskis K, Signoretti S, et al. Comprehensivemolecular characterization of clear cell renal cell carcinoma. </w:t>
-      </w:r>
-      <w:r>
-        <w:rPr>
-          <w:rFonts w:ascii="Arial" w:hAnsi="Arial" w:cs="Arial"/>
-          <w:i/>
-          <w:iCs/>
-          <w:noProof/>
-          <w:sz w:val="22"/>
-        </w:rPr>
-        <w:t>Nature</w:t>
-      </w:r>
-      <w:r>
-        <w:rPr>
-          <w:rFonts w:ascii="Arial" w:hAnsi="Arial" w:cs="Arial"/>
-          <w:noProof/>
-          <w:sz w:val="22"/>
-        </w:rPr>
-        <w:t xml:space="preserve"> (2013) doi:10.1038/nature12222</w:t>
+        <w:t xml:space="preserve">Creighton CJ, Morgan M, Gunaratne PH, Wheeler DA, Gibbs RA, Robertson G, et al. Comprehensivemolecular characterization of clear cell renal cell carcinoma. Nature. 2013; </w:t>
       </w:r>
     </w:p>
     <w:p>
@@ -7525,25 +7178,7 @@
           <w:sz w:val="22"/>
         </w:rPr>
         <w:tab/>
-        <w:t xml:space="preserve">Van Den Heuvel CNAM, Van Ewijk A, Zeelen C, De Bitter T, Huynen M, Mulders P, Oosterwijk E, Leenders WPJ. Molecular profiling of druggable targets in clear cell renal cell carcinoma through targeted RNA sequencing. </w:t>
-      </w:r>
-      <w:r>
-        <w:rPr>
-          <w:rFonts w:ascii="Arial" w:hAnsi="Arial" w:cs="Arial"/>
-          <w:i/>
-          <w:iCs/>
-          <w:noProof/>
-          <w:sz w:val="22"/>
-        </w:rPr>
-        <w:t>Front Oncol</w:t>
-      </w:r>
-      <w:r>
-        <w:rPr>
-          <w:rFonts w:ascii="Arial" w:hAnsi="Arial" w:cs="Arial"/>
-          <w:noProof/>
-          <w:sz w:val="22"/>
-        </w:rPr>
-        <w:t xml:space="preserve"> (2019) doi:10.3389/fonc.2019.00117</w:t>
+        <w:t xml:space="preserve">Van Den Heuvel CNAM, Van Ewijk A, Zeelen C, De Bitter T, Huynen M, Mulders P, et al. Molecular profiling of druggable targets in clear cell renal cell carcinoma through targeted RNA sequencing. Front Oncol. 2019; </w:t>
       </w:r>
     </w:p>
     <w:p>
@@ -7575,25 +7210,7 @@
           <w:sz w:val="22"/>
         </w:rPr>
         <w:tab/>
-        <w:t xml:space="preserve">Savas P, Virassamy B, Ye C, Salim A, Mintoff CP, Caramia F, Salgado R, Byrne DJ, Teo ZL, Dushyanthen S, et al. Single-cell profiling of breast cancer T cells reveals a tissue-resident memory subset associated with improved prognosis. </w:t>
-      </w:r>
-      <w:r>
-        <w:rPr>
-          <w:rFonts w:ascii="Arial" w:hAnsi="Arial" w:cs="Arial"/>
-          <w:i/>
-          <w:iCs/>
-          <w:noProof/>
-          <w:sz w:val="22"/>
-        </w:rPr>
-        <w:t>Nat Med</w:t>
-      </w:r>
-      <w:r>
-        <w:rPr>
-          <w:rFonts w:ascii="Arial" w:hAnsi="Arial" w:cs="Arial"/>
-          <w:noProof/>
-          <w:sz w:val="22"/>
-        </w:rPr>
-        <w:t xml:space="preserve"> (2018) doi:10.1038/s41591-018-0078-7</w:t>
+        <w:t xml:space="preserve">Savas P, Virassamy B, Ye C, Salim A, Mintoff CP, Caramia F, et al. Single-cell profiling of breast cancer T cells reveals a tissue-resident memory subset associated with improved prognosis. Nat Med. 2018; </w:t>
       </w:r>
     </w:p>
     <w:p>
@@ -7625,25 +7242,7 @@
           <w:sz w:val="22"/>
         </w:rPr>
         <w:tab/>
-        <w:t xml:space="preserve">Sade-Feldman M, Yizhak K, Bjorgaard SL, Ray JP, de Boer CG, Jenkins RW, Lieb DJ, Chen JH, Frederick DT, Barzily-Rokni M, et al. Defining T Cell States Associated with Response to Checkpoint Immunotherapy in Melanoma. </w:t>
-      </w:r>
-      <w:r>
-        <w:rPr>
-          <w:rFonts w:ascii="Arial" w:hAnsi="Arial" w:cs="Arial"/>
-          <w:i/>
-          <w:iCs/>
-          <w:noProof/>
-          <w:sz w:val="22"/>
-        </w:rPr>
-        <w:t>Cell</w:t>
-      </w:r>
-      <w:r>
-        <w:rPr>
-          <w:rFonts w:ascii="Arial" w:hAnsi="Arial" w:cs="Arial"/>
-          <w:noProof/>
-          <w:sz w:val="22"/>
-        </w:rPr>
-        <w:t xml:space="preserve"> (2018) doi:10.1016/j.cell.2018.10.038</w:t>
+        <w:t xml:space="preserve">Sade-Feldman M, Yizhak K, Bjorgaard SL, Ray JP, de Boer CG, Jenkins RW, et al. Defining T Cell States Associated with Response to Checkpoint Immunotherapy in Melanoma. Cell. 2018; </w:t>
       </w:r>
     </w:p>
     <w:p>
@@ -7666,7 +7265,6 @@
           <w:noProof/>
           <w:sz w:val="22"/>
         </w:rPr>
-        <w:lastRenderedPageBreak/>
         <w:t xml:space="preserve">21. </w:t>
       </w:r>
       <w:r>
@@ -7676,25 +7274,7 @@
           <w:sz w:val="22"/>
         </w:rPr>
         <w:tab/>
-        <w:t xml:space="preserve">Geissler K, Fornara P, Lautenschläger C, Holzhausen HJ, Seliger B, Riemann D. Immune signature of tumor infiltrating immune cells in renal cancer. </w:t>
-      </w:r>
-      <w:r>
-        <w:rPr>
-          <w:rFonts w:ascii="Arial" w:hAnsi="Arial" w:cs="Arial"/>
-          <w:i/>
-          <w:iCs/>
-          <w:noProof/>
-          <w:sz w:val="22"/>
-        </w:rPr>
-        <w:t>Oncoimmunology</w:t>
-      </w:r>
-      <w:r>
-        <w:rPr>
-          <w:rFonts w:ascii="Arial" w:hAnsi="Arial" w:cs="Arial"/>
-          <w:noProof/>
-          <w:sz w:val="22"/>
-        </w:rPr>
-        <w:t xml:space="preserve"> (2015) doi:10.4161/2162402X.2014.985082</w:t>
+        <w:t xml:space="preserve">Geissler K, Fornara P, Lautenschläger C, Holzhausen HJ, Seliger B, Riemann D. Immune signature of tumor infiltrating immune cells in renal cancer. Oncoimmunology. 2015; </w:t>
       </w:r>
     </w:p>
     <w:p>
@@ -7726,25 +7306,7 @@
           <w:sz w:val="22"/>
         </w:rPr>
         <w:tab/>
-        <w:t xml:space="preserve">Chung W, Eum HH, Lee HO, Lee KM, Lee HB, Kim KT, Ryu HS, Kim S, Lee JE, Park YH, et al. Single-cell RNA-seq enables comprehensive tumour and immune cell profiling in primary breast cancer. </w:t>
-      </w:r>
-      <w:r>
-        <w:rPr>
-          <w:rFonts w:ascii="Arial" w:hAnsi="Arial" w:cs="Arial"/>
-          <w:i/>
-          <w:iCs/>
-          <w:noProof/>
-          <w:sz w:val="22"/>
-        </w:rPr>
-        <w:t>Nat Commun</w:t>
-      </w:r>
-      <w:r>
-        <w:rPr>
-          <w:rFonts w:ascii="Arial" w:hAnsi="Arial" w:cs="Arial"/>
-          <w:noProof/>
-          <w:sz w:val="22"/>
-        </w:rPr>
-        <w:t xml:space="preserve"> (2017) doi:10.1038/ncomms15081</w:t>
+        <w:t xml:space="preserve">Chung W, Eum HH, Lee HO, Lee KM, Lee HB, Kim KT, et al. Single-cell RNA-seq enables comprehensive tumour and immune cell profiling in primary breast cancer. Nat Commun. 2017; </w:t>
       </w:r>
     </w:p>
     <w:p>
@@ -7776,25 +7338,7 @@
           <w:sz w:val="22"/>
         </w:rPr>
         <w:tab/>
-        <w:t xml:space="preserve">Azizi E, Carr AJ, Plitas G, Cornish AE, Konopacki C, Prabhakaran S, Nainys J, Wu K, Kiseliovas V, Setty M, et al. Single-Cell Map of Diverse Immune Phenotypes in the Breast Tumor Microenvironment. </w:t>
-      </w:r>
-      <w:r>
-        <w:rPr>
-          <w:rFonts w:ascii="Arial" w:hAnsi="Arial" w:cs="Arial"/>
-          <w:i/>
-          <w:iCs/>
-          <w:noProof/>
-          <w:sz w:val="22"/>
-        </w:rPr>
-        <w:t>Cell</w:t>
-      </w:r>
-      <w:r>
-        <w:rPr>
-          <w:rFonts w:ascii="Arial" w:hAnsi="Arial" w:cs="Arial"/>
-          <w:noProof/>
-          <w:sz w:val="22"/>
-        </w:rPr>
-        <w:t xml:space="preserve"> (2018) doi:10.1016/j.cell.2018.05.060</w:t>
+        <w:t xml:space="preserve">Azizi E, Carr AJ, Plitas G, Cornish AE, Konopacki C, Prabhakaran S, et al. Single-Cell Map of Diverse Immune Phenotypes in the Breast Tumor Microenvironment. Cell. 2018; </w:t>
       </w:r>
     </w:p>
     <w:p>
@@ -7826,25 +7370,7 @@
           <w:sz w:val="22"/>
         </w:rPr>
         <w:tab/>
-        <w:t xml:space="preserve">Guo X, Zhang Y, Zheng L, Zheng C, Song J, Zhang Q, Kang B, Liu Z, Jin L, Xing R, et al. Global characterization of T cells in non-small-cell lung cancer by single-cell sequencing. </w:t>
-      </w:r>
-      <w:r>
-        <w:rPr>
-          <w:rFonts w:ascii="Arial" w:hAnsi="Arial" w:cs="Arial"/>
-          <w:i/>
-          <w:iCs/>
-          <w:noProof/>
-          <w:sz w:val="22"/>
-        </w:rPr>
-        <w:t>Nat Med</w:t>
-      </w:r>
-      <w:r>
-        <w:rPr>
-          <w:rFonts w:ascii="Arial" w:hAnsi="Arial" w:cs="Arial"/>
-          <w:noProof/>
-          <w:sz w:val="22"/>
-        </w:rPr>
-        <w:t xml:space="preserve"> (2018) doi:10.1038/s41591-018-0045-3</w:t>
+        <w:t xml:space="preserve">Guo X, Zhang Y, Zheng L, Zheng C, Song J, Zhang Q, et al. Global characterization of T cells in non-small-cell lung cancer by single-cell sequencing. Nat Med. 2018; </w:t>
       </w:r>
     </w:p>
     <w:p>
@@ -7876,25 +7402,7 @@
           <w:sz w:val="22"/>
         </w:rPr>
         <w:tab/>
-        <w:t xml:space="preserve">Tirosh I, Izar B, Prakadan SM, Wadsworth MH, Treacy D, Trombetta JJ, Rotem A, Rodman C, Lian C, Murphy G, et al. Dissecting the multicellular ecosystem of metastatic melanoma by single-cell RNA-seq. </w:t>
-      </w:r>
-      <w:r>
-        <w:rPr>
-          <w:rFonts w:ascii="Arial" w:hAnsi="Arial" w:cs="Arial"/>
-          <w:i/>
-          <w:iCs/>
-          <w:noProof/>
-          <w:sz w:val="22"/>
-        </w:rPr>
-        <w:t>Science (80- )</w:t>
-      </w:r>
-      <w:r>
-        <w:rPr>
-          <w:rFonts w:ascii="Arial" w:hAnsi="Arial" w:cs="Arial"/>
-          <w:noProof/>
-          <w:sz w:val="22"/>
-        </w:rPr>
-        <w:t xml:space="preserve"> (2016) doi:10.1126/science.aad0501</w:t>
+        <w:t xml:space="preserve">Tirosh I, Izar B, Prakadan SM, Wadsworth MH, Treacy D, Trombetta JJ, et al. Dissecting the multicellular ecosystem of metastatic melanoma by single-cell RNA-seq. Science (80- ). 2016; </w:t>
       </w:r>
     </w:p>
     <w:p>
@@ -7917,6 +7425,7 @@
           <w:noProof/>
           <w:sz w:val="22"/>
         </w:rPr>
+        <w:lastRenderedPageBreak/>
         <w:t xml:space="preserve">26. </w:t>
       </w:r>
       <w:r>
@@ -7926,25 +7435,7 @@
           <w:sz w:val="22"/>
         </w:rPr>
         <w:tab/>
-        <w:t xml:space="preserve">Beausang JF, Wheeler AJ, Chan NH, Hanft VR, Dirbas FM, Jeffrey SS, Quake SR. T cell receptor sequencing of early-stage breast cancer tumors identifies altered clonal structure of the T cell repertoire. </w:t>
-      </w:r>
-      <w:r>
-        <w:rPr>
-          <w:rFonts w:ascii="Arial" w:hAnsi="Arial" w:cs="Arial"/>
-          <w:i/>
-          <w:iCs/>
-          <w:noProof/>
-          <w:sz w:val="22"/>
-        </w:rPr>
-        <w:t>Proc Natl Acad Sci U S A</w:t>
-      </w:r>
-      <w:r>
-        <w:rPr>
-          <w:rFonts w:ascii="Arial" w:hAnsi="Arial" w:cs="Arial"/>
-          <w:noProof/>
-          <w:sz w:val="22"/>
-        </w:rPr>
-        <w:t xml:space="preserve"> (2017) doi:10.1073/pnas.1713863114</w:t>
+        <w:t xml:space="preserve">Beausang JF, Wheeler AJ, Chan NH, Hanft VR, Dirbas FM, Jeffrey SS, et al. T cell receptor sequencing of early-stage breast cancer tumors identifies altered clonal structure of the T cell repertoire. Proc Natl Acad Sci U S A. 2017; </w:t>
       </w:r>
     </w:p>
     <w:p>
@@ -7976,25 +7467,7 @@
           <w:sz w:val="22"/>
         </w:rPr>
         <w:tab/>
-        <w:t xml:space="preserve">Zheng C, Zheng L, Yoo JK, Guo H, Zhang Y, Guo X, Kang B, Hu R, Huang JY, Zhang Q, et al. Landscape of Infiltrating T Cells in Liver Cancer Revealed by Single-Cell Sequencing. </w:t>
-      </w:r>
-      <w:r>
-        <w:rPr>
-          <w:rFonts w:ascii="Arial" w:hAnsi="Arial" w:cs="Arial"/>
-          <w:i/>
-          <w:iCs/>
-          <w:noProof/>
-          <w:sz w:val="22"/>
-        </w:rPr>
-        <w:t>Cell</w:t>
-      </w:r>
-      <w:r>
-        <w:rPr>
-          <w:rFonts w:ascii="Arial" w:hAnsi="Arial" w:cs="Arial"/>
-          <w:noProof/>
-          <w:sz w:val="22"/>
-        </w:rPr>
-        <w:t xml:space="preserve"> (2017) doi:10.1016/j.cell.2017.05.035</w:t>
+        <w:t xml:space="preserve">Zheng C, Zheng L, Yoo JK, Guo H, Zhang Y, Guo X, et al. Landscape of Infiltrating T Cells in Liver Cancer Revealed by Single-Cell Sequencing. Cell. 2017; </w:t>
       </w:r>
     </w:p>
     <w:p>
@@ -8026,25 +7499,7 @@
           <w:sz w:val="22"/>
         </w:rPr>
         <w:tab/>
-        <w:t xml:space="preserve">Baldan V, Griffiths R, Hawkins RE, Gilham DE. Efficient and reproducible generation of tumour-infiltrating lymphocytes for renal cell carcinoma. </w:t>
-      </w:r>
-      <w:r>
-        <w:rPr>
-          <w:rFonts w:ascii="Arial" w:hAnsi="Arial" w:cs="Arial"/>
-          <w:i/>
-          <w:iCs/>
-          <w:noProof/>
-          <w:sz w:val="22"/>
-        </w:rPr>
-        <w:t>Br J Cancer</w:t>
-      </w:r>
-      <w:r>
-        <w:rPr>
-          <w:rFonts w:ascii="Arial" w:hAnsi="Arial" w:cs="Arial"/>
-          <w:noProof/>
-          <w:sz w:val="22"/>
-        </w:rPr>
-        <w:t xml:space="preserve"> (2015) doi:10.1038/bjc.2015.96</w:t>
+        <w:t xml:space="preserve">Baldan V, Griffiths R, Hawkins RE, Gilham DE. Efficient and reproducible generation of tumour-infiltrating lymphocytes for renal cell carcinoma. Br J Cancer. 2015; </w:t>
       </w:r>
     </w:p>
     <w:p>
@@ -8076,34 +7531,7 @@
           <w:sz w:val="22"/>
         </w:rPr>
         <w:tab/>
-        <w:t xml:space="preserve">Young MD, Mitchell TJ, Vieira Braga FA, Tran MGB, Stewart BJ, Ferdinand JR, Collord </w:t>
-      </w:r>
-      <w:r>
-        <w:rPr>
-          <w:rFonts w:ascii="Arial" w:hAnsi="Arial" w:cs="Arial"/>
-          <w:noProof/>
-          <w:sz w:val="22"/>
-        </w:rPr>
-        <w:lastRenderedPageBreak/>
-        <w:t xml:space="preserve">G, Botting RA, Popescu DM, Loudon KW, et al. Single-cell transcriptomes from human kidneys reveal the cellular identity of renal tumors. </w:t>
-      </w:r>
-      <w:r>
-        <w:rPr>
-          <w:rFonts w:ascii="Arial" w:hAnsi="Arial" w:cs="Arial"/>
-          <w:i/>
-          <w:iCs/>
-          <w:noProof/>
-          <w:sz w:val="22"/>
-        </w:rPr>
-        <w:t>Science (80- )</w:t>
-      </w:r>
-      <w:r>
-        <w:rPr>
-          <w:rFonts w:ascii="Arial" w:hAnsi="Arial" w:cs="Arial"/>
-          <w:noProof/>
-          <w:sz w:val="22"/>
-        </w:rPr>
-        <w:t xml:space="preserve"> (2018) doi:10.1126/science.aat1699</w:t>
+        <w:t xml:space="preserve">Young MD, Mitchell TJ, Vieira Braga FA, Tran MGB, Stewart BJ, Ferdinand JR, et al. Single-cell transcriptomes from human kidneys reveal the cellular identity of renal tumors. Science (80- ). 2018; </w:t>
       </w:r>
     </w:p>
     <w:p>
@@ -8135,25 +7563,7 @@
           <w:sz w:val="22"/>
         </w:rPr>
         <w:tab/>
-        <w:t xml:space="preserve">Stuart T, Butler A, Hoffman P, Hafemeister C, Papalexi E, Mauck WM, Hao Y, Stoeckius M, Smibert P, Satija R. Comprehensive Integration of Single-Cell Data. </w:t>
-      </w:r>
-      <w:r>
-        <w:rPr>
-          <w:rFonts w:ascii="Arial" w:hAnsi="Arial" w:cs="Arial"/>
-          <w:i/>
-          <w:iCs/>
-          <w:noProof/>
-          <w:sz w:val="22"/>
-        </w:rPr>
-        <w:t>Cell</w:t>
-      </w:r>
-      <w:r>
-        <w:rPr>
-          <w:rFonts w:ascii="Arial" w:hAnsi="Arial" w:cs="Arial"/>
-          <w:noProof/>
-          <w:sz w:val="22"/>
-        </w:rPr>
-        <w:t xml:space="preserve"> (2019) doi:10.1016/j.cell.2019.05.031</w:t>
+        <w:t xml:space="preserve">Stuart T, Butler A, Hoffman P, Hafemeister C, Papalexi E, Mauck WM, et al. Comprehensive Integration of Single-Cell Data. Cell. 2019; </w:t>
       </w:r>
     </w:p>
     <w:p>
@@ -8185,25 +7595,7 @@
           <w:sz w:val="22"/>
         </w:rPr>
         <w:tab/>
-        <w:t xml:space="preserve">Butler A, Hoffman P, Smibert P, Papalexi E, Satija R. Integrating single-cell transcriptomic data across different conditions, technologies, and species. </w:t>
-      </w:r>
-      <w:r>
-        <w:rPr>
-          <w:rFonts w:ascii="Arial" w:hAnsi="Arial" w:cs="Arial"/>
-          <w:i/>
-          <w:iCs/>
-          <w:noProof/>
-          <w:sz w:val="22"/>
-        </w:rPr>
-        <w:t>Nat Biotechnol</w:t>
-      </w:r>
-      <w:r>
-        <w:rPr>
-          <w:rFonts w:ascii="Arial" w:hAnsi="Arial" w:cs="Arial"/>
-          <w:noProof/>
-          <w:sz w:val="22"/>
-        </w:rPr>
-        <w:t xml:space="preserve"> (2018) doi:10.1038/nbt.4096</w:t>
+        <w:t xml:space="preserve">Butler A, Hoffman P, Smibert P, Papalexi E, Satija R. Integrating single-cell transcriptomic data across different conditions, technologies, and species. Nat Biotechnol. 2018; </w:t>
       </w:r>
     </w:p>
     <w:p>
@@ -8235,25 +7627,7 @@
           <w:sz w:val="22"/>
         </w:rPr>
         <w:tab/>
-        <w:t xml:space="preserve">Hafemeister C, Satija R. Normalization and variance stabilization of single-cell RNA-seq data using regularized negative binomial regression. </w:t>
-      </w:r>
-      <w:r>
-        <w:rPr>
-          <w:rFonts w:ascii="Arial" w:hAnsi="Arial" w:cs="Arial"/>
-          <w:i/>
-          <w:iCs/>
-          <w:noProof/>
-          <w:sz w:val="22"/>
-        </w:rPr>
-        <w:t>Genome Biol</w:t>
-      </w:r>
-      <w:r>
-        <w:rPr>
-          <w:rFonts w:ascii="Arial" w:hAnsi="Arial" w:cs="Arial"/>
-          <w:noProof/>
-          <w:sz w:val="22"/>
-        </w:rPr>
-        <w:t xml:space="preserve"> (2019) doi:10.1186/s13059-019-1874-1</w:t>
+        <w:t xml:space="preserve">Hafemeister C, Satija R. Normalization and variance stabilization of single-cell RNA-seq data using regularized negative binomial regression. Genome Biol. 2019; </w:t>
       </w:r>
     </w:p>
     <w:p>
@@ -8285,25 +7659,7 @@
           <w:sz w:val="22"/>
         </w:rPr>
         <w:tab/>
-        <w:t xml:space="preserve">Nestorowa S, Hamey FK, Pijuan Sala B, Diamanti E, Shepherd M, Laurenti E, Wilson NK, Kent DG, Göttgens B. A single-cell resolution map of mouse hematopoietic stem and progenitor cell differentiation. </w:t>
-      </w:r>
-      <w:r>
-        <w:rPr>
-          <w:rFonts w:ascii="Arial" w:hAnsi="Arial" w:cs="Arial"/>
-          <w:i/>
-          <w:iCs/>
-          <w:noProof/>
-          <w:sz w:val="22"/>
-        </w:rPr>
-        <w:t>Blood</w:t>
-      </w:r>
-      <w:r>
-        <w:rPr>
-          <w:rFonts w:ascii="Arial" w:hAnsi="Arial" w:cs="Arial"/>
-          <w:noProof/>
-          <w:sz w:val="22"/>
-        </w:rPr>
-        <w:t xml:space="preserve"> (2016) doi:10.1182/blood-2016-05-716480</w:t>
+        <w:t xml:space="preserve">Nestorowa S, Hamey FK, Pijuan Sala B, Diamanti E, Shepherd M, Laurenti E, et al. A single-cell resolution map of mouse hematopoietic stem and progenitor cell differentiation. Blood. 2016; </w:t>
       </w:r>
     </w:p>
     <w:p>
@@ -8335,25 +7691,7 @@
           <w:sz w:val="22"/>
         </w:rPr>
         <w:tab/>
-        <w:t xml:space="preserve">Aran D, Looney AP, Liu L, Wu E, Fong V, Hsu A, Chak S, Naikawadi RP, Wolters PJ, Abate AR, et al. Reference-based analysis of lung single-cell sequencing reveals a transitional profibrotic macrophage. </w:t>
-      </w:r>
-      <w:r>
-        <w:rPr>
-          <w:rFonts w:ascii="Arial" w:hAnsi="Arial" w:cs="Arial"/>
-          <w:i/>
-          <w:iCs/>
-          <w:noProof/>
-          <w:sz w:val="22"/>
-        </w:rPr>
-        <w:t>Nat Immunol</w:t>
-      </w:r>
-      <w:r>
-        <w:rPr>
-          <w:rFonts w:ascii="Arial" w:hAnsi="Arial" w:cs="Arial"/>
-          <w:noProof/>
-          <w:sz w:val="22"/>
-        </w:rPr>
-        <w:t xml:space="preserve"> (2019) doi:10.1038/s41590-018-0276-y</w:t>
+        <w:t xml:space="preserve">Aran D, Looney AP, Liu L, Wu E, Fong V, Hsu A, et al. Reference-based analysis of lung single-cell sequencing reveals a transitional profibrotic macrophage. Nat Immunol. 2019; </w:t>
       </w:r>
     </w:p>
     <w:p>
@@ -8385,25 +7723,7 @@
           <w:sz w:val="22"/>
         </w:rPr>
         <w:tab/>
-        <w:t xml:space="preserve">Dunham I, Kundaje A, Aldred SF, Collins PJ, Davis CA, Doyle F, Epstein CB, Frietze S, Harrow J, Kaul R, et al. An integrated encyclopedia of DNA elements in the human genome. </w:t>
-      </w:r>
-      <w:r>
-        <w:rPr>
-          <w:rFonts w:ascii="Arial" w:hAnsi="Arial" w:cs="Arial"/>
-          <w:i/>
-          <w:iCs/>
-          <w:noProof/>
-          <w:sz w:val="22"/>
-        </w:rPr>
-        <w:t>Nature</w:t>
-      </w:r>
-      <w:r>
-        <w:rPr>
-          <w:rFonts w:ascii="Arial" w:hAnsi="Arial" w:cs="Arial"/>
-          <w:noProof/>
-          <w:sz w:val="22"/>
-        </w:rPr>
-        <w:t xml:space="preserve"> (2012) doi:10.1038/nature11247</w:t>
+        <w:t xml:space="preserve">Dunham I, Kundaje A, Aldred SF, Collins PJ, Davis CA, Doyle F, et al. An integrated encyclopedia of DNA elements in the human genome. Nature. 2012; </w:t>
       </w:r>
     </w:p>
     <w:p>
@@ -8435,25 +7755,7 @@
           <w:sz w:val="22"/>
         </w:rPr>
         <w:tab/>
-        <w:t xml:space="preserve">Borcherding N, Bormann NL. scRepertoire: An R-based toolkit for single-cell immune receptor analysis. </w:t>
-      </w:r>
-      <w:r>
-        <w:rPr>
-          <w:rFonts w:ascii="Arial" w:hAnsi="Arial" w:cs="Arial"/>
-          <w:i/>
-          <w:iCs/>
-          <w:noProof/>
-          <w:sz w:val="22"/>
-        </w:rPr>
-        <w:t>F1000Research</w:t>
-      </w:r>
-      <w:r>
-        <w:rPr>
-          <w:rFonts w:ascii="Arial" w:hAnsi="Arial" w:cs="Arial"/>
-          <w:noProof/>
-          <w:sz w:val="22"/>
-        </w:rPr>
-        <w:t xml:space="preserve"> (2020) doi:10.12688/f1000research.22139.1</w:t>
+        <w:t xml:space="preserve">Borcherding N, Bormann NL. scRepertoire: An R-based toolkit for single-cell immune receptor analysis. F1000Research. 2020; </w:t>
       </w:r>
     </w:p>
     <w:p>
@@ -8476,6 +7778,7 @@
           <w:noProof/>
           <w:sz w:val="22"/>
         </w:rPr>
+        <w:lastRenderedPageBreak/>
         <w:t xml:space="preserve">37. </w:t>
       </w:r>
       <w:r>
@@ -8485,25 +7788,7 @@
           <w:sz w:val="22"/>
         </w:rPr>
         <w:tab/>
-        <w:t xml:space="preserve">Street K, Risso D, Fletcher RB, Das D, Ngai J, Yosef N, Purdom E, Dudoit S. Slingshot: Cell lineage and pseudotime inference for single-cell transcriptomics. </w:t>
-      </w:r>
-      <w:r>
-        <w:rPr>
-          <w:rFonts w:ascii="Arial" w:hAnsi="Arial" w:cs="Arial"/>
-          <w:i/>
-          <w:iCs/>
-          <w:noProof/>
-          <w:sz w:val="22"/>
-        </w:rPr>
-        <w:t>BMC Genomics</w:t>
-      </w:r>
-      <w:r>
-        <w:rPr>
-          <w:rFonts w:ascii="Arial" w:hAnsi="Arial" w:cs="Arial"/>
-          <w:noProof/>
-          <w:sz w:val="22"/>
-        </w:rPr>
-        <w:t xml:space="preserve"> (2018) doi:10.1186/s12864-018-4772-0</w:t>
+        <w:t xml:space="preserve">Street K, Risso D, Fletcher RB, Das D, Ngai J, Yosef N, et al. Slingshot: Cell lineage and pseudotime inference for single-cell transcriptomics. BMC Genomics. 2018; </w:t>
       </w:r>
     </w:p>
     <w:p>
@@ -8530,7 +7815,6 @@
           <w:sz w:val="22"/>
           <w:szCs w:val="22"/>
         </w:rPr>
-        <w:lastRenderedPageBreak/>
         <w:fldChar w:fldCharType="end"/>
       </w:r>
     </w:p>
@@ -8732,6 +8016,507 @@
           <w:szCs w:val="22"/>
         </w:rPr>
         <w:t>. UMAP demonstrating inferred immune cell types in ccRCC, clusters are colored by cell type.</w:t>
+      </w:r>
+    </w:p>
+    <w:p>
+      <w:pPr>
+        <w:spacing w:line="480" w:lineRule="auto"/>
+        <w:rPr>
+          <w:rFonts w:ascii="Arial" w:hAnsi="Arial" w:cs="Arial"/>
+          <w:sz w:val="22"/>
+          <w:szCs w:val="22"/>
+        </w:rPr>
+      </w:pPr>
+    </w:p>
+    <w:p>
+      <w:pPr>
+        <w:spacing w:line="480" w:lineRule="auto"/>
+        <w:rPr>
+          <w:rFonts w:ascii="Arial" w:hAnsi="Arial" w:cs="Arial"/>
+          <w:sz w:val="22"/>
+          <w:szCs w:val="22"/>
+        </w:rPr>
+      </w:pPr>
+      <w:r>
+        <w:rPr>
+          <w:rFonts w:ascii="Arial" w:hAnsi="Arial" w:cs="Arial"/>
+          <w:b/>
+          <w:bCs/>
+          <w:noProof/>
+          <w:sz w:val="22"/>
+          <w:szCs w:val="22"/>
+        </w:rPr>
+        <w:lastRenderedPageBreak/>
+        <w:drawing>
+          <wp:inline distT="0" distB="0" distL="0" distR="0" wp14:anchorId="387BD964" wp14:editId="09A979F1">
+            <wp:extent cx="5943600" cy="3620135"/>
+            <wp:effectExtent l="0" t="0" r="0" b="0"/>
+            <wp:docPr id="3" name="Picture 3" descr="A picture containing sitting, holding, colorful, room&#10;&#10;Description automatically generated"/>
+            <wp:cNvGraphicFramePr>
+              <a:graphicFrameLocks xmlns:a="http://schemas.openxmlformats.org/drawingml/2006/main" noChangeAspect="1"/>
+            </wp:cNvGraphicFramePr>
+            <a:graphic xmlns:a="http://schemas.openxmlformats.org/drawingml/2006/main">
+              <a:graphicData uri="http://schemas.openxmlformats.org/drawingml/2006/picture">
+                <pic:pic xmlns:pic="http://schemas.openxmlformats.org/drawingml/2006/picture">
+                  <pic:nvPicPr>
+                    <pic:cNvPr id="3" name="Figure2.png"/>
+                    <pic:cNvPicPr/>
+                  </pic:nvPicPr>
+                  <pic:blipFill>
+                    <a:blip r:embed="rId12" cstate="print">
+                      <a:extLst>
+                        <a:ext uri="{28A0092B-C50C-407E-A947-70E740481C1C}">
+                          <a14:useLocalDpi xmlns:a14="http://schemas.microsoft.com/office/drawing/2010/main" val="0"/>
+                        </a:ext>
+                      </a:extLst>
+                    </a:blip>
+                    <a:stretch>
+                      <a:fillRect/>
+                    </a:stretch>
+                  </pic:blipFill>
+                  <pic:spPr>
+                    <a:xfrm>
+                      <a:off x="0" y="0"/>
+                      <a:ext cx="5943600" cy="3620135"/>
+                    </a:xfrm>
+                    <a:prstGeom prst="rect">
+                      <a:avLst/>
+                    </a:prstGeom>
+                  </pic:spPr>
+                </pic:pic>
+              </a:graphicData>
+            </a:graphic>
+          </wp:inline>
+        </w:drawing>
+      </w:r>
+      <w:r>
+        <w:rPr>
+          <w:rFonts w:ascii="Arial" w:hAnsi="Arial" w:cs="Arial"/>
+          <w:b/>
+          <w:bCs/>
+          <w:sz w:val="22"/>
+          <w:szCs w:val="22"/>
+        </w:rPr>
+        <w:t>Figure 2: CD4 T cell characterization finds disparate intratumoral CD4 populations.</w:t>
+      </w:r>
+      <w:r>
+        <w:rPr>
+          <w:rFonts w:ascii="Arial" w:hAnsi="Arial" w:cs="Arial"/>
+          <w:sz w:val="22"/>
+          <w:szCs w:val="22"/>
+        </w:rPr>
+        <w:t xml:space="preserve"> </w:t>
+      </w:r>
+      <w:r>
+        <w:rPr>
+          <w:rFonts w:ascii="Arial" w:hAnsi="Arial" w:cs="Arial"/>
+          <w:b/>
+          <w:bCs/>
+          <w:sz w:val="22"/>
+          <w:szCs w:val="22"/>
+        </w:rPr>
+        <w:t>A</w:t>
+      </w:r>
+      <w:r>
+        <w:rPr>
+          <w:rFonts w:ascii="Arial" w:hAnsi="Arial" w:cs="Arial"/>
+          <w:sz w:val="22"/>
+          <w:szCs w:val="22"/>
+        </w:rPr>
+        <w:t xml:space="preserve">. UMAP </w:t>
+      </w:r>
+      <w:proofErr w:type="spellStart"/>
+      <w:r>
+        <w:rPr>
+          <w:rFonts w:ascii="Arial" w:hAnsi="Arial" w:cs="Arial"/>
+          <w:sz w:val="22"/>
+          <w:szCs w:val="22"/>
+        </w:rPr>
+        <w:t>subclustering</w:t>
+      </w:r>
+      <w:proofErr w:type="spellEnd"/>
+      <w:r>
+        <w:rPr>
+          <w:rFonts w:ascii="Arial" w:hAnsi="Arial" w:cs="Arial"/>
+          <w:sz w:val="22"/>
+          <w:szCs w:val="22"/>
+        </w:rPr>
+        <w:t xml:space="preserve"> of CD4</w:t>
+      </w:r>
+      <w:r>
+        <w:rPr>
+          <w:rFonts w:ascii="Arial" w:hAnsi="Arial" w:cs="Arial"/>
+          <w:sz w:val="22"/>
+          <w:szCs w:val="22"/>
+          <w:vertAlign w:val="superscript"/>
+        </w:rPr>
+        <w:t>+</w:t>
+      </w:r>
+      <w:r>
+        <w:rPr>
+          <w:rFonts w:ascii="Arial" w:hAnsi="Arial" w:cs="Arial"/>
+          <w:sz w:val="22"/>
+          <w:szCs w:val="22"/>
+        </w:rPr>
+        <w:t xml:space="preserve"> T cells (original clusters 4, 6, 10, 13, 15, and 20). </w:t>
+      </w:r>
+      <w:r>
+        <w:rPr>
+          <w:rFonts w:ascii="Arial" w:hAnsi="Arial" w:cs="Arial"/>
+          <w:b/>
+          <w:bCs/>
+          <w:sz w:val="22"/>
+          <w:szCs w:val="22"/>
+        </w:rPr>
+        <w:t>B</w:t>
+      </w:r>
+      <w:r>
+        <w:rPr>
+          <w:rFonts w:ascii="Arial" w:hAnsi="Arial" w:cs="Arial"/>
+          <w:sz w:val="22"/>
+          <w:szCs w:val="22"/>
+        </w:rPr>
+        <w:t xml:space="preserve">. UMAP distribution of single cells by tissue type with relative percent of cells by tissue in each cluster. </w:t>
+      </w:r>
+      <w:r>
+        <w:rPr>
+          <w:rFonts w:ascii="Arial" w:hAnsi="Arial" w:cs="Arial"/>
+          <w:b/>
+          <w:bCs/>
+          <w:sz w:val="22"/>
+          <w:szCs w:val="22"/>
+        </w:rPr>
+        <w:t>C</w:t>
+      </w:r>
+      <w:r>
+        <w:rPr>
+          <w:rFonts w:ascii="Arial" w:hAnsi="Arial" w:cs="Arial"/>
+          <w:sz w:val="22"/>
+          <w:szCs w:val="22"/>
+        </w:rPr>
+        <w:t xml:space="preserve">. </w:t>
+      </w:r>
+      <w:r>
+        <w:rPr>
+          <w:rFonts w:ascii="Arial" w:hAnsi="Arial" w:cs="Arial"/>
+          <w:sz w:val="22"/>
+          <w:szCs w:val="22"/>
+        </w:rPr>
+        <w:t xml:space="preserve">Percent of cells expressing </w:t>
+      </w:r>
+      <w:r>
+        <w:rPr>
+          <w:rFonts w:ascii="Arial" w:hAnsi="Arial" w:cs="Arial"/>
+          <w:sz w:val="22"/>
+          <w:szCs w:val="22"/>
+        </w:rPr>
+        <w:t xml:space="preserve">selected markers for T cell biology. </w:t>
+      </w:r>
+      <w:r>
+        <w:rPr>
+          <w:rFonts w:ascii="Arial" w:hAnsi="Arial" w:cs="Arial"/>
+          <w:b/>
+          <w:bCs/>
+          <w:sz w:val="22"/>
+          <w:szCs w:val="22"/>
+        </w:rPr>
+        <w:t>D</w:t>
+      </w:r>
+      <w:r>
+        <w:rPr>
+          <w:rFonts w:ascii="Arial" w:hAnsi="Arial" w:cs="Arial"/>
+          <w:sz w:val="22"/>
+          <w:szCs w:val="22"/>
+        </w:rPr>
+        <w:t xml:space="preserve">. </w:t>
+      </w:r>
+      <w:r>
+        <w:rPr>
+          <w:rFonts w:ascii="Arial" w:hAnsi="Arial" w:cs="Arial"/>
+          <w:sz w:val="22"/>
+          <w:szCs w:val="22"/>
+        </w:rPr>
+        <w:t xml:space="preserve">Percentage difference (∆ </w:t>
+      </w:r>
+      <w:r>
+        <w:rPr>
+          <w:rFonts w:ascii="Arial" w:hAnsi="Arial" w:cs="Arial"/>
+          <w:sz w:val="22"/>
+          <w:szCs w:val="22"/>
+        </w:rPr>
+        <w:t>percent of cells</w:t>
+      </w:r>
+      <w:r>
+        <w:rPr>
+          <w:rFonts w:ascii="Arial" w:hAnsi="Arial" w:cs="Arial"/>
+          <w:sz w:val="22"/>
+          <w:szCs w:val="22"/>
+        </w:rPr>
+        <w:t>) and log-fold change based on the Wilcoxon rank sum test results for differential gene expression comparing</w:t>
+      </w:r>
+      <w:r>
+        <w:rPr>
+          <w:rFonts w:ascii="Arial" w:hAnsi="Arial" w:cs="Arial"/>
+          <w:sz w:val="22"/>
+          <w:szCs w:val="22"/>
+        </w:rPr>
+        <w:t xml:space="preserve"> TI to PB CD4+ T cells in ccRCC patients</w:t>
+      </w:r>
+      <w:r>
+        <w:rPr>
+          <w:rFonts w:ascii="Arial" w:hAnsi="Arial" w:cs="Arial"/>
+          <w:sz w:val="22"/>
+          <w:szCs w:val="22"/>
+        </w:rPr>
+        <w:t xml:space="preserve"> (left panel), colored points indicate adjusted p-values &lt; 0.05. Right panel</w:t>
+      </w:r>
+      <w:r>
+        <w:rPr>
+          <w:rFonts w:ascii="Arial" w:hAnsi="Arial" w:cs="Arial"/>
+          <w:sz w:val="22"/>
+          <w:szCs w:val="22"/>
+        </w:rPr>
+        <w:t xml:space="preserve"> </w:t>
+      </w:r>
+      <w:r>
+        <w:rPr>
+          <w:rFonts w:ascii="Arial" w:hAnsi="Arial" w:cs="Arial"/>
+          <w:sz w:val="22"/>
+          <w:szCs w:val="22"/>
+        </w:rPr>
+        <w:t>includes</w:t>
+      </w:r>
+      <w:r>
+        <w:rPr>
+          <w:rFonts w:ascii="Arial" w:hAnsi="Arial" w:cs="Arial"/>
+          <w:sz w:val="22"/>
+          <w:szCs w:val="22"/>
+        </w:rPr>
+        <w:t xml:space="preserve"> top 10 markers for TI-predominant CD4</w:t>
+      </w:r>
+      <w:r>
+        <w:rPr>
+          <w:rFonts w:ascii="Arial" w:hAnsi="Arial" w:cs="Arial"/>
+          <w:sz w:val="22"/>
+          <w:szCs w:val="22"/>
+          <w:vertAlign w:val="superscript"/>
+        </w:rPr>
+        <w:t>+</w:t>
+      </w:r>
+      <w:r>
+        <w:rPr>
+          <w:rFonts w:ascii="Arial" w:hAnsi="Arial" w:cs="Arial"/>
+          <w:sz w:val="22"/>
+          <w:szCs w:val="22"/>
+        </w:rPr>
+        <w:t xml:space="preserve"> </w:t>
+      </w:r>
+      <w:proofErr w:type="spellStart"/>
+      <w:r>
+        <w:rPr>
+          <w:rFonts w:ascii="Arial" w:hAnsi="Arial" w:cs="Arial"/>
+          <w:sz w:val="22"/>
+          <w:szCs w:val="22"/>
+        </w:rPr>
+        <w:t>subclusters</w:t>
+      </w:r>
+      <w:proofErr w:type="spellEnd"/>
+      <w:r>
+        <w:rPr>
+          <w:rFonts w:ascii="Arial" w:hAnsi="Arial" w:cs="Arial"/>
+          <w:sz w:val="22"/>
+          <w:szCs w:val="22"/>
+        </w:rPr>
+        <w:t xml:space="preserve">. </w:t>
+      </w:r>
+      <w:r>
+        <w:rPr>
+          <w:rFonts w:ascii="Arial" w:hAnsi="Arial" w:cs="Arial"/>
+          <w:sz w:val="22"/>
+          <w:szCs w:val="22"/>
+        </w:rPr>
+        <w:t xml:space="preserve">Size of points are relative percent of cells in cluster expressing the indicated mRNA species. </w:t>
+      </w:r>
+      <w:r>
+        <w:rPr>
+          <w:rFonts w:ascii="Arial" w:hAnsi="Arial" w:cs="Arial"/>
+          <w:b/>
+          <w:bCs/>
+          <w:sz w:val="22"/>
+          <w:szCs w:val="22"/>
+        </w:rPr>
+        <w:t>E</w:t>
+      </w:r>
+      <w:r>
+        <w:rPr>
+          <w:rFonts w:ascii="Arial" w:hAnsi="Arial" w:cs="Arial"/>
+          <w:sz w:val="22"/>
+          <w:szCs w:val="22"/>
+        </w:rPr>
+        <w:t>. Clonotype frequency ov</w:t>
+      </w:r>
+      <w:bookmarkStart w:id="0" w:name="_GoBack"/>
+      <w:bookmarkEnd w:id="0"/>
+      <w:r>
+        <w:rPr>
+          <w:rFonts w:ascii="Arial" w:hAnsi="Arial" w:cs="Arial"/>
+          <w:sz w:val="22"/>
+          <w:szCs w:val="22"/>
+        </w:rPr>
+        <w:t>erla</w:t>
+      </w:r>
+      <w:r>
+        <w:rPr>
+          <w:rFonts w:ascii="Arial" w:hAnsi="Arial" w:cs="Arial"/>
+          <w:sz w:val="22"/>
+          <w:szCs w:val="22"/>
+        </w:rPr>
+        <w:t>i</w:t>
+      </w:r>
+      <w:r>
+        <w:rPr>
+          <w:rFonts w:ascii="Arial" w:hAnsi="Arial" w:cs="Arial"/>
+          <w:sz w:val="22"/>
+          <w:szCs w:val="22"/>
+        </w:rPr>
+        <w:t xml:space="preserve">d on UMAP embedding with slingshot-based </w:t>
+      </w:r>
+      <w:r>
+        <w:rPr>
+          <w:rFonts w:ascii="Arial" w:hAnsi="Arial" w:cs="Arial"/>
+          <w:sz w:val="22"/>
+          <w:szCs w:val="22"/>
+        </w:rPr>
+        <w:fldChar w:fldCharType="begin" w:fldLock="1"/>
+      </w:r>
+      <w:r>
+        <w:rPr>
+          <w:rFonts w:ascii="Arial" w:hAnsi="Arial" w:cs="Arial"/>
+          <w:sz w:val="22"/>
+          <w:szCs w:val="22"/>
+        </w:rPr>
+        <w:instrText>ADDIN CSL_CITATION {"citationItems":[{"id":"ITEM-1","itemData":{"DOI":"10.1186/s12864-018-4772-0","ISSN":"14712164","PMID":"29914354","abstract":"Background: Single-cell transcriptomics allows researchers to investigate complex communities of heterogeneous cells. It can be applied to stem cells and their descendants in order to chart the progression from multipotent progenitors to fully differentiated cells. While a variety of statistical and computational methods have been proposed for inferring cell lineages, the problem of accurately characterizing multiple branching lineages remains difficult to solve. Results: We introduce Slingshot, a novel method for inferring cell lineages and pseudotimes from single-cell gene expression data. In previously published datasets, Slingshot correctly identifies the biological signal for one to three branching trajectories. Additionally, our simulation study shows that Slingshot infers more accurate pseudotimes than other leading methods. Conclusions: Slingshot is a uniquely robust and flexible tool which combines the highly stable techniques necessary for noisy single-cell data with the ability to identify multiple trajectories. Accurate lineage inference is a critical step in the identification of dynamic temporal gene expression.","author":[{"dropping-particle":"","family":"Street","given":"Kelly","non-dropping-particle":"","parse-names":false,"suffix":""},{"dropping-particle":"","family":"Risso","given":"Davide","non-dropping-particle":"","parse-names":false,"suffix":""},{"dropping-particle":"","family":"Fletcher","given":"Russell B.","non-dropping-particle":"","parse-names":false,"suffix":""},{"dropping-particle":"","family":"Das","given":"Diya","non-dropping-particle":"","parse-names":false,"suffix":""},{"dropping-particle":"","family":"Ngai","given":"John","non-dropping-particle":"","parse-names":false,"suffix":""},{"dropping-particle":"","family":"Yosef","given":"Nir","non-dropping-particle":"","parse-names":false,"suffix":""},{"dropping-particle":"","family":"Purdom","given":"Elizabeth","non-dropping-particle":"","parse-names":false,"suffix":""},{"dropping-particle":"","family":"Dudoit","given":"Sandrine","non-dropping-particle":"","parse-names":false,"suffix":""}],"container-title":"BMC Genomics","id":"ITEM-1","issued":{"date-parts":[["2018"]]},"title":"Slingshot: Cell lineage and pseudotime inference for single-cell transcriptomics","type":"article-journal"},"uris":["http://www.mendeley.com/documents/?uuid=91f3ef9f-e067-4c00-a014-8c4e43e06f6d"]}],"mendeley":{"formattedCitation":"(37)","plainTextFormattedCitation":"(37)"},"properties":{"noteIndex":0},"schema":"https://github.com/citation-style-language/schema/raw/master/csl-citation.json"}</w:instrText>
+      </w:r>
+      <w:r>
+        <w:rPr>
+          <w:rFonts w:ascii="Arial" w:hAnsi="Arial" w:cs="Arial"/>
+          <w:sz w:val="22"/>
+          <w:szCs w:val="22"/>
+        </w:rPr>
+        <w:fldChar w:fldCharType="separate"/>
+      </w:r>
+      <w:r>
+        <w:rPr>
+          <w:rFonts w:ascii="Arial" w:hAnsi="Arial" w:cs="Arial"/>
+          <w:noProof/>
+          <w:sz w:val="22"/>
+          <w:szCs w:val="22"/>
+        </w:rPr>
+        <w:t>(37)</w:t>
+      </w:r>
+      <w:r>
+        <w:rPr>
+          <w:rFonts w:ascii="Arial" w:hAnsi="Arial" w:cs="Arial"/>
+          <w:sz w:val="22"/>
+          <w:szCs w:val="22"/>
+        </w:rPr>
+        <w:fldChar w:fldCharType="end"/>
+      </w:r>
+      <w:r>
+        <w:rPr>
+          <w:rFonts w:ascii="Arial" w:hAnsi="Arial" w:cs="Arial"/>
+          <w:sz w:val="22"/>
+          <w:szCs w:val="22"/>
+        </w:rPr>
+        <w:t xml:space="preserve"> cell trajectory starting at Clusters 1 (root 1) and 3 (root 2). </w:t>
+      </w:r>
+      <w:r>
+        <w:rPr>
+          <w:rFonts w:ascii="Arial" w:hAnsi="Arial" w:cs="Arial"/>
+          <w:b/>
+          <w:bCs/>
+          <w:sz w:val="22"/>
+          <w:szCs w:val="22"/>
+        </w:rPr>
+        <w:t>F</w:t>
+      </w:r>
+      <w:r>
+        <w:rPr>
+          <w:rFonts w:ascii="Arial" w:hAnsi="Arial" w:cs="Arial"/>
+          <w:sz w:val="22"/>
+          <w:szCs w:val="22"/>
+        </w:rPr>
+        <w:t xml:space="preserve">. Top 10 ranked genes in pseudotime generation for trajectories in E, bolded genes are overlapping between both curves. </w:t>
+      </w:r>
+      <w:r>
+        <w:rPr>
+          <w:rFonts w:ascii="Arial" w:hAnsi="Arial" w:cs="Arial"/>
+          <w:b/>
+          <w:bCs/>
+          <w:sz w:val="22"/>
+          <w:szCs w:val="22"/>
+        </w:rPr>
+        <w:t>G</w:t>
+      </w:r>
+      <w:r>
+        <w:rPr>
+          <w:rFonts w:ascii="Arial" w:hAnsi="Arial" w:cs="Arial"/>
+          <w:sz w:val="22"/>
+          <w:szCs w:val="22"/>
+        </w:rPr>
+        <w:t xml:space="preserve">. </w:t>
+      </w:r>
+      <w:proofErr w:type="spellStart"/>
+      <w:r>
+        <w:rPr>
+          <w:rFonts w:ascii="Arial" w:hAnsi="Arial" w:cs="Arial"/>
+          <w:sz w:val="22"/>
+          <w:szCs w:val="22"/>
+        </w:rPr>
+        <w:t>Allvuvial</w:t>
+      </w:r>
+      <w:proofErr w:type="spellEnd"/>
+      <w:r>
+        <w:rPr>
+          <w:rFonts w:ascii="Arial" w:hAnsi="Arial" w:cs="Arial"/>
+          <w:sz w:val="22"/>
+          <w:szCs w:val="22"/>
+        </w:rPr>
+        <w:t xml:space="preserve"> graph of </w:t>
+      </w:r>
+      <w:r>
+        <w:rPr>
+          <w:rFonts w:ascii="Arial" w:hAnsi="Arial" w:cs="Arial"/>
+          <w:sz w:val="22"/>
+          <w:szCs w:val="22"/>
+        </w:rPr>
+        <w:t>recovered</w:t>
+      </w:r>
+      <w:r>
+        <w:rPr>
+          <w:rFonts w:ascii="Arial" w:hAnsi="Arial" w:cs="Arial"/>
+          <w:sz w:val="22"/>
+          <w:szCs w:val="22"/>
+        </w:rPr>
+        <w:t xml:space="preserve"> clonotypes across single-cells by tissue type and </w:t>
+      </w:r>
+      <w:proofErr w:type="spellStart"/>
+      <w:r>
+        <w:rPr>
+          <w:rFonts w:ascii="Arial" w:hAnsi="Arial" w:cs="Arial"/>
+          <w:sz w:val="22"/>
+          <w:szCs w:val="22"/>
+        </w:rPr>
+        <w:t>subcluster</w:t>
+      </w:r>
+      <w:proofErr w:type="spellEnd"/>
+      <w:r>
+        <w:rPr>
+          <w:rFonts w:ascii="Arial" w:hAnsi="Arial" w:cs="Arial"/>
+          <w:sz w:val="22"/>
+          <w:szCs w:val="22"/>
+        </w:rPr>
+        <w:t xml:space="preserve">. </w:t>
       </w:r>
     </w:p>
     <w:sectPr>
@@ -9774,7 +9559,7 @@
 </file>
 
 <file path=customXml/itemProps1.xml><?xml version="1.0" encoding="utf-8"?>
-<ds:datastoreItem xmlns:ds="http://schemas.openxmlformats.org/officeDocument/2006/customXml" ds:itemID="{85269BEE-4403-234A-AA03-99179557A0BA}">
+<ds:datastoreItem xmlns:ds="http://schemas.openxmlformats.org/officeDocument/2006/customXml" ds:itemID="{4B85943C-E057-634E-97FB-00103C0D443C}">
   <ds:schemaRefs>
     <ds:schemaRef ds:uri="http://schemas.openxmlformats.org/officeDocument/2006/bibliography"/>
   </ds:schemaRefs>

</xml_diff>

<commit_message>
Update Figure 1, CD8 figure draft
</commit_message>
<xml_diff>
--- a/Manuscript/manuscript_draft.docx
+++ b/Manuscript/manuscript_draft.docx
@@ -5312,25 +5312,7 @@
           <w:sz w:val="22"/>
           <w:szCs w:val="22"/>
         </w:rPr>
-        <w:t xml:space="preserve"> (v0.1.0) R packages were used to generate random </w:t>
-      </w:r>
-      <w:proofErr w:type="spellStart"/>
-      <w:r>
-        <w:rPr>
-          <w:rFonts w:ascii="Arial" w:hAnsi="Arial" w:cs="Arial"/>
-          <w:sz w:val="22"/>
-          <w:szCs w:val="22"/>
-        </w:rPr>
-        <w:t xml:space="preserve">forest </w:t>
-      </w:r>
-      <w:proofErr w:type="spellEnd"/>
-      <w:r>
-        <w:rPr>
-          <w:rFonts w:ascii="Arial" w:hAnsi="Arial" w:cs="Arial"/>
-          <w:sz w:val="22"/>
-          <w:szCs w:val="22"/>
-        </w:rPr>
-        <w:t xml:space="preserve">model based on a training data set of 75% of </w:t>
+        <w:t xml:space="preserve"> (v0.1.0) R packages were used to generate random forest model based on a training data set of 75% of </w:t>
       </w:r>
       <w:r>
         <w:rPr>
@@ -7868,10 +7850,10 @@
           <w:szCs w:val="22"/>
         </w:rPr>
         <w:drawing>
-          <wp:inline distT="0" distB="0" distL="0" distR="0" wp14:anchorId="6C5E66D1" wp14:editId="57B551C7">
-            <wp:extent cx="5943600" cy="3155315"/>
-            <wp:effectExtent l="0" t="0" r="0" b="0"/>
-            <wp:docPr id="2" name="Picture 2" descr="A picture containing sitting, colorful, photo, small&#10;&#10;Description automatically generated"/>
+          <wp:inline distT="0" distB="0" distL="0" distR="0" wp14:anchorId="14DC1F79" wp14:editId="39D2CFDA">
+            <wp:extent cx="5943600" cy="3210560"/>
+            <wp:effectExtent l="0" t="0" r="0" b="2540"/>
+            <wp:docPr id="1" name="Picture 1" descr="A picture containing sitting, screen, colorful, small&#10;&#10;Description automatically generated"/>
             <wp:cNvGraphicFramePr>
               <a:graphicFrameLocks xmlns:a="http://schemas.openxmlformats.org/drawingml/2006/main" noChangeAspect="1"/>
             </wp:cNvGraphicFramePr>
@@ -7879,7 +7861,7 @@
               <a:graphicData uri="http://schemas.openxmlformats.org/drawingml/2006/picture">
                 <pic:pic xmlns:pic="http://schemas.openxmlformats.org/drawingml/2006/picture">
                   <pic:nvPicPr>
-                    <pic:cNvPr id="2" name="Figure1.png"/>
+                    <pic:cNvPr id="1" name="Figure1.png"/>
                     <pic:cNvPicPr/>
                   </pic:nvPicPr>
                   <pic:blipFill>
@@ -7897,7 +7879,7 @@
                   <pic:spPr>
                     <a:xfrm>
                       <a:off x="0" y="0"/>
-                      <a:ext cx="5943600" cy="3155315"/>
+                      <a:ext cx="5943600" cy="3210560"/>
                     </a:xfrm>
                     <a:prstGeom prst="rect">
                       <a:avLst/>
@@ -8015,7 +7997,25 @@
           <w:sz w:val="22"/>
           <w:szCs w:val="22"/>
         </w:rPr>
-        <w:t>. UMAP demonstrating inferred immune cell types in ccRCC, clusters are colored by cell type.</w:t>
+        <w:t>. UMAP demonstrating inferred immune cell types in ccRCC, clusters are colored by cell type</w:t>
+      </w:r>
+      <w:r>
+        <w:rPr>
+          <w:rFonts w:ascii="Arial" w:hAnsi="Arial" w:cs="Arial"/>
+          <w:sz w:val="22"/>
+          <w:szCs w:val="22"/>
+        </w:rPr>
+        <w:t xml:space="preserve"> and proportion of single-cell per sequencing run by tissue type. P values based on one-way ANOV</w:t>
+      </w:r>
+      <w:bookmarkStart w:id="0" w:name="_GoBack"/>
+      <w:bookmarkEnd w:id="0"/>
+      <w:r>
+        <w:rPr>
+          <w:rFonts w:ascii="Arial" w:hAnsi="Arial" w:cs="Arial"/>
+          <w:sz w:val="22"/>
+          <w:szCs w:val="22"/>
+        </w:rPr>
+        <w:t>A, lack of p-values equates to value &gt; 0.05.</w:t>
       </w:r>
     </w:p>
     <w:p>
@@ -8097,7 +8097,27 @@
           <w:sz w:val="22"/>
           <w:szCs w:val="22"/>
         </w:rPr>
-        <w:t>Figure 2: CD4 T cell characterization finds disparate intratumoral CD4 populations.</w:t>
+        <w:t xml:space="preserve">Figure </w:t>
+      </w:r>
+      <w:r>
+        <w:rPr>
+          <w:rFonts w:ascii="Arial" w:hAnsi="Arial" w:cs="Arial"/>
+          <w:b/>
+          <w:bCs/>
+          <w:sz w:val="22"/>
+          <w:szCs w:val="22"/>
+        </w:rPr>
+        <w:t>3</w:t>
+      </w:r>
+      <w:r>
+        <w:rPr>
+          <w:rFonts w:ascii="Arial" w:hAnsi="Arial" w:cs="Arial"/>
+          <w:b/>
+          <w:bCs/>
+          <w:sz w:val="22"/>
+          <w:szCs w:val="22"/>
+        </w:rPr>
+        <w:t>: CD4 T cell characterization finds disparate intratumoral CD4 populations.</w:t>
       </w:r>
       <w:r>
         <w:rPr>
@@ -8194,6 +8214,107 @@
           <w:sz w:val="22"/>
           <w:szCs w:val="22"/>
         </w:rPr>
+        <w:t xml:space="preserve">. Percent of cells expressing selected markers for T cell biology. </w:t>
+      </w:r>
+      <w:r>
+        <w:rPr>
+          <w:rFonts w:ascii="Arial" w:hAnsi="Arial" w:cs="Arial"/>
+          <w:b/>
+          <w:bCs/>
+          <w:sz w:val="22"/>
+          <w:szCs w:val="22"/>
+        </w:rPr>
+        <w:t>D</w:t>
+      </w:r>
+      <w:r>
+        <w:rPr>
+          <w:rFonts w:ascii="Arial" w:hAnsi="Arial" w:cs="Arial"/>
+          <w:sz w:val="22"/>
+          <w:szCs w:val="22"/>
+        </w:rPr>
+        <w:t xml:space="preserve">. Percentage difference (∆ </w:t>
+      </w:r>
+      <w:r>
+        <w:rPr>
+          <w:rFonts w:ascii="Arial" w:hAnsi="Arial" w:cs="Arial"/>
+          <w:sz w:val="22"/>
+          <w:szCs w:val="22"/>
+        </w:rPr>
+        <w:t>percent of cells</w:t>
+      </w:r>
+      <w:r>
+        <w:rPr>
+          <w:rFonts w:ascii="Arial" w:hAnsi="Arial" w:cs="Arial"/>
+          <w:sz w:val="22"/>
+          <w:szCs w:val="22"/>
+        </w:rPr>
+        <w:t>) and log-fold change based on the Wilcoxon rank sum test results for differential gene expression comparing TI to PB CD4+ T cells in ccRCC patients</w:t>
+      </w:r>
+      <w:r>
+        <w:rPr>
+          <w:rFonts w:ascii="Arial" w:hAnsi="Arial" w:cs="Arial"/>
+          <w:sz w:val="22"/>
+          <w:szCs w:val="22"/>
+        </w:rPr>
+        <w:t xml:space="preserve"> (left panel), colored points indicate adjusted p-values &lt; 0.05. Right panel</w:t>
+      </w:r>
+      <w:r>
+        <w:rPr>
+          <w:rFonts w:ascii="Arial" w:hAnsi="Arial" w:cs="Arial"/>
+          <w:sz w:val="22"/>
+          <w:szCs w:val="22"/>
+        </w:rPr>
+        <w:t xml:space="preserve"> </w:t>
+      </w:r>
+      <w:r>
+        <w:rPr>
+          <w:rFonts w:ascii="Arial" w:hAnsi="Arial" w:cs="Arial"/>
+          <w:sz w:val="22"/>
+          <w:szCs w:val="22"/>
+        </w:rPr>
+        <w:t>includes</w:t>
+      </w:r>
+      <w:r>
+        <w:rPr>
+          <w:rFonts w:ascii="Arial" w:hAnsi="Arial" w:cs="Arial"/>
+          <w:sz w:val="22"/>
+          <w:szCs w:val="22"/>
+        </w:rPr>
+        <w:t xml:space="preserve"> top 10 markers for TI-predominant CD4</w:t>
+      </w:r>
+      <w:r>
+        <w:rPr>
+          <w:rFonts w:ascii="Arial" w:hAnsi="Arial" w:cs="Arial"/>
+          <w:sz w:val="22"/>
+          <w:szCs w:val="22"/>
+          <w:vertAlign w:val="superscript"/>
+        </w:rPr>
+        <w:t>+</w:t>
+      </w:r>
+      <w:r>
+        <w:rPr>
+          <w:rFonts w:ascii="Arial" w:hAnsi="Arial" w:cs="Arial"/>
+          <w:sz w:val="22"/>
+          <w:szCs w:val="22"/>
+        </w:rPr>
+        <w:t xml:space="preserve"> </w:t>
+      </w:r>
+      <w:proofErr w:type="spellStart"/>
+      <w:r>
+        <w:rPr>
+          <w:rFonts w:ascii="Arial" w:hAnsi="Arial" w:cs="Arial"/>
+          <w:sz w:val="22"/>
+          <w:szCs w:val="22"/>
+        </w:rPr>
+        <w:t>subclusters</w:t>
+      </w:r>
+      <w:proofErr w:type="spellEnd"/>
+      <w:r>
+        <w:rPr>
+          <w:rFonts w:ascii="Arial" w:hAnsi="Arial" w:cs="Arial"/>
+          <w:sz w:val="22"/>
+          <w:szCs w:val="22"/>
+        </w:rPr>
         <w:t xml:space="preserve">. </w:t>
       </w:r>
       <w:r>
@@ -8202,15 +8323,7 @@
           <w:sz w:val="22"/>
           <w:szCs w:val="22"/>
         </w:rPr>
-        <w:t xml:space="preserve">Percent of cells expressing </w:t>
-      </w:r>
-      <w:r>
-        <w:rPr>
-          <w:rFonts w:ascii="Arial" w:hAnsi="Arial" w:cs="Arial"/>
-          <w:sz w:val="22"/>
-          <w:szCs w:val="22"/>
-        </w:rPr>
-        <w:t xml:space="preserve">selected markers for T cell biology. </w:t>
+        <w:t xml:space="preserve">Size of points are relative percent of cells in cluster expressing the indicated mRNA species. </w:t>
       </w:r>
       <w:r>
         <w:rPr>
@@ -8220,131 +8333,6 @@
           <w:sz w:val="22"/>
           <w:szCs w:val="22"/>
         </w:rPr>
-        <w:t>D</w:t>
-      </w:r>
-      <w:r>
-        <w:rPr>
-          <w:rFonts w:ascii="Arial" w:hAnsi="Arial" w:cs="Arial"/>
-          <w:sz w:val="22"/>
-          <w:szCs w:val="22"/>
-        </w:rPr>
-        <w:t xml:space="preserve">. </w:t>
-      </w:r>
-      <w:r>
-        <w:rPr>
-          <w:rFonts w:ascii="Arial" w:hAnsi="Arial" w:cs="Arial"/>
-          <w:sz w:val="22"/>
-          <w:szCs w:val="22"/>
-        </w:rPr>
-        <w:t xml:space="preserve">Percentage difference (∆ </w:t>
-      </w:r>
-      <w:r>
-        <w:rPr>
-          <w:rFonts w:ascii="Arial" w:hAnsi="Arial" w:cs="Arial"/>
-          <w:sz w:val="22"/>
-          <w:szCs w:val="22"/>
-        </w:rPr>
-        <w:t>percent of cells</w:t>
-      </w:r>
-      <w:r>
-        <w:rPr>
-          <w:rFonts w:ascii="Arial" w:hAnsi="Arial" w:cs="Arial"/>
-          <w:sz w:val="22"/>
-          <w:szCs w:val="22"/>
-        </w:rPr>
-        <w:t>) and log-fold change based on the Wilcoxon rank sum test results for differential gene expression comparing</w:t>
-      </w:r>
-      <w:r>
-        <w:rPr>
-          <w:rFonts w:ascii="Arial" w:hAnsi="Arial" w:cs="Arial"/>
-          <w:sz w:val="22"/>
-          <w:szCs w:val="22"/>
-        </w:rPr>
-        <w:t xml:space="preserve"> TI to PB CD4+ T cells in ccRCC patients</w:t>
-      </w:r>
-      <w:r>
-        <w:rPr>
-          <w:rFonts w:ascii="Arial" w:hAnsi="Arial" w:cs="Arial"/>
-          <w:sz w:val="22"/>
-          <w:szCs w:val="22"/>
-        </w:rPr>
-        <w:t xml:space="preserve"> (left panel), colored points indicate adjusted p-values &lt; 0.05. Right panel</w:t>
-      </w:r>
-      <w:r>
-        <w:rPr>
-          <w:rFonts w:ascii="Arial" w:hAnsi="Arial" w:cs="Arial"/>
-          <w:sz w:val="22"/>
-          <w:szCs w:val="22"/>
-        </w:rPr>
-        <w:t xml:space="preserve"> </w:t>
-      </w:r>
-      <w:r>
-        <w:rPr>
-          <w:rFonts w:ascii="Arial" w:hAnsi="Arial" w:cs="Arial"/>
-          <w:sz w:val="22"/>
-          <w:szCs w:val="22"/>
-        </w:rPr>
-        <w:t>includes</w:t>
-      </w:r>
-      <w:r>
-        <w:rPr>
-          <w:rFonts w:ascii="Arial" w:hAnsi="Arial" w:cs="Arial"/>
-          <w:sz w:val="22"/>
-          <w:szCs w:val="22"/>
-        </w:rPr>
-        <w:t xml:space="preserve"> top 10 markers for TI-predominant CD4</w:t>
-      </w:r>
-      <w:r>
-        <w:rPr>
-          <w:rFonts w:ascii="Arial" w:hAnsi="Arial" w:cs="Arial"/>
-          <w:sz w:val="22"/>
-          <w:szCs w:val="22"/>
-          <w:vertAlign w:val="superscript"/>
-        </w:rPr>
-        <w:t>+</w:t>
-      </w:r>
-      <w:r>
-        <w:rPr>
-          <w:rFonts w:ascii="Arial" w:hAnsi="Arial" w:cs="Arial"/>
-          <w:sz w:val="22"/>
-          <w:szCs w:val="22"/>
-        </w:rPr>
-        <w:t xml:space="preserve"> </w:t>
-      </w:r>
-      <w:proofErr w:type="spellStart"/>
-      <w:r>
-        <w:rPr>
-          <w:rFonts w:ascii="Arial" w:hAnsi="Arial" w:cs="Arial"/>
-          <w:sz w:val="22"/>
-          <w:szCs w:val="22"/>
-        </w:rPr>
-        <w:t>subclusters</w:t>
-      </w:r>
-      <w:proofErr w:type="spellEnd"/>
-      <w:r>
-        <w:rPr>
-          <w:rFonts w:ascii="Arial" w:hAnsi="Arial" w:cs="Arial"/>
-          <w:sz w:val="22"/>
-          <w:szCs w:val="22"/>
-        </w:rPr>
-        <w:t xml:space="preserve">. </w:t>
-      </w:r>
-      <w:r>
-        <w:rPr>
-          <w:rFonts w:ascii="Arial" w:hAnsi="Arial" w:cs="Arial"/>
-          <w:sz w:val="22"/>
-          <w:szCs w:val="22"/>
-        </w:rPr>
-        <w:t xml:space="preserve">Size of points are relative percent of cells in cluster expressing the indicated mRNA species. </w:t>
-      </w:r>
-      <w:r>
-        <w:rPr>
-          <w:rFonts w:ascii="Arial" w:hAnsi="Arial" w:cs="Arial"/>
-          <w:b/>
-          <w:bCs/>
-          <w:sz w:val="22"/>
-          <w:szCs w:val="22"/>
-        </w:rPr>
         <w:t>E</w:t>
       </w:r>
       <w:r>
@@ -8353,17 +8341,7 @@
           <w:sz w:val="22"/>
           <w:szCs w:val="22"/>
         </w:rPr>
-        <w:t>. Clonotype frequency ov</w:t>
-      </w:r>
-      <w:bookmarkStart w:id="0" w:name="_GoBack"/>
-      <w:bookmarkEnd w:id="0"/>
-      <w:r>
-        <w:rPr>
-          <w:rFonts w:ascii="Arial" w:hAnsi="Arial" w:cs="Arial"/>
-          <w:sz w:val="22"/>
-          <w:szCs w:val="22"/>
-        </w:rPr>
-        <w:t>erla</w:t>
+        <w:t>. Clonotype frequency overla</w:t>
       </w:r>
       <w:r>
         <w:rPr>
@@ -9559,7 +9537,7 @@
 </file>
 
 <file path=customXml/itemProps1.xml><?xml version="1.0" encoding="utf-8"?>
-<ds:datastoreItem xmlns:ds="http://schemas.openxmlformats.org/officeDocument/2006/customXml" ds:itemID="{4B85943C-E057-634E-97FB-00103C0D443C}">
+<ds:datastoreItem xmlns:ds="http://schemas.openxmlformats.org/officeDocument/2006/customXml" ds:itemID="{AAEC6545-7F37-8942-B21A-6080968F7A85}">
   <ds:schemaRefs>
     <ds:schemaRef ds:uri="http://schemas.openxmlformats.org/officeDocument/2006/bibliography"/>
   </ds:schemaRefs>

</xml_diff>

<commit_message>
Finalized CD4 T cell figure
</commit_message>
<xml_diff>
--- a/Manuscript/manuscript_draft.docx
+++ b/Manuscript/manuscript_draft.docx
@@ -5644,8 +5644,6 @@
           <w:szCs w:val="22"/>
         </w:rPr>
       </w:pPr>
-      <w:bookmarkStart w:id="0" w:name="_GoBack"/>
-      <w:bookmarkEnd w:id="0"/>
       <w:r>
         <w:rPr>
           <w:rFonts w:ascii="Arial" w:hAnsi="Arial" w:cs="Arial"/>
@@ -7924,10 +7922,10 @@
           <w:szCs w:val="22"/>
         </w:rPr>
         <w:drawing>
-          <wp:inline distT="0" distB="0" distL="0" distR="0" wp14:anchorId="4B329DC2" wp14:editId="412C3538">
+          <wp:inline distT="0" distB="0" distL="0" distR="0" wp14:anchorId="075199A0" wp14:editId="5CCDCACD">
             <wp:extent cx="5943600" cy="3210560"/>
             <wp:effectExtent l="0" t="0" r="0" b="2540"/>
-            <wp:docPr id="4" name="Picture 4" descr="A picture containing sitting, colorful, screen, small&#10;&#10;Description automatically generated"/>
+            <wp:docPr id="6" name="Picture 6" descr="A picture containing sitting, screen, colorful, small&#10;&#10;Description automatically generated"/>
             <wp:cNvGraphicFramePr>
               <a:graphicFrameLocks xmlns:a="http://schemas.openxmlformats.org/drawingml/2006/main" noChangeAspect="1"/>
             </wp:cNvGraphicFramePr>
@@ -7935,7 +7933,7 @@
               <a:graphicData uri="http://schemas.openxmlformats.org/drawingml/2006/picture">
                 <pic:pic xmlns:pic="http://schemas.openxmlformats.org/drawingml/2006/picture">
                   <pic:nvPicPr>
-                    <pic:cNvPr id="4" name="Figure1.png"/>
+                    <pic:cNvPr id="6" name="Figure1.png"/>
                     <pic:cNvPicPr/>
                   </pic:nvPicPr>
                   <pic:blipFill>
@@ -8079,7 +8077,23 @@
           <w:sz w:val="22"/>
           <w:szCs w:val="22"/>
         </w:rPr>
-        <w:t xml:space="preserve"> and proportion of single-cell per sequencing run by tissue type. P values based on one-way ANOVA, lack of p-values equates to value &gt; 0.05.</w:t>
+        <w:t xml:space="preserve"> and proportion of single-cell per sequencing run by tissue type. P values based on one-way </w:t>
+      </w:r>
+      <w:r>
+        <w:rPr>
+          <w:rFonts w:ascii="Arial" w:hAnsi="Arial" w:cs="Arial"/>
+          <w:sz w:val="22"/>
+          <w:szCs w:val="22"/>
+        </w:rPr>
+        <w:t>ANOVA;</w:t>
+      </w:r>
+      <w:r>
+        <w:rPr>
+          <w:rFonts w:ascii="Arial" w:hAnsi="Arial" w:cs="Arial"/>
+          <w:sz w:val="22"/>
+          <w:szCs w:val="22"/>
+        </w:rPr>
+        <w:t xml:space="preserve"> lack of p-values equates to value &gt; 0.05.</w:t>
       </w:r>
     </w:p>
     <w:p>
@@ -8094,12 +8108,8 @@
     </w:p>
     <w:p>
       <w:pPr>
-        <w:pStyle w:val="ListParagraph"/>
-        <w:numPr>
-          <w:ilvl w:val="0"/>
-          <w:numId w:val="1"/>
-        </w:numPr>
         <w:spacing w:line="480" w:lineRule="auto"/>
+        <w:ind w:left="360"/>
         <w:rPr>
           <w:rFonts w:ascii="Arial" w:hAnsi="Arial" w:cs="Arial"/>
           <w:sz w:val="22"/>
@@ -8220,7 +8230,31 @@
           <w:sz w:val="22"/>
           <w:szCs w:val="22"/>
         </w:rPr>
-        <w:t>1, 8 and 9</w:t>
+        <w:t>1, 8</w:t>
+      </w:r>
+      <w:r>
+        <w:rPr>
+          <w:rFonts w:ascii="Arial" w:hAnsi="Arial" w:cs="Arial"/>
+          <w:sz w:val="22"/>
+          <w:szCs w:val="22"/>
+        </w:rPr>
+        <w:t xml:space="preserve">, </w:t>
+      </w:r>
+      <w:r>
+        <w:rPr>
+          <w:rFonts w:ascii="Arial" w:hAnsi="Arial" w:cs="Arial"/>
+          <w:sz w:val="22"/>
+          <w:szCs w:val="22"/>
+        </w:rPr>
+        <w:t>9</w:t>
+      </w:r>
+      <w:r>
+        <w:rPr>
+          <w:rFonts w:ascii="Arial" w:hAnsi="Arial" w:cs="Arial"/>
+          <w:sz w:val="22"/>
+          <w:szCs w:val="22"/>
+        </w:rPr>
+        <w:t>, and 17</w:t>
       </w:r>
       <w:r>
         <w:rPr>
@@ -8264,15 +8298,7 @@
           <w:sz w:val="22"/>
           <w:szCs w:val="22"/>
         </w:rPr>
-        <w:t>. Cell cycle regression assignments for CD8+ T</w:t>
-      </w:r>
-      <w:r>
-        <w:rPr>
-          <w:rFonts w:ascii="Arial" w:hAnsi="Arial" w:cs="Arial"/>
-          <w:sz w:val="22"/>
-          <w:szCs w:val="22"/>
-        </w:rPr>
-        <w:t xml:space="preserve"> cells by </w:t>
+        <w:t xml:space="preserve">. Cell cycle regression assignments for CD8+ T cells by </w:t>
       </w:r>
       <w:proofErr w:type="spellStart"/>
       <w:r>
@@ -8655,51 +8681,48 @@
           <w:sz w:val="22"/>
           <w:szCs w:val="22"/>
         </w:rPr>
-        <w:t xml:space="preserve">Normalized enrichment scores for therapeutic response or lack of response to anti-PD-1 </w:t>
-      </w:r>
-      <w:r>
-        <w:rPr>
-          <w:rFonts w:ascii="Arial" w:hAnsi="Arial" w:cs="Arial"/>
+        <w:t>Normalized enrichment scores for therapeutic response or lack of response to anti-PD-1 therapy across the CD8</w:t>
+      </w:r>
+      <w:r>
+        <w:rPr>
+          <w:rFonts w:ascii="Arial" w:hAnsi="Arial" w:cs="Arial"/>
+          <w:sz w:val="22"/>
+          <w:szCs w:val="22"/>
+          <w:vertAlign w:val="superscript"/>
+        </w:rPr>
+        <w:t>+</w:t>
+      </w:r>
+      <w:r>
+        <w:rPr>
+          <w:rFonts w:ascii="Arial" w:hAnsi="Arial" w:cs="Arial"/>
+          <w:sz w:val="22"/>
+          <w:szCs w:val="22"/>
+        </w:rPr>
+        <w:t xml:space="preserve"> T cells (upper panel) and by pseudotime of each branch (lower panel).</w:t>
+      </w:r>
+    </w:p>
+    <w:p>
+      <w:pPr>
+        <w:spacing w:line="480" w:lineRule="auto"/>
+        <w:rPr>
+          <w:rFonts w:ascii="Arial" w:hAnsi="Arial" w:cs="Arial"/>
+          <w:sz w:val="22"/>
+          <w:szCs w:val="22"/>
+        </w:rPr>
+      </w:pPr>
+      <w:r>
+        <w:rPr>
+          <w:rFonts w:ascii="Arial" w:hAnsi="Arial" w:cs="Arial"/>
+          <w:noProof/>
           <w:sz w:val="22"/>
           <w:szCs w:val="22"/>
         </w:rPr>
         <w:lastRenderedPageBreak/>
-        <w:t>therapy across the CD8+ T cells (upper panel) and by pseudotime of each branch (lower panel).</w:t>
-      </w:r>
-    </w:p>
-    <w:p>
-      <w:pPr>
-        <w:spacing w:line="480" w:lineRule="auto"/>
-        <w:rPr>
-          <w:rFonts w:ascii="Arial" w:hAnsi="Arial" w:cs="Arial"/>
-          <w:sz w:val="22"/>
-          <w:szCs w:val="22"/>
-        </w:rPr>
-      </w:pPr>
-    </w:p>
-    <w:p>
-      <w:pPr>
-        <w:spacing w:line="480" w:lineRule="auto"/>
-        <w:rPr>
-          <w:rFonts w:ascii="Arial" w:hAnsi="Arial" w:cs="Arial"/>
-          <w:sz w:val="22"/>
-          <w:szCs w:val="22"/>
-        </w:rPr>
-      </w:pPr>
-      <w:r>
-        <w:rPr>
-          <w:rFonts w:ascii="Arial" w:hAnsi="Arial" w:cs="Arial"/>
-          <w:b/>
-          <w:bCs/>
-          <w:noProof/>
-          <w:sz w:val="22"/>
-          <w:szCs w:val="22"/>
-        </w:rPr>
         <w:drawing>
-          <wp:inline distT="0" distB="0" distL="0" distR="0" wp14:anchorId="387BD964" wp14:editId="09A979F1">
-            <wp:extent cx="5943600" cy="3620135"/>
-            <wp:effectExtent l="0" t="0" r="0" b="0"/>
-            <wp:docPr id="3" name="Picture 3" descr="A picture containing sitting, holding, colorful, room&#10;&#10;Description automatically generated"/>
+          <wp:inline distT="0" distB="0" distL="0" distR="0" wp14:anchorId="6DBDC17C" wp14:editId="03E3A0B5">
+            <wp:extent cx="5943600" cy="3717290"/>
+            <wp:effectExtent l="0" t="0" r="0" b="3810"/>
+            <wp:docPr id="7" name="Picture 7" descr="A picture containing food, room&#10;&#10;Description automatically generated"/>
             <wp:cNvGraphicFramePr>
               <a:graphicFrameLocks xmlns:a="http://schemas.openxmlformats.org/drawingml/2006/main" noChangeAspect="1"/>
             </wp:cNvGraphicFramePr>
@@ -8707,7 +8730,7 @@
               <a:graphicData uri="http://schemas.openxmlformats.org/drawingml/2006/picture">
                 <pic:pic xmlns:pic="http://schemas.openxmlformats.org/drawingml/2006/picture">
                   <pic:nvPicPr>
-                    <pic:cNvPr id="3" name="Figure2.png"/>
+                    <pic:cNvPr id="7" name="Figure3.png"/>
                     <pic:cNvPicPr/>
                   </pic:nvPicPr>
                   <pic:blipFill>
@@ -8725,7 +8748,7 @@
                   <pic:spPr>
                     <a:xfrm>
                       <a:off x="0" y="0"/>
-                      <a:ext cx="5943600" cy="3620135"/>
+                      <a:ext cx="5943600" cy="3717290"/>
                     </a:xfrm>
                     <a:prstGeom prst="rect">
                       <a:avLst/>
@@ -8737,6 +8760,16 @@
           </wp:inline>
         </w:drawing>
       </w:r>
+    </w:p>
+    <w:p>
+      <w:pPr>
+        <w:spacing w:line="480" w:lineRule="auto"/>
+        <w:rPr>
+          <w:rFonts w:ascii="Arial" w:hAnsi="Arial" w:cs="Arial"/>
+          <w:sz w:val="22"/>
+          <w:szCs w:val="22"/>
+        </w:rPr>
+      </w:pPr>
       <w:r>
         <w:rPr>
           <w:rFonts w:ascii="Arial" w:hAnsi="Arial" w:cs="Arial"/>
@@ -8765,7 +8798,88 @@
           <w:sz w:val="22"/>
           <w:szCs w:val="22"/>
         </w:rPr>
-        <w:t>: CD4 T cell characterization finds disparate intratumoral CD4 populations.</w:t>
+        <w:t xml:space="preserve">: </w:t>
+      </w:r>
+      <w:r>
+        <w:rPr>
+          <w:rFonts w:ascii="Arial" w:hAnsi="Arial" w:cs="Arial"/>
+          <w:b/>
+          <w:bCs/>
+          <w:sz w:val="22"/>
+          <w:szCs w:val="22"/>
+        </w:rPr>
+        <w:t xml:space="preserve">Single-cell </w:t>
+      </w:r>
+      <w:r>
+        <w:rPr>
+          <w:rFonts w:ascii="Arial" w:hAnsi="Arial" w:cs="Arial"/>
+          <w:b/>
+          <w:bCs/>
+          <w:sz w:val="22"/>
+          <w:szCs w:val="22"/>
+        </w:rPr>
+        <w:t>CD4</w:t>
+      </w:r>
+      <w:r>
+        <w:rPr>
+          <w:rFonts w:ascii="Arial" w:hAnsi="Arial" w:cs="Arial"/>
+          <w:b/>
+          <w:bCs/>
+          <w:sz w:val="22"/>
+          <w:szCs w:val="22"/>
+          <w:vertAlign w:val="superscript"/>
+        </w:rPr>
+        <w:t>+</w:t>
+      </w:r>
+      <w:r>
+        <w:rPr>
+          <w:rFonts w:ascii="Arial" w:hAnsi="Arial" w:cs="Arial"/>
+          <w:b/>
+          <w:bCs/>
+          <w:sz w:val="22"/>
+          <w:szCs w:val="22"/>
+        </w:rPr>
+        <w:t xml:space="preserve"> T cell characterization</w:t>
+      </w:r>
+      <w:r>
+        <w:rPr>
+          <w:rFonts w:ascii="Arial" w:hAnsi="Arial" w:cs="Arial"/>
+          <w:b/>
+          <w:bCs/>
+          <w:sz w:val="22"/>
+          <w:szCs w:val="22"/>
+        </w:rPr>
+        <w:t xml:space="preserve"> in ccRCC</w:t>
+      </w:r>
+      <w:r>
+        <w:rPr>
+          <w:rFonts w:ascii="Arial" w:hAnsi="Arial" w:cs="Arial"/>
+          <w:b/>
+          <w:bCs/>
+          <w:sz w:val="22"/>
+          <w:szCs w:val="22"/>
+        </w:rPr>
+        <w:t xml:space="preserve"> finds disparate intratumoral </w:t>
+      </w:r>
+      <w:r>
+        <w:rPr>
+          <w:rFonts w:ascii="Arial" w:hAnsi="Arial" w:cs="Arial"/>
+          <w:b/>
+          <w:bCs/>
+          <w:sz w:val="22"/>
+          <w:szCs w:val="22"/>
+        </w:rPr>
+        <w:t>with common endpoints</w:t>
+      </w:r>
+      <w:r>
+        <w:rPr>
+          <w:rFonts w:ascii="Arial" w:hAnsi="Arial" w:cs="Arial"/>
+          <w:b/>
+          <w:bCs/>
+          <w:sz w:val="22"/>
+          <w:szCs w:val="22"/>
+        </w:rPr>
+        <w:t>.</w:t>
       </w:r>
       <w:r>
         <w:rPr>
@@ -8862,7 +8976,7 @@
           <w:sz w:val="22"/>
           <w:szCs w:val="22"/>
         </w:rPr>
-        <w:t xml:space="preserve">. Percent of cells expressing selected markers for T cell biology. </w:t>
+        <w:t>. Percent of cells expressing selected markers for T cell biology.</w:t>
       </w:r>
       <w:r>
         <w:rPr>
@@ -8872,7 +8986,7 @@
           <w:sz w:val="22"/>
           <w:szCs w:val="22"/>
         </w:rPr>
-        <w:t>D</w:t>
+        <w:t xml:space="preserve"> E</w:t>
       </w:r>
       <w:r>
         <w:rPr>
@@ -8998,31 +9112,68 @@
           <w:sz w:val="22"/>
           <w:szCs w:val="22"/>
         </w:rPr>
-        <w:t>E</w:t>
-      </w:r>
-      <w:r>
-        <w:rPr>
-          <w:rFonts w:ascii="Arial" w:hAnsi="Arial" w:cs="Arial"/>
-          <w:sz w:val="22"/>
-          <w:szCs w:val="22"/>
-        </w:rPr>
-        <w:t>. Clonotype frequency overla</w:t>
-      </w:r>
-      <w:r>
-        <w:rPr>
-          <w:rFonts w:ascii="Arial" w:hAnsi="Arial" w:cs="Arial"/>
-          <w:sz w:val="22"/>
-          <w:szCs w:val="22"/>
-        </w:rPr>
-        <w:t>i</w:t>
-      </w:r>
-      <w:r>
-        <w:rPr>
-          <w:rFonts w:ascii="Arial" w:hAnsi="Arial" w:cs="Arial"/>
-          <w:sz w:val="22"/>
-          <w:szCs w:val="22"/>
-        </w:rPr>
-        <w:t xml:space="preserve">d on UMAP embedding with slingshot-based </w:t>
+        <w:t>F</w:t>
+      </w:r>
+      <w:r>
+        <w:rPr>
+          <w:rFonts w:ascii="Arial" w:hAnsi="Arial" w:cs="Arial"/>
+          <w:sz w:val="22"/>
+          <w:szCs w:val="22"/>
+        </w:rPr>
+        <w:t xml:space="preserve">. </w:t>
+      </w:r>
+      <w:r>
+        <w:rPr>
+          <w:rFonts w:ascii="Arial" w:hAnsi="Arial" w:cs="Arial"/>
+          <w:sz w:val="22"/>
+          <w:szCs w:val="22"/>
+        </w:rPr>
+        <w:t>CD</w:t>
+      </w:r>
+      <w:r>
+        <w:rPr>
+          <w:rFonts w:ascii="Arial" w:hAnsi="Arial" w:cs="Arial"/>
+          <w:sz w:val="22"/>
+          <w:szCs w:val="22"/>
+        </w:rPr>
+        <w:t>4</w:t>
+      </w:r>
+      <w:bookmarkStart w:id="0" w:name="_GoBack"/>
+      <w:bookmarkEnd w:id="0"/>
+      <w:r>
+        <w:rPr>
+          <w:rFonts w:ascii="Arial" w:hAnsi="Arial" w:cs="Arial"/>
+          <w:sz w:val="22"/>
+          <w:szCs w:val="22"/>
+          <w:vertAlign w:val="superscript"/>
+        </w:rPr>
+        <w:t>+</w:t>
+      </w:r>
+      <w:r>
+        <w:rPr>
+          <w:rFonts w:ascii="Arial" w:hAnsi="Arial" w:cs="Arial"/>
+          <w:sz w:val="22"/>
+          <w:szCs w:val="22"/>
+        </w:rPr>
+        <w:t xml:space="preserve"> UMAP of </w:t>
+      </w:r>
+      <w:proofErr w:type="spellStart"/>
+      <w:r>
+        <w:rPr>
+          <w:rFonts w:ascii="Arial" w:hAnsi="Arial" w:cs="Arial"/>
+          <w:sz w:val="22"/>
+          <w:szCs w:val="22"/>
+        </w:rPr>
+        <w:t>subclusters</w:t>
+      </w:r>
+      <w:proofErr w:type="spellEnd"/>
+      <w:r>
+        <w:rPr>
+          <w:rFonts w:ascii="Arial" w:hAnsi="Arial" w:cs="Arial"/>
+          <w:sz w:val="22"/>
+          <w:szCs w:val="22"/>
+        </w:rPr>
+        <w:t xml:space="preserve"> (upper panel) and clonotype frequency (lower panel) overlaid with slingshot-based </w:t>
       </w:r>
       <w:r>
         <w:rPr>
@@ -9071,52 +9222,15 @@
           <w:sz w:val="22"/>
           <w:szCs w:val="22"/>
         </w:rPr>
-        <w:t xml:space="preserve"> cell trajectory starting at Clusters 1 (root 1) and 3 (root 2). </w:t>
-      </w:r>
-      <w:r>
-        <w:rPr>
-          <w:rFonts w:ascii="Arial" w:hAnsi="Arial" w:cs="Arial"/>
-          <w:b/>
-          <w:bCs/>
-          <w:sz w:val="22"/>
-          <w:szCs w:val="22"/>
-        </w:rPr>
-        <w:t>F</w:t>
-      </w:r>
-      <w:r>
-        <w:rPr>
-          <w:rFonts w:ascii="Arial" w:hAnsi="Arial" w:cs="Arial"/>
-          <w:sz w:val="22"/>
-          <w:szCs w:val="22"/>
-        </w:rPr>
-        <w:t xml:space="preserve">. Top 10 ranked genes in pseudotime </w:t>
-      </w:r>
-      <w:r>
-        <w:rPr>
-          <w:rFonts w:ascii="Arial" w:hAnsi="Arial" w:cs="Arial"/>
-          <w:sz w:val="22"/>
-          <w:szCs w:val="22"/>
-        </w:rPr>
-        <w:lastRenderedPageBreak/>
-        <w:t xml:space="preserve">generation for trajectories in E, bolded genes are overlapping between both curves. </w:t>
-      </w:r>
-      <w:r>
-        <w:rPr>
-          <w:rFonts w:ascii="Arial" w:hAnsi="Arial" w:cs="Arial"/>
-          <w:b/>
-          <w:bCs/>
-          <w:sz w:val="22"/>
-          <w:szCs w:val="22"/>
-        </w:rPr>
-        <w:t>G</w:t>
-      </w:r>
-      <w:r>
-        <w:rPr>
-          <w:rFonts w:ascii="Arial" w:hAnsi="Arial" w:cs="Arial"/>
-          <w:sz w:val="22"/>
-          <w:szCs w:val="22"/>
-        </w:rPr>
-        <w:t xml:space="preserve">. </w:t>
+        <w:t xml:space="preserve"> cell trajectory</w:t>
+      </w:r>
+      <w:r>
+        <w:rPr>
+          <w:rFonts w:ascii="Arial" w:hAnsi="Arial" w:cs="Arial"/>
+          <w:sz w:val="22"/>
+          <w:szCs w:val="22"/>
+        </w:rPr>
+        <w:t xml:space="preserve"> starting from </w:t>
       </w:r>
       <w:proofErr w:type="spellStart"/>
       <w:r>
@@ -9125,7 +9239,15 @@
           <w:sz w:val="22"/>
           <w:szCs w:val="22"/>
         </w:rPr>
-        <w:t>Allvuvial</w:t>
+        <w:t>Subc</w:t>
+      </w:r>
+      <w:r>
+        <w:rPr>
+          <w:rFonts w:ascii="Arial" w:hAnsi="Arial" w:cs="Arial"/>
+          <w:sz w:val="22"/>
+          <w:szCs w:val="22"/>
+        </w:rPr>
+        <w:t>luster</w:t>
       </w:r>
       <w:proofErr w:type="spellEnd"/>
       <w:r>
@@ -9134,23 +9256,15 @@
           <w:sz w:val="22"/>
           <w:szCs w:val="22"/>
         </w:rPr>
-        <w:t xml:space="preserve"> graph of </w:t>
-      </w:r>
-      <w:r>
-        <w:rPr>
-          <w:rFonts w:ascii="Arial" w:hAnsi="Arial" w:cs="Arial"/>
-          <w:sz w:val="22"/>
-          <w:szCs w:val="22"/>
-        </w:rPr>
-        <w:t>recovered</w:t>
-      </w:r>
-      <w:r>
-        <w:rPr>
-          <w:rFonts w:ascii="Arial" w:hAnsi="Arial" w:cs="Arial"/>
-          <w:sz w:val="22"/>
-          <w:szCs w:val="22"/>
-        </w:rPr>
-        <w:t xml:space="preserve"> clonotypes across single-cells by tissue type and </w:t>
+        <w:t xml:space="preserve"> 1 (root 1) and</w:t>
+      </w:r>
+      <w:r>
+        <w:rPr>
+          <w:rFonts w:ascii="Arial" w:hAnsi="Arial" w:cs="Arial"/>
+          <w:sz w:val="22"/>
+          <w:szCs w:val="22"/>
+        </w:rPr>
+        <w:t xml:space="preserve"> </w:t>
       </w:r>
       <w:proofErr w:type="spellStart"/>
       <w:r>
@@ -9159,7 +9273,7 @@
           <w:sz w:val="22"/>
           <w:szCs w:val="22"/>
         </w:rPr>
-        <w:t>subcluster</w:t>
+        <w:t>Subcluster</w:t>
       </w:r>
       <w:proofErr w:type="spellEnd"/>
       <w:r>
@@ -9168,7 +9282,15 @@
           <w:sz w:val="22"/>
           <w:szCs w:val="22"/>
         </w:rPr>
-        <w:t xml:space="preserve">. </w:t>
+        <w:t xml:space="preserve"> 3 (root 2)</w:t>
+      </w:r>
+      <w:r>
+        <w:rPr>
+          <w:rFonts w:ascii="Arial" w:hAnsi="Arial" w:cs="Arial"/>
+          <w:sz w:val="22"/>
+          <w:szCs w:val="22"/>
+        </w:rPr>
+        <w:t xml:space="preserve"> with relative pseudotime for all curves calculated using slingshot.</w:t>
       </w:r>
     </w:p>
     <w:sectPr>
@@ -10316,7 +10438,7 @@
 </file>
 
 <file path=customXml/itemProps1.xml><?xml version="1.0" encoding="utf-8"?>
-<ds:datastoreItem xmlns:ds="http://schemas.openxmlformats.org/officeDocument/2006/customXml" ds:itemID="{4BF65D5C-07CB-2845-8C5F-B2876FE1F58C}">
+<ds:datastoreItem xmlns:ds="http://schemas.openxmlformats.org/officeDocument/2006/customXml" ds:itemID="{B296E351-1C1B-0747-8437-856B21674721}">
   <ds:schemaRefs>
     <ds:schemaRef ds:uri="http://schemas.openxmlformats.org/officeDocument/2006/bibliography"/>
   </ds:schemaRefs>

</xml_diff>

<commit_message>
Initial work on Figure 4
</commit_message>
<xml_diff>
--- a/Manuscript/manuscript_draft.docx
+++ b/Manuscript/manuscript_draft.docx
@@ -8171,7 +8171,30 @@
           <w:sz w:val="22"/>
           <w:szCs w:val="22"/>
         </w:rPr>
-        <w:t xml:space="preserve">Figure 2: CD8+ T cells in ccRCC tumors exhibit a transcriptional continuum with distinct populations. A. </w:t>
+        <w:t>Figure 2: CD8</w:t>
+      </w:r>
+      <w:r>
+        <w:rPr>
+          <w:rFonts w:ascii="Arial" w:hAnsi="Arial" w:cs="Arial"/>
+          <w:b/>
+          <w:bCs/>
+          <w:sz w:val="22"/>
+          <w:szCs w:val="22"/>
+          <w:vertAlign w:val="superscript"/>
+        </w:rPr>
+        <w:t>+</w:t>
+      </w:r>
+      <w:bookmarkStart w:id="0" w:name="_GoBack"/>
+      <w:bookmarkEnd w:id="0"/>
+      <w:r>
+        <w:rPr>
+          <w:rFonts w:ascii="Arial" w:hAnsi="Arial" w:cs="Arial"/>
+          <w:b/>
+          <w:bCs/>
+          <w:sz w:val="22"/>
+          <w:szCs w:val="22"/>
+        </w:rPr>
+        <w:t xml:space="preserve"> T cells in ccRCC tumors exhibit a transcriptional continuum with distinct populations. A. </w:t>
       </w:r>
       <w:r>
         <w:rPr>
@@ -9138,8 +9161,6 @@
         </w:rPr>
         <w:t>4</w:t>
       </w:r>
-      <w:bookmarkStart w:id="0" w:name="_GoBack"/>
-      <w:bookmarkEnd w:id="0"/>
       <w:r>
         <w:rPr>
           <w:rFonts w:ascii="Arial" w:hAnsi="Arial" w:cs="Arial"/>
@@ -10438,7 +10459,7 @@
 </file>
 
 <file path=customXml/itemProps1.xml><?xml version="1.0" encoding="utf-8"?>
-<ds:datastoreItem xmlns:ds="http://schemas.openxmlformats.org/officeDocument/2006/customXml" ds:itemID="{B296E351-1C1B-0747-8437-856B21674721}">
+<ds:datastoreItem xmlns:ds="http://schemas.openxmlformats.org/officeDocument/2006/customXml" ds:itemID="{3BC6095E-39A9-3944-A90F-9561595A45C4}">
   <ds:schemaRefs>
     <ds:schemaRef ds:uri="http://schemas.openxmlformats.org/officeDocument/2006/bibliography"/>
   </ds:schemaRefs>

</xml_diff>

<commit_message>
Manuscript Results APC added
</commit_message>
<xml_diff>
--- a/Manuscript/manuscript_draft.docx
+++ b/Manuscript/manuscript_draft.docx
@@ -4857,7 +4857,103 @@
           <w:sz w:val="22"/>
           <w:szCs w:val="22"/>
         </w:rPr>
-        <w:t xml:space="preserve">(Figure 2E). In order to assess possible functional differences based on these branching, we performed gene set enrichment analysis (Figure 2F). </w:t>
+        <w:t>(Figure 2E).</w:t>
+      </w:r>
+      <w:r>
+        <w:rPr>
+          <w:rFonts w:ascii="Arial" w:hAnsi="Arial" w:cs="Arial"/>
+          <w:sz w:val="22"/>
+          <w:szCs w:val="22"/>
+        </w:rPr>
+        <w:t xml:space="preserve"> This clonotype relationship was also observed in specific clonotype sequences (nucleotide and TCR genes) with overlapping clonotypes seen in </w:t>
+      </w:r>
+      <w:proofErr w:type="spellStart"/>
+      <w:r>
+        <w:rPr>
+          <w:rFonts w:ascii="Arial" w:hAnsi="Arial" w:cs="Arial"/>
+          <w:sz w:val="22"/>
+          <w:szCs w:val="22"/>
+        </w:rPr>
+        <w:t>subclusters</w:t>
+      </w:r>
+      <w:proofErr w:type="spellEnd"/>
+      <w:r>
+        <w:rPr>
+          <w:rFonts w:ascii="Arial" w:hAnsi="Arial" w:cs="Arial"/>
+          <w:sz w:val="22"/>
+          <w:szCs w:val="22"/>
+        </w:rPr>
+        <w:t xml:space="preserve"> CD8_0, CD8_6, CD8_5 and CD8_3 (Figure 2F). In contrast, CD8_7 had minimal </w:t>
+      </w:r>
+      <w:proofErr w:type="spellStart"/>
+      <w:r>
+        <w:rPr>
+          <w:rFonts w:ascii="Arial" w:hAnsi="Arial" w:cs="Arial"/>
+          <w:sz w:val="22"/>
+          <w:szCs w:val="22"/>
+        </w:rPr>
+        <w:t>overlaping</w:t>
+      </w:r>
+      <w:proofErr w:type="spellEnd"/>
+      <w:r>
+        <w:rPr>
+          <w:rFonts w:ascii="Arial" w:hAnsi="Arial" w:cs="Arial"/>
+          <w:sz w:val="22"/>
+          <w:szCs w:val="22"/>
+        </w:rPr>
+        <w:t xml:space="preserve"> clonotypes with other </w:t>
+      </w:r>
+      <w:proofErr w:type="spellStart"/>
+      <w:r>
+        <w:rPr>
+          <w:rFonts w:ascii="Arial" w:hAnsi="Arial" w:cs="Arial"/>
+          <w:sz w:val="22"/>
+          <w:szCs w:val="22"/>
+        </w:rPr>
+        <w:t>subcluster</w:t>
+      </w:r>
+      <w:bookmarkStart w:id="0" w:name="_GoBack"/>
+      <w:bookmarkEnd w:id="0"/>
+      <w:r>
+        <w:rPr>
+          <w:rFonts w:ascii="Arial" w:hAnsi="Arial" w:cs="Arial"/>
+          <w:sz w:val="22"/>
+          <w:szCs w:val="22"/>
+        </w:rPr>
+        <w:t>s</w:t>
+      </w:r>
+      <w:proofErr w:type="spellEnd"/>
+      <w:r>
+        <w:rPr>
+          <w:rFonts w:ascii="Arial" w:hAnsi="Arial" w:cs="Arial"/>
+          <w:sz w:val="22"/>
+          <w:szCs w:val="22"/>
+        </w:rPr>
+        <w:t xml:space="preserve"> (Figure 2F). </w:t>
+      </w:r>
+      <w:r>
+        <w:rPr>
+          <w:rFonts w:ascii="Arial" w:hAnsi="Arial" w:cs="Arial"/>
+          <w:sz w:val="22"/>
+          <w:szCs w:val="22"/>
+        </w:rPr>
+        <w:t xml:space="preserve"> In order to assess possible functional differences based on these branching, we performed gene set enrichment analysis (Figure 2</w:t>
+      </w:r>
+      <w:r>
+        <w:rPr>
+          <w:rFonts w:ascii="Arial" w:hAnsi="Arial" w:cs="Arial"/>
+          <w:sz w:val="22"/>
+          <w:szCs w:val="22"/>
+        </w:rPr>
+        <w:t>G</w:t>
+      </w:r>
+      <w:r>
+        <w:rPr>
+          <w:rFonts w:ascii="Arial" w:hAnsi="Arial" w:cs="Arial"/>
+          <w:sz w:val="22"/>
+          <w:szCs w:val="22"/>
+        </w:rPr>
+        <w:t xml:space="preserve">). </w:t>
       </w:r>
       <w:r>
         <w:rPr>
@@ -4881,7 +4977,23 @@
           <w:sz w:val="22"/>
           <w:szCs w:val="22"/>
         </w:rPr>
-        <w:t>exhaustion (Figure 2F). Cytolytic gene enrichment was seen in CD8_1, the PRF1</w:t>
+        <w:t>exhaustion (Figure 2</w:t>
+      </w:r>
+      <w:r>
+        <w:rPr>
+          <w:rFonts w:ascii="Arial" w:hAnsi="Arial" w:cs="Arial"/>
+          <w:sz w:val="22"/>
+          <w:szCs w:val="22"/>
+        </w:rPr>
+        <w:t>G</w:t>
+      </w:r>
+      <w:r>
+        <w:rPr>
+          <w:rFonts w:ascii="Arial" w:hAnsi="Arial" w:cs="Arial"/>
+          <w:sz w:val="22"/>
+          <w:szCs w:val="22"/>
+        </w:rPr>
+        <w:t>). Cytolytic gene enrichment was seen in CD8_1, the PRF1</w:t>
       </w:r>
       <w:r>
         <w:rPr>
@@ -4915,15 +5027,47 @@
           <w:sz w:val="22"/>
           <w:szCs w:val="22"/>
         </w:rPr>
-        <w:t>population lacking immune checkpoints (Figure 2F). The highly proliferative CD8_6 population was enriched for metabolic activity, such as the tricarboxylic acid cycle and glycolysis, and DNA repair</w:t>
-      </w:r>
-      <w:r>
-        <w:rPr>
-          <w:rFonts w:ascii="Arial" w:hAnsi="Arial" w:cs="Arial"/>
-          <w:sz w:val="22"/>
-          <w:szCs w:val="22"/>
-        </w:rPr>
-        <w:t xml:space="preserve"> (Figure 2F)</w:t>
+        <w:t>population lacking immune checkpoints (Figure 2</w:t>
+      </w:r>
+      <w:r>
+        <w:rPr>
+          <w:rFonts w:ascii="Arial" w:hAnsi="Arial" w:cs="Arial"/>
+          <w:sz w:val="22"/>
+          <w:szCs w:val="22"/>
+        </w:rPr>
+        <w:t>G</w:t>
+      </w:r>
+      <w:r>
+        <w:rPr>
+          <w:rFonts w:ascii="Arial" w:hAnsi="Arial" w:cs="Arial"/>
+          <w:sz w:val="22"/>
+          <w:szCs w:val="22"/>
+        </w:rPr>
+        <w:t>). The highly proliferative CD8_6 population was enriched for metabolic activity, such as the tricarboxylic acid cycle and glycolysis, and DNA repair</w:t>
+      </w:r>
+      <w:r>
+        <w:rPr>
+          <w:rFonts w:ascii="Arial" w:hAnsi="Arial" w:cs="Arial"/>
+          <w:sz w:val="22"/>
+          <w:szCs w:val="22"/>
+        </w:rPr>
+        <w:t xml:space="preserve"> (Figure 2</w:t>
+      </w:r>
+      <w:r>
+        <w:rPr>
+          <w:rFonts w:ascii="Arial" w:hAnsi="Arial" w:cs="Arial"/>
+          <w:sz w:val="22"/>
+          <w:szCs w:val="22"/>
+        </w:rPr>
+        <w:t>G</w:t>
+      </w:r>
+      <w:r>
+        <w:rPr>
+          <w:rFonts w:ascii="Arial" w:hAnsi="Arial" w:cs="Arial"/>
+          <w:sz w:val="22"/>
+          <w:szCs w:val="22"/>
+        </w:rPr>
+        <w:t>)</w:t>
       </w:r>
       <w:r>
         <w:rPr>
@@ -4964,7 +5108,23 @@
           <w:sz w:val="22"/>
           <w:szCs w:val="22"/>
         </w:rPr>
-        <w:t xml:space="preserve">ype 1 interferons (Figure 2G). </w:t>
+        <w:t>ype 1 interferons (Figure 2</w:t>
+      </w:r>
+      <w:r>
+        <w:rPr>
+          <w:rFonts w:ascii="Arial" w:hAnsi="Arial" w:cs="Arial"/>
+          <w:sz w:val="22"/>
+          <w:szCs w:val="22"/>
+        </w:rPr>
+        <w:t>H</w:t>
+      </w:r>
+      <w:r>
+        <w:rPr>
+          <w:rFonts w:ascii="Arial" w:hAnsi="Arial" w:cs="Arial"/>
+          <w:sz w:val="22"/>
+          <w:szCs w:val="22"/>
+        </w:rPr>
+        <w:t xml:space="preserve">). </w:t>
       </w:r>
       <w:r>
         <w:rPr>
@@ -5021,7 +5181,23 @@
           <w:sz w:val="22"/>
           <w:szCs w:val="22"/>
         </w:rPr>
-        <w:t xml:space="preserve">, we next examined enrichment of signatures associated with response or nonresponse to anti-PD-1 therapies (Figure 2G). </w:t>
+        <w:t>, we next examined enrichment of signatures associated with response or nonresponse to anti-PD-1 therapies (Figure 2</w:t>
+      </w:r>
+      <w:r>
+        <w:rPr>
+          <w:rFonts w:ascii="Arial" w:hAnsi="Arial" w:cs="Arial"/>
+          <w:sz w:val="22"/>
+          <w:szCs w:val="22"/>
+        </w:rPr>
+        <w:t>H</w:t>
+      </w:r>
+      <w:r>
+        <w:rPr>
+          <w:rFonts w:ascii="Arial" w:hAnsi="Arial" w:cs="Arial"/>
+          <w:sz w:val="22"/>
+          <w:szCs w:val="22"/>
+        </w:rPr>
+        <w:t xml:space="preserve">). </w:t>
       </w:r>
       <w:r>
         <w:rPr>
@@ -5105,7 +5281,15 @@
           <w:sz w:val="22"/>
           <w:szCs w:val="22"/>
         </w:rPr>
-        <w:t>, corresponding to cells in CD8_1 (Figure 2F</w:t>
+        <w:t>, corresponding to cells in CD8_1 (Figure 2</w:t>
+      </w:r>
+      <w:r>
+        <w:rPr>
+          <w:rFonts w:ascii="Arial" w:hAnsi="Arial" w:cs="Arial"/>
+          <w:sz w:val="22"/>
+          <w:szCs w:val="22"/>
+        </w:rPr>
+        <w:t>H</w:t>
       </w:r>
       <w:r>
         <w:rPr>
@@ -5180,7 +5364,23 @@
           <w:sz w:val="22"/>
           <w:szCs w:val="22"/>
         </w:rPr>
-        <w:t xml:space="preserve"> (Figure 2F, red lines).</w:t>
+        <w:t xml:space="preserve"> (Figure 2</w:t>
+      </w:r>
+      <w:r>
+        <w:rPr>
+          <w:rFonts w:ascii="Arial" w:hAnsi="Arial" w:cs="Arial"/>
+          <w:sz w:val="22"/>
+          <w:szCs w:val="22"/>
+        </w:rPr>
+        <w:t>H</w:t>
+      </w:r>
+      <w:r>
+        <w:rPr>
+          <w:rFonts w:ascii="Arial" w:hAnsi="Arial" w:cs="Arial"/>
+          <w:sz w:val="22"/>
+          <w:szCs w:val="22"/>
+        </w:rPr>
+        <w:t>, red lines).</w:t>
       </w:r>
     </w:p>
     <w:p>
@@ -5252,6 +5452,7 @@
           <w:sz w:val="22"/>
           <w:szCs w:val="22"/>
         </w:rPr>
+        <w:lastRenderedPageBreak/>
         <w:t>CD4</w:t>
       </w:r>
       <w:r>
@@ -5303,16 +5504,7 @@
           <w:sz w:val="22"/>
           <w:szCs w:val="22"/>
         </w:rPr>
-        <w:t xml:space="preserve"> T </w:t>
-      </w:r>
-      <w:r>
-        <w:rPr>
-          <w:rFonts w:ascii="Arial" w:hAnsi="Arial" w:cs="Arial"/>
-          <w:sz w:val="22"/>
-          <w:szCs w:val="22"/>
-        </w:rPr>
-        <w:lastRenderedPageBreak/>
-        <w:t>cells, regulatory CD4</w:t>
+        <w:t xml:space="preserve"> T cells, regulatory CD4</w:t>
       </w:r>
       <w:r>
         <w:rPr>
@@ -5454,47 +5646,7 @@
           <w:sz w:val="22"/>
           <w:szCs w:val="22"/>
         </w:rPr>
-        <w:t xml:space="preserve"> T cells, we next examined the</w:t>
-      </w:r>
-      <w:r>
-        <w:rPr>
-          <w:rFonts w:ascii="Arial" w:hAnsi="Arial" w:cs="Arial"/>
-          <w:sz w:val="22"/>
-          <w:szCs w:val="22"/>
-        </w:rPr>
-        <w:t xml:space="preserve"> canonical and differential T cells markers differences along the UMAP (Figure </w:t>
-      </w:r>
-      <w:r>
-        <w:rPr>
-          <w:rFonts w:ascii="Arial" w:hAnsi="Arial" w:cs="Arial"/>
-          <w:sz w:val="22"/>
-          <w:szCs w:val="22"/>
-        </w:rPr>
-        <w:t>3C</w:t>
-      </w:r>
-      <w:r>
-        <w:rPr>
-          <w:rFonts w:ascii="Arial" w:hAnsi="Arial" w:cs="Arial"/>
-          <w:sz w:val="22"/>
-          <w:szCs w:val="22"/>
-        </w:rPr>
-        <w:t xml:space="preserve">). The first pattern </w:t>
-      </w:r>
-      <w:r>
-        <w:rPr>
-          <w:rFonts w:ascii="Arial" w:hAnsi="Arial" w:cs="Arial"/>
-          <w:sz w:val="22"/>
-          <w:szCs w:val="22"/>
-        </w:rPr>
-        <w:t>that emerged was</w:t>
-      </w:r>
-      <w:r>
-        <w:rPr>
-          <w:rFonts w:ascii="Arial" w:hAnsi="Arial" w:cs="Arial"/>
-          <w:sz w:val="22"/>
-          <w:szCs w:val="22"/>
-        </w:rPr>
-        <w:t xml:space="preserve"> a naïve </w:t>
+        <w:t xml:space="preserve"> T cells, we next examined the canonical and differential T cells markers differences along the UMAP (Figure 3C). The first pattern that emerged was a naïve </w:t>
       </w:r>
       <w:r>
         <w:rPr>
@@ -5575,47 +5727,7 @@
           <w:sz w:val="22"/>
           <w:szCs w:val="22"/>
         </w:rPr>
-        <w:t xml:space="preserve"> being seen in CD</w:t>
-      </w:r>
-      <w:r>
-        <w:rPr>
-          <w:rFonts w:ascii="Arial" w:hAnsi="Arial" w:cs="Arial"/>
-          <w:sz w:val="22"/>
-          <w:szCs w:val="22"/>
-        </w:rPr>
-        <w:t>4</w:t>
-      </w:r>
-      <w:r>
-        <w:rPr>
-          <w:rFonts w:ascii="Arial" w:hAnsi="Arial" w:cs="Arial"/>
-          <w:sz w:val="22"/>
-          <w:szCs w:val="22"/>
-        </w:rPr>
-        <w:t>_</w:t>
-      </w:r>
-      <w:r>
-        <w:rPr>
-          <w:rFonts w:ascii="Arial" w:hAnsi="Arial" w:cs="Arial"/>
-          <w:sz w:val="22"/>
-          <w:szCs w:val="22"/>
-        </w:rPr>
-        <w:t>1 and CD4_3</w:t>
-      </w:r>
-      <w:r>
-        <w:rPr>
-          <w:rFonts w:ascii="Arial" w:hAnsi="Arial" w:cs="Arial"/>
-          <w:sz w:val="22"/>
-          <w:szCs w:val="22"/>
-        </w:rPr>
-        <w:t xml:space="preserve"> (Figure </w:t>
-      </w:r>
-      <w:r>
-        <w:rPr>
-          <w:rFonts w:ascii="Arial" w:hAnsi="Arial" w:cs="Arial"/>
-          <w:sz w:val="22"/>
-          <w:szCs w:val="22"/>
-        </w:rPr>
-        <w:t xml:space="preserve">3C). Within the tumor-infiltrating CD4_4 cluster, we observed increased expression of the Th1 driver </w:t>
+        <w:t xml:space="preserve"> being seen in CD4_1 and CD4_3 (Figure 3C). Within the tumor-infiltrating CD4_4 cluster, we observed increased expression of the Th1 driver </w:t>
       </w:r>
       <w:r>
         <w:rPr>
@@ -5795,16 +5907,7 @@
           <w:sz w:val="21"/>
           <w:szCs w:val="21"/>
         </w:rPr>
-        <w:t xml:space="preserve">The pro- and anti-tumor role of CD4 T cell landscape </w:t>
-      </w:r>
-      <w:r>
-        <w:rPr>
-          <w:rFonts w:ascii="Arial" w:hAnsi="Arial" w:cs="Arial"/>
-          <w:color w:val="000000"/>
-          <w:sz w:val="21"/>
-          <w:szCs w:val="21"/>
-        </w:rPr>
-        <w:t xml:space="preserve">within ccRCC remains relatively unexplored. Constructing the cell trajectory curves based on the CD4+ </w:t>
+        <w:t xml:space="preserve">The pro- and anti-tumor role of CD4 T cell landscape within ccRCC remains relatively unexplored. Constructing the cell trajectory curves based on the CD4+ </w:t>
       </w:r>
       <w:proofErr w:type="spellStart"/>
       <w:r>
@@ -5905,39 +6008,133 @@
           <w:sz w:val="21"/>
           <w:szCs w:val="21"/>
         </w:rPr>
+        <w:t xml:space="preserve"> Clusters CD4_1 and CD4_3 leading to a common CD4_4 termination (Figure</w:t>
+      </w:r>
+      <w:r>
+        <w:rPr>
+          <w:rFonts w:ascii="Arial" w:hAnsi="Arial" w:cs="Arial"/>
+          <w:sz w:val="22"/>
+          <w:szCs w:val="22"/>
+        </w:rPr>
+        <w:t xml:space="preserve"> 3D). Unlike the other CD4</w:t>
+      </w:r>
+      <w:r>
+        <w:rPr>
+          <w:rFonts w:ascii="Arial" w:hAnsi="Arial" w:cs="Arial"/>
+          <w:sz w:val="22"/>
+          <w:szCs w:val="22"/>
+          <w:vertAlign w:val="superscript"/>
+        </w:rPr>
+        <w:t>+</w:t>
+      </w:r>
+      <w:r>
+        <w:rPr>
+          <w:rFonts w:ascii="Arial" w:hAnsi="Arial" w:cs="Arial"/>
+          <w:sz w:val="22"/>
+          <w:szCs w:val="22"/>
+        </w:rPr>
+        <w:t xml:space="preserve"> T cells, the curve generated for Tregs was divergent, starting at CD4_5 through CD4_7 and into CD4_4</w:t>
+      </w:r>
+      <w:r>
+        <w:rPr>
+          <w:rFonts w:ascii="Arial" w:hAnsi="Arial" w:cs="Arial"/>
+          <w:sz w:val="22"/>
+          <w:szCs w:val="22"/>
+        </w:rPr>
+        <w:t xml:space="preserve"> (Figure 3D)</w:t>
+      </w:r>
+      <w:r>
+        <w:rPr>
+          <w:rFonts w:ascii="Arial" w:hAnsi="Arial" w:cs="Arial"/>
+          <w:sz w:val="22"/>
+          <w:szCs w:val="22"/>
+        </w:rPr>
+        <w:t xml:space="preserve">. </w:t>
+      </w:r>
+      <w:r>
+        <w:rPr>
+          <w:rFonts w:ascii="Arial" w:hAnsi="Arial" w:cs="Arial"/>
+          <w:sz w:val="22"/>
+          <w:szCs w:val="22"/>
+        </w:rPr>
+        <w:t>This likely represents a distinct expression pattern for Tregs (shared by CD4_5 and CD4_7) compared to other tumor-infiltrating CD4</w:t>
+      </w:r>
+      <w:r>
+        <w:rPr>
+          <w:rFonts w:ascii="Arial" w:hAnsi="Arial" w:cs="Arial"/>
+          <w:sz w:val="22"/>
+          <w:szCs w:val="22"/>
+          <w:vertAlign w:val="superscript"/>
+        </w:rPr>
+        <w:t>+</w:t>
+      </w:r>
+      <w:r>
+        <w:rPr>
+          <w:rFonts w:ascii="Arial" w:hAnsi="Arial" w:cs="Arial"/>
+          <w:sz w:val="22"/>
+          <w:szCs w:val="22"/>
+        </w:rPr>
+        <w:t xml:space="preserve"> T cells.</w:t>
+      </w:r>
+      <w:r>
+        <w:rPr>
+          <w:rFonts w:ascii="Arial" w:hAnsi="Arial" w:cs="Arial"/>
+          <w:sz w:val="22"/>
+          <w:szCs w:val="22"/>
+        </w:rPr>
+        <w:t xml:space="preserve"> In addition, compared to the CD8</w:t>
+      </w:r>
+      <w:r>
+        <w:rPr>
+          <w:rFonts w:ascii="Arial" w:hAnsi="Arial" w:cs="Arial"/>
+          <w:sz w:val="22"/>
+          <w:szCs w:val="22"/>
+          <w:vertAlign w:val="superscript"/>
+        </w:rPr>
+        <w:t>+</w:t>
+      </w:r>
+      <w:r>
+        <w:rPr>
+          <w:rFonts w:ascii="Arial" w:hAnsi="Arial" w:cs="Arial"/>
+          <w:sz w:val="22"/>
+          <w:szCs w:val="22"/>
+        </w:rPr>
         <w:t xml:space="preserve"> </w:t>
       </w:r>
-      <w:r>
-        <w:rPr>
-          <w:rFonts w:ascii="Arial" w:hAnsi="Arial" w:cs="Arial"/>
-          <w:sz w:val="21"/>
-          <w:szCs w:val="21"/>
-        </w:rPr>
-        <w:t xml:space="preserve">Clusters </w:t>
-      </w:r>
-      <w:r>
-        <w:rPr>
-          <w:rFonts w:ascii="Arial" w:hAnsi="Arial" w:cs="Arial"/>
-          <w:sz w:val="21"/>
-          <w:szCs w:val="21"/>
-        </w:rPr>
-        <w:t>CD4_1 and CD4_3</w:t>
-      </w:r>
-      <w:r>
-        <w:rPr>
-          <w:rFonts w:ascii="Arial" w:hAnsi="Arial" w:cs="Arial"/>
-          <w:sz w:val="21"/>
-          <w:szCs w:val="21"/>
-        </w:rPr>
-        <w:t xml:space="preserve"> leading to a common CD4_4 termination (Figure</w:t>
-      </w:r>
-      <w:r>
-        <w:rPr>
-          <w:rFonts w:ascii="Arial" w:hAnsi="Arial" w:cs="Arial"/>
-          <w:sz w:val="22"/>
-          <w:szCs w:val="22"/>
-        </w:rPr>
-        <w:t xml:space="preserve"> 3D). Unlike the other CD4</w:t>
+      <w:proofErr w:type="spellStart"/>
+      <w:r>
+        <w:rPr>
+          <w:rFonts w:ascii="Arial" w:hAnsi="Arial" w:cs="Arial"/>
+          <w:sz w:val="22"/>
+          <w:szCs w:val="22"/>
+        </w:rPr>
+        <w:t>subclustering</w:t>
+      </w:r>
+      <w:proofErr w:type="spellEnd"/>
+      <w:r>
+        <w:rPr>
+          <w:rFonts w:ascii="Arial" w:hAnsi="Arial" w:cs="Arial"/>
+          <w:sz w:val="22"/>
+          <w:szCs w:val="22"/>
+        </w:rPr>
+        <w:t>, modest clonal expansion was seen in CD4_4 and CD4_5 and was not a clear pattern for cell trajectory.</w:t>
+      </w:r>
+      <w:r>
+        <w:rPr>
+          <w:rFonts w:ascii="Arial" w:hAnsi="Arial" w:cs="Arial"/>
+          <w:sz w:val="22"/>
+          <w:szCs w:val="22"/>
+        </w:rPr>
+        <w:t xml:space="preserve"> With the common termination point for the curves at Cluster CD4_4, we next wanted to examine if </w:t>
+      </w:r>
+      <w:r>
+        <w:rPr>
+          <w:rFonts w:ascii="Arial" w:hAnsi="Arial" w:cs="Arial"/>
+          <w:sz w:val="22"/>
+          <w:szCs w:val="22"/>
+        </w:rPr>
+        <w:lastRenderedPageBreak/>
+        <w:t>there were common markers for CD4</w:t>
       </w:r>
       <w:r>
         <w:rPr>
@@ -5954,31 +6151,23 @@
           <w:sz w:val="22"/>
           <w:szCs w:val="22"/>
         </w:rPr>
-        <w:t xml:space="preserve"> T cells, the curve generated for Tregs was divergent, starting at CD4_5 through CD4_7 and into CD4_4</w:t>
-      </w:r>
-      <w:r>
-        <w:rPr>
-          <w:rFonts w:ascii="Arial" w:hAnsi="Arial" w:cs="Arial"/>
-          <w:sz w:val="22"/>
-          <w:szCs w:val="22"/>
-        </w:rPr>
-        <w:t xml:space="preserve"> (Figure 3D)</w:t>
-      </w:r>
-      <w:r>
-        <w:rPr>
-          <w:rFonts w:ascii="Arial" w:hAnsi="Arial" w:cs="Arial"/>
-          <w:sz w:val="22"/>
-          <w:szCs w:val="22"/>
-        </w:rPr>
-        <w:t xml:space="preserve">. </w:t>
-      </w:r>
-      <w:r>
-        <w:rPr>
-          <w:rFonts w:ascii="Arial" w:hAnsi="Arial" w:cs="Arial"/>
-          <w:sz w:val="22"/>
-          <w:szCs w:val="22"/>
-        </w:rPr>
-        <w:t>This likely represents a distinct expression pattern for Tregs (shared by CD4_5 and CD4_7) compared to other tumor-infiltrating CD4</w:t>
+        <w:t xml:space="preserve"> T cell infiltration</w:t>
+      </w:r>
+      <w:r>
+        <w:rPr>
+          <w:rFonts w:ascii="Arial" w:hAnsi="Arial" w:cs="Arial"/>
+          <w:sz w:val="22"/>
+          <w:szCs w:val="22"/>
+        </w:rPr>
+        <w:t xml:space="preserve"> in ccRCC</w:t>
+      </w:r>
+      <w:r>
+        <w:rPr>
+          <w:rFonts w:ascii="Arial" w:hAnsi="Arial" w:cs="Arial"/>
+          <w:sz w:val="22"/>
+          <w:szCs w:val="22"/>
+        </w:rPr>
+        <w:t xml:space="preserve"> by comparing tumor-infiltering to peripheral-blood CD4</w:t>
       </w:r>
       <w:r>
         <w:rPr>
@@ -5995,107 +6184,6 @@
           <w:sz w:val="22"/>
           <w:szCs w:val="22"/>
         </w:rPr>
-        <w:t xml:space="preserve"> T cells.</w:t>
-      </w:r>
-      <w:r>
-        <w:rPr>
-          <w:rFonts w:ascii="Arial" w:hAnsi="Arial" w:cs="Arial"/>
-          <w:sz w:val="22"/>
-          <w:szCs w:val="22"/>
-        </w:rPr>
-        <w:t xml:space="preserve"> In addition, compared to the CD8</w:t>
-      </w:r>
-      <w:r>
-        <w:rPr>
-          <w:rFonts w:ascii="Arial" w:hAnsi="Arial" w:cs="Arial"/>
-          <w:sz w:val="22"/>
-          <w:szCs w:val="22"/>
-          <w:vertAlign w:val="superscript"/>
-        </w:rPr>
-        <w:t>+</w:t>
-      </w:r>
-      <w:r>
-        <w:rPr>
-          <w:rFonts w:ascii="Arial" w:hAnsi="Arial" w:cs="Arial"/>
-          <w:sz w:val="22"/>
-          <w:szCs w:val="22"/>
-        </w:rPr>
-        <w:t xml:space="preserve"> </w:t>
-      </w:r>
-      <w:proofErr w:type="spellStart"/>
-      <w:r>
-        <w:rPr>
-          <w:rFonts w:ascii="Arial" w:hAnsi="Arial" w:cs="Arial"/>
-          <w:sz w:val="22"/>
-          <w:szCs w:val="22"/>
-        </w:rPr>
-        <w:t>subclustering</w:t>
-      </w:r>
-      <w:proofErr w:type="spellEnd"/>
-      <w:r>
-        <w:rPr>
-          <w:rFonts w:ascii="Arial" w:hAnsi="Arial" w:cs="Arial"/>
-          <w:sz w:val="22"/>
-          <w:szCs w:val="22"/>
-        </w:rPr>
-        <w:t>, modest clonal expansion was seen in CD4_4 and CD4_5 and was not a clear pattern for cell trajectory.</w:t>
-      </w:r>
-      <w:r>
-        <w:rPr>
-          <w:rFonts w:ascii="Arial" w:hAnsi="Arial" w:cs="Arial"/>
-          <w:sz w:val="22"/>
-          <w:szCs w:val="22"/>
-        </w:rPr>
-        <w:t xml:space="preserve"> With the common termination point for the curves at Cluster CD4_4, we next wanted to examine if there were common markers for CD4</w:t>
-      </w:r>
-      <w:r>
-        <w:rPr>
-          <w:rFonts w:ascii="Arial" w:hAnsi="Arial" w:cs="Arial"/>
-          <w:sz w:val="22"/>
-          <w:szCs w:val="22"/>
-          <w:vertAlign w:val="superscript"/>
-        </w:rPr>
-        <w:t>+</w:t>
-      </w:r>
-      <w:r>
-        <w:rPr>
-          <w:rFonts w:ascii="Arial" w:hAnsi="Arial" w:cs="Arial"/>
-          <w:sz w:val="22"/>
-          <w:szCs w:val="22"/>
-        </w:rPr>
-        <w:t xml:space="preserve"> T cell infiltration</w:t>
-      </w:r>
-      <w:r>
-        <w:rPr>
-          <w:rFonts w:ascii="Arial" w:hAnsi="Arial" w:cs="Arial"/>
-          <w:sz w:val="22"/>
-          <w:szCs w:val="22"/>
-        </w:rPr>
-        <w:t xml:space="preserve"> in ccRCC</w:t>
-      </w:r>
-      <w:r>
-        <w:rPr>
-          <w:rFonts w:ascii="Arial" w:hAnsi="Arial" w:cs="Arial"/>
-          <w:sz w:val="22"/>
-          <w:szCs w:val="22"/>
-        </w:rPr>
-        <w:t xml:space="preserve"> by comparing tumor-infiltering to peripheral-blood CD4</w:t>
-      </w:r>
-      <w:r>
-        <w:rPr>
-          <w:rFonts w:ascii="Arial" w:hAnsi="Arial" w:cs="Arial"/>
-          <w:sz w:val="22"/>
-          <w:szCs w:val="22"/>
-          <w:vertAlign w:val="superscript"/>
-        </w:rPr>
-        <w:t>+</w:t>
-      </w:r>
-      <w:r>
-        <w:rPr>
-          <w:rFonts w:ascii="Arial" w:hAnsi="Arial" w:cs="Arial"/>
-          <w:sz w:val="22"/>
-          <w:szCs w:val="22"/>
-        </w:rPr>
         <w:t xml:space="preserve"> T cells</w:t>
       </w:r>
       <w:r>
@@ -6152,7 +6240,6 @@
           <w:sz w:val="22"/>
           <w:szCs w:val="22"/>
         </w:rPr>
-        <w:lastRenderedPageBreak/>
         <w:t>4). Upregulated within the tumor-infiltrating CD4</w:t>
       </w:r>
       <w:r>
@@ -6198,17 +6285,7 @@
           <w:sz w:val="22"/>
           <w:szCs w:val="22"/>
         </w:rPr>
-        <w:t>HSPA1</w:t>
-      </w:r>
-      <w:r>
-        <w:rPr>
-          <w:rFonts w:ascii="Arial" w:hAnsi="Arial" w:cs="Arial"/>
-          <w:i/>
-          <w:iCs/>
-          <w:sz w:val="22"/>
-          <w:szCs w:val="22"/>
-        </w:rPr>
-        <w:t>B</w:t>
+        <w:t>HSPA1B</w:t>
       </w:r>
       <w:r>
         <w:rPr>
@@ -6641,6 +6718,7 @@
           <w:sz w:val="22"/>
           <w:szCs w:val="22"/>
         </w:rPr>
+        <w:lastRenderedPageBreak/>
         <w:t>Renal tumor samples were dissociated into single cells by a semi-automated combined mechanical/enzymatic process. The tumor tissue was cut into pieces of (2-3mm) in size and transferred to C Tubes (Miltenyi Biotech</w:t>
       </w:r>
       <w:r>
@@ -6699,17 +6777,7 @@
           <w:sz w:val="22"/>
           <w:szCs w:val="22"/>
         </w:rPr>
-        <w:t xml:space="preserve">) containing a mix of </w:t>
-      </w:r>
-      <w:r>
-        <w:rPr>
-          <w:rFonts w:ascii="Arial" w:hAnsi="Arial" w:cs="Arial"/>
-          <w:color w:val="000000"/>
-          <w:sz w:val="22"/>
-          <w:szCs w:val="22"/>
-        </w:rPr>
-        <w:lastRenderedPageBreak/>
-        <w:t xml:space="preserve">Enzymes H, R and A (Tumor Dissociation Kit, human; Miltenyi Biotech). Mechanical dissociation was accomplished by performing three consecutive automated steps on the gentleMACS </w:t>
+        <w:t xml:space="preserve">) containing a mix of Enzymes H, R and A (Tumor Dissociation Kit, human; Miltenyi Biotech). Mechanical dissociation was accomplished by performing three consecutive automated steps on the gentleMACS </w:t>
       </w:r>
       <w:proofErr w:type="spellStart"/>
       <w:r>
@@ -7331,6 +7399,7 @@
           <w:sz w:val="22"/>
           <w:szCs w:val="22"/>
         </w:rPr>
+        <w:lastRenderedPageBreak/>
         <w:t>Single-cell library preparation was carried out as per the 10X Genomics Chromium Single Cell 5' Library and Gel Bead Kit v2 #1000014 (10</w:t>
       </w:r>
       <w:r>
@@ -7385,17 +7454,7 @@
           <w:sz w:val="22"/>
           <w:szCs w:val="22"/>
         </w:rPr>
-        <w:t xml:space="preserve">with the reverse transcription (RT) master mix </w:t>
-      </w:r>
-      <w:r>
-        <w:rPr>
-          <w:rFonts w:ascii="Arial" w:hAnsi="Arial" w:cs="Arial"/>
-          <w:color w:val="000000"/>
-          <w:sz w:val="22"/>
-          <w:szCs w:val="22"/>
-        </w:rPr>
-        <w:lastRenderedPageBreak/>
-        <w:t>and single cell 5</w:t>
+        <w:t>with the reverse transcription (RT) master mix and single cell 5</w:t>
       </w:r>
       <w:r>
         <w:rPr>
@@ -7777,7 +7836,7 @@
           <w:szCs w:val="22"/>
           <w:shd w:val="clear" w:color="auto" w:fill="FFFFFF"/>
         </w:rPr>
-        <w:t xml:space="preserve"> and filtered for normal renal parenchyma cells using the provided cell manifest for the samples RCC1, RCC2, and RCC3.</w:t>
+        <w:t xml:space="preserve"> and filtered for normal renal parenchyma cells using the provided cell manifest for the samples </w:t>
       </w:r>
       <w:r>
         <w:rPr>
@@ -7785,6 +7844,17 @@
           <w:color w:val="000000" w:themeColor="text1"/>
           <w:sz w:val="22"/>
           <w:szCs w:val="22"/>
+          <w:shd w:val="clear" w:color="auto" w:fill="FFFFFF"/>
+        </w:rPr>
+        <w:lastRenderedPageBreak/>
+        <w:t>RCC1, RCC2, and RCC3.</w:t>
+      </w:r>
+      <w:r>
+        <w:rPr>
+          <w:rFonts w:ascii="Arial" w:hAnsi="Arial" w:cs="Arial"/>
+          <w:color w:val="000000" w:themeColor="text1"/>
+          <w:sz w:val="22"/>
+          <w:szCs w:val="22"/>
         </w:rPr>
         <w:t xml:space="preserve"> These </w:t>
       </w:r>
@@ -7822,17 +7892,7 @@
           <w:sz w:val="22"/>
           <w:szCs w:val="22"/>
         </w:rPr>
-        <w:t xml:space="preserve"> Immune cells were identified using canonical markers for lineage and were then </w:t>
-      </w:r>
-      <w:r>
-        <w:rPr>
-          <w:rFonts w:ascii="Arial" w:hAnsi="Arial" w:cs="Arial"/>
-          <w:color w:val="000000" w:themeColor="text1"/>
-          <w:sz w:val="22"/>
-          <w:szCs w:val="22"/>
-        </w:rPr>
-        <w:lastRenderedPageBreak/>
-        <w:t>isolated.</w:t>
+        <w:t xml:space="preserve"> Immune cells were identified using canonical markers for lineage and were then isolated.</w:t>
       </w:r>
       <w:r>
         <w:rPr>
@@ -8596,7 +8656,16 @@
           <w:sz w:val="22"/>
           <w:szCs w:val="22"/>
         </w:rPr>
-        <w:t xml:space="preserve"> function in Seurat, without filtering and a </w:t>
+        <w:t xml:space="preserve"> function in Seurat, </w:t>
+      </w:r>
+      <w:r>
+        <w:rPr>
+          <w:rFonts w:ascii="Arial" w:hAnsi="Arial" w:cs="Arial"/>
+          <w:sz w:val="22"/>
+          <w:szCs w:val="22"/>
+        </w:rPr>
+        <w:lastRenderedPageBreak/>
+        <w:t xml:space="preserve">without filtering and a </w:t>
       </w:r>
       <w:proofErr w:type="spellStart"/>
       <w:r>
@@ -8642,16 +8711,7 @@
           <w:sz w:val="22"/>
           <w:szCs w:val="22"/>
         </w:rPr>
-        <w:t xml:space="preserve"> </w:t>
-      </w:r>
-      <w:r>
-        <w:rPr>
-          <w:rFonts w:ascii="Arial" w:hAnsi="Arial" w:cs="Arial"/>
-          <w:sz w:val="22"/>
-          <w:szCs w:val="22"/>
-        </w:rPr>
-        <w:lastRenderedPageBreak/>
-        <w:t xml:space="preserve">function and genes derived from </w:t>
+        <w:t xml:space="preserve"> function and genes derived from </w:t>
       </w:r>
       <w:proofErr w:type="spellStart"/>
       <w:r>
@@ -9444,7 +9504,6 @@
           <w:sz w:val="22"/>
           <w:szCs w:val="22"/>
         </w:rPr>
-        <w:lastRenderedPageBreak/>
         <w:t>Statistical Analysis</w:t>
       </w:r>
     </w:p>
@@ -9978,28 +10037,29 @@
           <w:sz w:val="22"/>
           <w:szCs w:val="22"/>
         </w:rPr>
-        <w:t>the National Center for Research Resources of the National Institutes of Health under Award Number 1 S10 OD016199-01A1.</w:t>
-      </w:r>
-      <w:r>
-        <w:rPr>
-          <w:rFonts w:ascii="Arial" w:hAnsi="Arial" w:cs="Arial"/>
-          <w:bCs/>
-          <w:color w:val="000000"/>
-          <w:sz w:val="22"/>
-          <w:szCs w:val="22"/>
-        </w:rPr>
-        <w:t xml:space="preserve"> The content is solely the responsibility </w:t>
-      </w:r>
-      <w:r>
-        <w:rPr>
-          <w:rFonts w:ascii="Arial" w:hAnsi="Arial" w:cs="Arial"/>
-          <w:bCs/>
+        <w:t xml:space="preserve">the National Center for Research Resources of the National Institutes </w:t>
+      </w:r>
+      <w:r>
+        <w:rPr>
+          <w:rStyle w:val="Strong"/>
+          <w:rFonts w:ascii="Arial" w:hAnsi="Arial" w:cs="Arial"/>
+          <w:b w:val="0"/>
           <w:color w:val="000000"/>
           <w:sz w:val="22"/>
           <w:szCs w:val="22"/>
         </w:rPr>
         <w:lastRenderedPageBreak/>
-        <w:t xml:space="preserve">of the authors and does not necessarily represent the official views of the National Institutes of Health. </w:t>
+        <w:t>of Health under Award Number 1 S10 OD016199-01A1.</w:t>
+      </w:r>
+      <w:r>
+        <w:rPr>
+          <w:rFonts w:ascii="Arial" w:hAnsi="Arial" w:cs="Arial"/>
+          <w:bCs/>
+          <w:color w:val="000000"/>
+          <w:sz w:val="22"/>
+          <w:szCs w:val="22"/>
+        </w:rPr>
+        <w:t xml:space="preserve"> The content is solely the responsibility of the authors and does not necessarily represent the official views of the National Institutes of Health. </w:t>
       </w:r>
     </w:p>
     <w:p>
@@ -10564,7 +10624,7 @@
           <w:sz w:val="22"/>
         </w:rPr>
         <w:tab/>
-        <w:t>Saad AM, Gad MM, Al-Husseini MJ, Ruhban IA, Sonbol MB, Ho TH. Trends in Renal-Cell Carcinoma Incidence and Mortality in the United States in the Last 2 Decades: A SEER-</w:t>
+        <w:t xml:space="preserve">Saad AM, Gad MM, Al-Husseini MJ, Ruhban IA, Sonbol MB, Ho TH. Trends in Renal-Cell </w:t>
       </w:r>
       <w:r>
         <w:rPr>
@@ -10573,7 +10633,7 @@
           <w:sz w:val="22"/>
         </w:rPr>
         <w:lastRenderedPageBreak/>
-        <w:t xml:space="preserve">Based Study. Clin Genitourin Cancer. 2019;17:46–75. </w:t>
+        <w:t xml:space="preserve">Carcinoma Incidence and Mortality in the United States in the Last 2 Decades: A SEER-Based Study. Clin Genitourin Cancer. 2019;17:46–75. </w:t>
       </w:r>
     </w:p>
     <w:p>
@@ -10861,7 +10921,7 @@
           <w:sz w:val="22"/>
         </w:rPr>
         <w:tab/>
-        <w:t xml:space="preserve">Shimizu S, Hiratsuka H, Koike K, Tsuchihashi K, Sonoda T, Ogi K, et al. Tumor-infiltrating CD8+ T-cell density is an independent prognostic marker for oral squamous cell </w:t>
+        <w:t xml:space="preserve">Shimizu S, Hiratsuka H, Koike K, Tsuchihashi K, Sonoda T, Ogi K, et al. Tumor-infiltrating </w:t>
       </w:r>
       <w:r>
         <w:rPr>
@@ -10870,7 +10930,7 @@
           <w:sz w:val="22"/>
         </w:rPr>
         <w:lastRenderedPageBreak/>
-        <w:t xml:space="preserve">carcinoma. Cancer Med. 2019; </w:t>
+        <w:t xml:space="preserve">CD8+ T-cell density is an independent prognostic marker for oral squamous cell carcinoma. Cancer Med. 2019; </w:t>
       </w:r>
     </w:p>
     <w:p>
@@ -11149,6 +11209,7 @@
           <w:noProof/>
           <w:sz w:val="22"/>
         </w:rPr>
+        <w:lastRenderedPageBreak/>
         <w:t xml:space="preserve">19. </w:t>
       </w:r>
       <w:r>
@@ -11158,16 +11219,7 @@
           <w:sz w:val="22"/>
         </w:rPr>
         <w:tab/>
-        <w:t xml:space="preserve">Savas P, Virassamy B, Ye C, Salim A, Mintoff CP, Caramia F, et al. Single-cell profiling of </w:t>
-      </w:r>
-      <w:r>
-        <w:rPr>
-          <w:rFonts w:ascii="Arial" w:hAnsi="Arial" w:cs="Arial"/>
-          <w:noProof/>
-          <w:sz w:val="22"/>
-        </w:rPr>
-        <w:lastRenderedPageBreak/>
-        <w:t xml:space="preserve">breast cancer T cells reveals a tissue-resident memory subset associated with improved prognosis. Nat Med. 2018; </w:t>
+        <w:t xml:space="preserve">Savas P, Virassamy B, Ye C, Salim A, Mintoff CP, Caramia F, et al. Single-cell profiling of breast cancer T cells reveals a tissue-resident memory subset associated with improved prognosis. Nat Med. 2018; </w:t>
       </w:r>
     </w:p>
     <w:p>
@@ -11478,6 +11530,7 @@
           <w:noProof/>
           <w:sz w:val="22"/>
         </w:rPr>
+        <w:lastRenderedPageBreak/>
         <w:t xml:space="preserve">29. </w:t>
       </w:r>
       <w:r>
@@ -11487,16 +11540,7 @@
           <w:sz w:val="22"/>
         </w:rPr>
         <w:tab/>
-        <w:t xml:space="preserve">Apetoh L, Smyth MJ, Drake CG, Abastado JP, Apte RN, Ayyoub M, et al. Consensus </w:t>
-      </w:r>
-      <w:r>
-        <w:rPr>
-          <w:rFonts w:ascii="Arial" w:hAnsi="Arial" w:cs="Arial"/>
-          <w:noProof/>
-          <w:sz w:val="22"/>
-        </w:rPr>
-        <w:lastRenderedPageBreak/>
-        <w:t xml:space="preserve">nomenclature for CD8+ T cell phenotypes in cancer. Oncoimmunology. 2015; </w:t>
+        <w:t xml:space="preserve">Apetoh L, Smyth MJ, Drake CG, Abastado JP, Apte RN, Ayyoub M, et al. Consensus nomenclature for CD8+ T cell phenotypes in cancer. Oncoimmunology. 2015; </w:t>
       </w:r>
     </w:p>
     <w:p>
@@ -11871,6 +11915,7 @@
           <w:noProof/>
           <w:sz w:val="22"/>
         </w:rPr>
+        <w:lastRenderedPageBreak/>
         <w:t xml:space="preserve">40. </w:t>
       </w:r>
       <w:r>
@@ -11880,16 +11925,7 @@
           <w:sz w:val="22"/>
         </w:rPr>
         <w:tab/>
-        <w:t xml:space="preserve">Borcherding N, Bormann NL. scRepertoire: An R-based toolkit for single-cell immune </w:t>
-      </w:r>
-      <w:r>
-        <w:rPr>
-          <w:rFonts w:ascii="Arial" w:hAnsi="Arial" w:cs="Arial"/>
-          <w:noProof/>
-          <w:sz w:val="22"/>
-        </w:rPr>
-        <w:lastRenderedPageBreak/>
-        <w:t xml:space="preserve">receptor analysis. F1000Research. 2020; </w:t>
+        <w:t xml:space="preserve">Borcherding N, Bormann NL. scRepertoire: An R-based toolkit for single-cell immune receptor analysis. F1000Research. 2020; </w:t>
       </w:r>
     </w:p>
     <w:p>
@@ -12337,19 +12373,31 @@
           <w:szCs w:val="22"/>
         </w:rPr>
       </w:pPr>
-      <w:r>
-        <w:rPr>
-          <w:rFonts w:ascii="Arial" w:hAnsi="Arial" w:cs="Arial"/>
+    </w:p>
+    <w:p>
+      <w:pPr>
+        <w:spacing w:line="480" w:lineRule="auto"/>
+        <w:rPr>
+          <w:rFonts w:ascii="Arial" w:hAnsi="Arial" w:cs="Arial"/>
+          <w:sz w:val="22"/>
+          <w:szCs w:val="22"/>
+        </w:rPr>
+      </w:pPr>
+      <w:r>
+        <w:rPr>
+          <w:rFonts w:ascii="Arial" w:hAnsi="Arial" w:cs="Arial"/>
+          <w:b/>
+          <w:bCs/>
           <w:noProof/>
           <w:sz w:val="22"/>
           <w:szCs w:val="22"/>
         </w:rPr>
         <w:lastRenderedPageBreak/>
         <w:drawing>
-          <wp:inline distT="0" distB="0" distL="0" distR="0" wp14:anchorId="0F76D0B6" wp14:editId="37F8210B">
-            <wp:extent cx="5943600" cy="4479925"/>
-            <wp:effectExtent l="0" t="0" r="0" b="3175"/>
-            <wp:docPr id="1" name="Picture 1" descr="A picture containing room&#10;&#10;Description automatically generated"/>
+          <wp:inline distT="0" distB="0" distL="0" distR="0" wp14:anchorId="6AE0026C" wp14:editId="7AB7D7C4">
+            <wp:extent cx="5943600" cy="4460240"/>
+            <wp:effectExtent l="0" t="0" r="0" b="0"/>
+            <wp:docPr id="3" name="Picture 3" descr="A picture containing room&#10;&#10;Description automatically generated"/>
             <wp:cNvGraphicFramePr>
               <a:graphicFrameLocks xmlns:a="http://schemas.openxmlformats.org/drawingml/2006/main" noChangeAspect="1"/>
             </wp:cNvGraphicFramePr>
@@ -12357,7 +12405,7 @@
               <a:graphicData uri="http://schemas.openxmlformats.org/drawingml/2006/picture">
                 <pic:pic xmlns:pic="http://schemas.openxmlformats.org/drawingml/2006/picture">
                   <pic:nvPicPr>
-                    <pic:cNvPr id="1" name="Figure2.png"/>
+                    <pic:cNvPr id="3" name="Figure2.png"/>
                     <pic:cNvPicPr/>
                   </pic:nvPicPr>
                   <pic:blipFill>
@@ -12375,7 +12423,7 @@
                   <pic:spPr>
                     <a:xfrm>
                       <a:off x="0" y="0"/>
-                      <a:ext cx="5943600" cy="4479925"/>
+                      <a:ext cx="5943600" cy="4460240"/>
                     </a:xfrm>
                     <a:prstGeom prst="rect">
                       <a:avLst/>
@@ -12387,16 +12435,6 @@
           </wp:inline>
         </w:drawing>
       </w:r>
-    </w:p>
-    <w:p>
-      <w:pPr>
-        <w:spacing w:line="480" w:lineRule="auto"/>
-        <w:rPr>
-          <w:rFonts w:ascii="Arial" w:hAnsi="Arial" w:cs="Arial"/>
-          <w:sz w:val="22"/>
-          <w:szCs w:val="22"/>
-        </w:rPr>
-      </w:pPr>
       <w:r>
         <w:rPr>
           <w:rFonts w:ascii="Arial" w:hAnsi="Arial" w:cs="Arial"/>
@@ -12799,6 +12837,42 @@
           <w:sz w:val="22"/>
           <w:szCs w:val="22"/>
         </w:rPr>
+        <w:t xml:space="preserve">. Clonotype overlap coefficients between </w:t>
+      </w:r>
+      <w:proofErr w:type="spellStart"/>
+      <w:r>
+        <w:rPr>
+          <w:rFonts w:ascii="Arial" w:hAnsi="Arial" w:cs="Arial"/>
+          <w:sz w:val="22"/>
+          <w:szCs w:val="22"/>
+        </w:rPr>
+        <w:t>subclusters</w:t>
+      </w:r>
+      <w:proofErr w:type="spellEnd"/>
+      <w:r>
+        <w:rPr>
+          <w:rFonts w:ascii="Arial" w:hAnsi="Arial" w:cs="Arial"/>
+          <w:sz w:val="22"/>
+          <w:szCs w:val="22"/>
+        </w:rPr>
+        <w:t xml:space="preserve">. </w:t>
+      </w:r>
+      <w:r>
+        <w:rPr>
+          <w:rFonts w:ascii="Arial" w:hAnsi="Arial" w:cs="Arial"/>
+          <w:b/>
+          <w:bCs/>
+          <w:sz w:val="22"/>
+          <w:szCs w:val="22"/>
+        </w:rPr>
+        <w:t>G</w:t>
+      </w:r>
+      <w:r>
+        <w:rPr>
+          <w:rFonts w:ascii="Arial" w:hAnsi="Arial" w:cs="Arial"/>
+          <w:sz w:val="22"/>
+          <w:szCs w:val="22"/>
+        </w:rPr>
         <w:t>.</w:t>
       </w:r>
       <w:r>
@@ -12859,7 +12933,7 @@
           <w:sz w:val="22"/>
           <w:szCs w:val="22"/>
         </w:rPr>
-        <w:t>G</w:t>
+        <w:t>H</w:t>
       </w:r>
       <w:r>
         <w:rPr>
@@ -13306,7 +13380,66 @@
           <w:sz w:val="22"/>
           <w:szCs w:val="22"/>
         </w:rPr>
-        <w:t xml:space="preserve"> starting from CD4_1 (root 1) and CD4_1 (root 2) with relative pseudotime for all curves calculated using slingshot.</w:t>
+        <w:t xml:space="preserve"> starting from CD4_1 (root 1) and CD4_1 (root 2) with relative pseudotime for all curves calculated using slingshot. </w:t>
+      </w:r>
+      <w:r>
+        <w:rPr>
+          <w:rFonts w:ascii="Arial" w:hAnsi="Arial" w:cs="Arial"/>
+          <w:b/>
+          <w:bCs/>
+          <w:sz w:val="22"/>
+          <w:szCs w:val="22"/>
+        </w:rPr>
+        <w:t>E</w:t>
+      </w:r>
+      <w:r>
+        <w:rPr>
+          <w:rFonts w:ascii="Arial" w:hAnsi="Arial" w:cs="Arial"/>
+          <w:sz w:val="22"/>
+          <w:szCs w:val="22"/>
+        </w:rPr>
+        <w:t xml:space="preserve">. Percentage difference (∆ </w:t>
+      </w:r>
+      <w:r>
+        <w:rPr>
+          <w:rFonts w:ascii="Arial" w:hAnsi="Arial" w:cs="Arial"/>
+          <w:sz w:val="22"/>
+          <w:szCs w:val="22"/>
+        </w:rPr>
+        <w:t>percent of cells</w:t>
+      </w:r>
+      <w:r>
+        <w:rPr>
+          <w:rFonts w:ascii="Arial" w:hAnsi="Arial" w:cs="Arial"/>
+          <w:sz w:val="22"/>
+          <w:szCs w:val="22"/>
+        </w:rPr>
+        <w:t>) and log-fold change based on the Wilcoxon rank sum test results for differential gene expression comparing TI to PB CD4</w:t>
+      </w:r>
+      <w:r>
+        <w:rPr>
+          <w:rFonts w:ascii="Arial" w:hAnsi="Arial" w:cs="Arial"/>
+          <w:sz w:val="22"/>
+          <w:szCs w:val="22"/>
+          <w:vertAlign w:val="superscript"/>
+        </w:rPr>
+        <w:t>+</w:t>
+      </w:r>
+      <w:r>
+        <w:rPr>
+          <w:rFonts w:ascii="Arial" w:hAnsi="Arial" w:cs="Arial"/>
+          <w:sz w:val="22"/>
+          <w:szCs w:val="22"/>
+        </w:rPr>
+        <w:t xml:space="preserve"> T cells in ccRCC patients</w:t>
+      </w:r>
+      <w:r>
+        <w:rPr>
+          <w:rFonts w:ascii="Arial" w:hAnsi="Arial" w:cs="Arial"/>
+          <w:sz w:val="22"/>
+          <w:szCs w:val="22"/>
+        </w:rPr>
+        <w:t xml:space="preserve"> (left panel), colored points indicate adjusted p-values &lt; 0.05. Right panel</w:t>
       </w:r>
       <w:r>
         <w:rPr>
@@ -13319,102 +13452,79 @@
       <w:r>
         <w:rPr>
           <w:rFonts w:ascii="Arial" w:hAnsi="Arial" w:cs="Arial"/>
+          <w:sz w:val="22"/>
+          <w:szCs w:val="22"/>
+        </w:rPr>
+        <w:t>includes</w:t>
+      </w:r>
+      <w:r>
+        <w:rPr>
+          <w:rFonts w:ascii="Arial" w:hAnsi="Arial" w:cs="Arial"/>
+          <w:sz w:val="22"/>
+          <w:szCs w:val="22"/>
+        </w:rPr>
+        <w:t xml:space="preserve"> top 10 markers for TI-predominant CD4</w:t>
+      </w:r>
+      <w:r>
+        <w:rPr>
+          <w:rFonts w:ascii="Arial" w:hAnsi="Arial" w:cs="Arial"/>
+          <w:sz w:val="22"/>
+          <w:szCs w:val="22"/>
+          <w:vertAlign w:val="superscript"/>
+        </w:rPr>
+        <w:t>+</w:t>
+      </w:r>
+      <w:r>
+        <w:rPr>
+          <w:rFonts w:ascii="Arial" w:hAnsi="Arial" w:cs="Arial"/>
+          <w:sz w:val="22"/>
+          <w:szCs w:val="22"/>
+        </w:rPr>
+        <w:t xml:space="preserve"> </w:t>
+      </w:r>
+      <w:proofErr w:type="spellStart"/>
+      <w:r>
+        <w:rPr>
+          <w:rFonts w:ascii="Arial" w:hAnsi="Arial" w:cs="Arial"/>
+          <w:sz w:val="22"/>
+          <w:szCs w:val="22"/>
+        </w:rPr>
+        <w:t>subclusters</w:t>
+      </w:r>
+      <w:proofErr w:type="spellEnd"/>
+      <w:r>
+        <w:rPr>
+          <w:rFonts w:ascii="Arial" w:hAnsi="Arial" w:cs="Arial"/>
+          <w:sz w:val="22"/>
+          <w:szCs w:val="22"/>
+        </w:rPr>
+        <w:t xml:space="preserve">. </w:t>
+      </w:r>
+      <w:r>
+        <w:rPr>
+          <w:rFonts w:ascii="Arial" w:hAnsi="Arial" w:cs="Arial"/>
+          <w:sz w:val="22"/>
+          <w:szCs w:val="22"/>
+        </w:rPr>
+        <w:t xml:space="preserve">Size of points are relative percent of cells in cluster expressing the indicated mRNA species. </w:t>
+      </w:r>
+      <w:r>
+        <w:rPr>
+          <w:rFonts w:ascii="Arial" w:hAnsi="Arial" w:cs="Arial"/>
           <w:b/>
           <w:bCs/>
           <w:sz w:val="22"/>
           <w:szCs w:val="22"/>
         </w:rPr>
-        <w:t>E</w:t>
-      </w:r>
-      <w:r>
-        <w:rPr>
-          <w:rFonts w:ascii="Arial" w:hAnsi="Arial" w:cs="Arial"/>
-          <w:sz w:val="22"/>
-          <w:szCs w:val="22"/>
-        </w:rPr>
-        <w:t xml:space="preserve">. Percentage difference (∆ </w:t>
-      </w:r>
-      <w:r>
-        <w:rPr>
-          <w:rFonts w:ascii="Arial" w:hAnsi="Arial" w:cs="Arial"/>
-          <w:sz w:val="22"/>
-          <w:szCs w:val="22"/>
-        </w:rPr>
-        <w:t>percent of cells</w:t>
-      </w:r>
-      <w:r>
-        <w:rPr>
-          <w:rFonts w:ascii="Arial" w:hAnsi="Arial" w:cs="Arial"/>
-          <w:sz w:val="22"/>
-          <w:szCs w:val="22"/>
-        </w:rPr>
-        <w:t>) and log-fold change based on the Wilcoxon rank sum test results for differential gene expression comparing TI to PB CD4</w:t>
-      </w:r>
-      <w:r>
-        <w:rPr>
-          <w:rFonts w:ascii="Arial" w:hAnsi="Arial" w:cs="Arial"/>
-          <w:sz w:val="22"/>
-          <w:szCs w:val="22"/>
-          <w:vertAlign w:val="superscript"/>
-        </w:rPr>
-        <w:t>+</w:t>
-      </w:r>
-      <w:r>
-        <w:rPr>
-          <w:rFonts w:ascii="Arial" w:hAnsi="Arial" w:cs="Arial"/>
-          <w:sz w:val="22"/>
-          <w:szCs w:val="22"/>
-        </w:rPr>
-        <w:t xml:space="preserve"> T cells in ccRCC patients</w:t>
-      </w:r>
-      <w:r>
-        <w:rPr>
-          <w:rFonts w:ascii="Arial" w:hAnsi="Arial" w:cs="Arial"/>
-          <w:sz w:val="22"/>
-          <w:szCs w:val="22"/>
-        </w:rPr>
-        <w:t xml:space="preserve"> (left panel), colored points indicate adjusted p-values &lt; 0.05. Right panel</w:t>
-      </w:r>
-      <w:r>
-        <w:rPr>
-          <w:rFonts w:ascii="Arial" w:hAnsi="Arial" w:cs="Arial"/>
-          <w:sz w:val="22"/>
-          <w:szCs w:val="22"/>
-        </w:rPr>
-        <w:t xml:space="preserve"> </w:t>
-      </w:r>
-      <w:r>
-        <w:rPr>
-          <w:rFonts w:ascii="Arial" w:hAnsi="Arial" w:cs="Arial"/>
-          <w:sz w:val="22"/>
-          <w:szCs w:val="22"/>
-        </w:rPr>
-        <w:t>includes</w:t>
-      </w:r>
-      <w:r>
-        <w:rPr>
-          <w:rFonts w:ascii="Arial" w:hAnsi="Arial" w:cs="Arial"/>
-          <w:sz w:val="22"/>
-          <w:szCs w:val="22"/>
-        </w:rPr>
-        <w:t xml:space="preserve"> top 10 markers for TI-predominant CD4</w:t>
-      </w:r>
-      <w:r>
-        <w:rPr>
-          <w:rFonts w:ascii="Arial" w:hAnsi="Arial" w:cs="Arial"/>
-          <w:sz w:val="22"/>
-          <w:szCs w:val="22"/>
-          <w:vertAlign w:val="superscript"/>
-        </w:rPr>
-        <w:t>+</w:t>
-      </w:r>
-      <w:r>
-        <w:rPr>
-          <w:rFonts w:ascii="Arial" w:hAnsi="Arial" w:cs="Arial"/>
-          <w:sz w:val="22"/>
-          <w:szCs w:val="22"/>
-        </w:rPr>
-        <w:t xml:space="preserve"> </w:t>
+        <w:t>F</w:t>
+      </w:r>
+      <w:r>
+        <w:rPr>
+          <w:rFonts w:ascii="Arial" w:hAnsi="Arial" w:cs="Arial"/>
+          <w:sz w:val="22"/>
+          <w:szCs w:val="22"/>
+        </w:rPr>
+        <w:t xml:space="preserve">. Z-transformed normalized enrichment scores from ssGSEA  for selected gene sets by </w:t>
       </w:r>
       <w:proofErr w:type="spellStart"/>
       <w:r>
@@ -13423,7 +13533,7 @@
           <w:sz w:val="22"/>
           <w:szCs w:val="22"/>
         </w:rPr>
-        <w:t>subclusters</w:t>
+        <w:t>subcluster</w:t>
       </w:r>
       <w:proofErr w:type="spellEnd"/>
       <w:r>
@@ -13432,54 +13542,8 @@
           <w:sz w:val="22"/>
           <w:szCs w:val="22"/>
         </w:rPr>
-        <w:t xml:space="preserve">. </w:t>
-      </w:r>
-      <w:r>
-        <w:rPr>
-          <w:rFonts w:ascii="Arial" w:hAnsi="Arial" w:cs="Arial"/>
-          <w:sz w:val="22"/>
-          <w:szCs w:val="22"/>
-        </w:rPr>
-        <w:t xml:space="preserve">Size of points are relative percent of cells in cluster expressing the indicated mRNA species. </w:t>
-      </w:r>
-      <w:r>
-        <w:rPr>
-          <w:rFonts w:ascii="Arial" w:hAnsi="Arial" w:cs="Arial"/>
-          <w:b/>
-          <w:bCs/>
-          <w:sz w:val="22"/>
-          <w:szCs w:val="22"/>
-        </w:rPr>
-        <w:t>F</w:t>
-      </w:r>
-      <w:r>
-        <w:rPr>
-          <w:rFonts w:ascii="Arial" w:hAnsi="Arial" w:cs="Arial"/>
-          <w:sz w:val="22"/>
-          <w:szCs w:val="22"/>
-        </w:rPr>
-        <w:t xml:space="preserve">. Z-transformed normalized enrichment scores from ssGSEA  for selected gene sets by </w:t>
-      </w:r>
-      <w:proofErr w:type="spellStart"/>
-      <w:r>
-        <w:rPr>
-          <w:rFonts w:ascii="Arial" w:hAnsi="Arial" w:cs="Arial"/>
-          <w:sz w:val="22"/>
-          <w:szCs w:val="22"/>
-        </w:rPr>
-        <w:t>subcluster</w:t>
-      </w:r>
-      <w:proofErr w:type="spellEnd"/>
-      <w:r>
-        <w:rPr>
-          <w:rFonts w:ascii="Arial" w:hAnsi="Arial" w:cs="Arial"/>
-          <w:sz w:val="22"/>
-          <w:szCs w:val="22"/>
-        </w:rPr>
         <w:t>.</w:t>
       </w:r>
-      <w:bookmarkStart w:id="0" w:name="_GoBack"/>
-      <w:bookmarkEnd w:id="0"/>
     </w:p>
     <w:sectPr>
       <w:pgSz w:w="12240" w:h="15840"/>
@@ -14626,7 +14690,7 @@
 </file>
 
 <file path=customXml/itemProps1.xml><?xml version="1.0" encoding="utf-8"?>
-<ds:datastoreItem xmlns:ds="http://schemas.openxmlformats.org/officeDocument/2006/customXml" ds:itemID="{1FF08BFD-C236-D448-B0F1-F36A7A399F09}">
+<ds:datastoreItem xmlns:ds="http://schemas.openxmlformats.org/officeDocument/2006/customXml" ds:itemID="{818F65BC-D926-3E4C-B12C-B866FECC2D8C}">
   <ds:schemaRefs>
     <ds:schemaRef ds:uri="http://schemas.openxmlformats.org/officeDocument/2006/bibliography"/>
   </ds:schemaRefs>

</xml_diff>